<commit_message>
updated use case diagramm
</commit_message>
<xml_diff>
--- a/Documents/SYP_4_Projektdokumentation_GRUPPE1.docx
+++ b/Documents/SYP_4_Projektdokumentation_GRUPPE1.docx
@@ -1646,27 +1646,34 @@
                 <w:rFonts w:ascii="Arial" w:hAnsi="Arial" w:cs="Arial"/>
                 <w:sz w:val="20"/>
               </w:rPr>
-              <w:t>2</w:t>
-            </w:r>
-            <w:r>
+              <w:t>25.04.2024</w:t>
+            </w:r>
+          </w:p>
+        </w:tc>
+        <w:tc>
+          <w:tcPr>
+            <w:tcW w:w="971" w:type="dxa"/>
+          </w:tcPr>
+          <w:p>
+            <w:pPr>
+              <w:jc w:val="center"/>
               <w:rPr>
                 <w:rFonts w:ascii="Arial" w:hAnsi="Arial" w:cs="Arial"/>
                 <w:sz w:val="20"/>
               </w:rPr>
-              <w:t>5</w:t>
-            </w:r>
+            </w:pPr>
             <w:r>
               <w:rPr>
                 <w:rFonts w:ascii="Arial" w:hAnsi="Arial" w:cs="Arial"/>
                 <w:sz w:val="20"/>
               </w:rPr>
-              <w:t>.04.2024</w:t>
-            </w:r>
-          </w:p>
-        </w:tc>
-        <w:tc>
-          <w:tcPr>
-            <w:tcW w:w="971" w:type="dxa"/>
+              <w:t>1.6</w:t>
+            </w:r>
+          </w:p>
+        </w:tc>
+        <w:tc>
+          <w:tcPr>
+            <w:tcW w:w="2251" w:type="dxa"/>
           </w:tcPr>
           <w:p>
             <w:pPr>
@@ -1681,63 +1688,28 @@
                 <w:rFonts w:ascii="Arial" w:hAnsi="Arial" w:cs="Arial"/>
                 <w:sz w:val="20"/>
               </w:rPr>
-              <w:t>1.</w:t>
-            </w:r>
-            <w:r>
+              <w:t>Funktionale Anforderungen, Softwarearchitektur</w:t>
+            </w:r>
+          </w:p>
+        </w:tc>
+        <w:tc>
+          <w:tcPr>
+            <w:tcW w:w="2251" w:type="dxa"/>
+          </w:tcPr>
+          <w:p>
+            <w:pPr>
+              <w:jc w:val="center"/>
               <w:rPr>
                 <w:rFonts w:ascii="Arial" w:hAnsi="Arial" w:cs="Arial"/>
                 <w:sz w:val="20"/>
               </w:rPr>
-              <w:t>6</w:t>
-            </w:r>
-          </w:p>
-        </w:tc>
-        <w:tc>
-          <w:tcPr>
-            <w:tcW w:w="2251" w:type="dxa"/>
-          </w:tcPr>
-          <w:p>
-            <w:pPr>
-              <w:jc w:val="center"/>
+            </w:pPr>
+            <w:r>
               <w:rPr>
                 <w:rFonts w:ascii="Arial" w:hAnsi="Arial" w:cs="Arial"/>
                 <w:sz w:val="20"/>
               </w:rPr>
-            </w:pPr>
-            <w:r>
-              <w:rPr>
-                <w:rFonts w:ascii="Arial" w:hAnsi="Arial" w:cs="Arial"/>
-                <w:sz w:val="20"/>
-              </w:rPr>
-              <w:t>Funktionale Anforderungen, Softwarearchitektur</w:t>
-            </w:r>
-          </w:p>
-        </w:tc>
-        <w:tc>
-          <w:tcPr>
-            <w:tcW w:w="2251" w:type="dxa"/>
-          </w:tcPr>
-          <w:p>
-            <w:pPr>
-              <w:jc w:val="center"/>
-              <w:rPr>
-                <w:rFonts w:ascii="Arial" w:hAnsi="Arial" w:cs="Arial"/>
-                <w:sz w:val="20"/>
-              </w:rPr>
-            </w:pPr>
-            <w:r>
-              <w:rPr>
-                <w:rFonts w:ascii="Arial" w:hAnsi="Arial" w:cs="Arial"/>
-                <w:sz w:val="20"/>
-              </w:rPr>
-              <w:t xml:space="preserve">+: </w:t>
-            </w:r>
-            <w:r>
-              <w:rPr>
-                <w:rFonts w:ascii="Arial" w:hAnsi="Arial" w:cs="Arial"/>
-                <w:sz w:val="20"/>
-              </w:rPr>
-              <w:t>Use Cases</w:t>
+              <w:t>+: Use Cases</w:t>
             </w:r>
             <w:r>
               <w:rPr>
@@ -5746,14 +5718,7 @@
           <w:b/>
           <w:bCs/>
         </w:rPr>
-        <w:t>Systemgrenzen:</w:t>
-      </w:r>
-      <w:r>
-        <w:rPr>
-          <w:b/>
-          <w:bCs/>
-        </w:rPr>
-        <w:t xml:space="preserve"> </w:t>
+        <w:t xml:space="preserve">Systemgrenzen: </w:t>
       </w:r>
     </w:p>
     <w:p>
@@ -6101,9 +6066,6 @@
       <w:r>
         <w:t>Use-Case-Diagramm</w:t>
       </w:r>
-      <w:r>
-        <w:tab/>
-      </w:r>
     </w:p>
     <w:p>
       <w:pPr>
@@ -6237,21 +6199,6 @@
         <w:ind w:left="0"/>
       </w:pPr>
     </w:p>
-    <w:p/>
-    <w:p>
-      <w:pPr>
-        <w:rPr>
-          <w:color w:val="D9D9D9" w:themeColor="background1" w:themeShade="D9"/>
-        </w:rPr>
-      </w:pPr>
-    </w:p>
-    <w:p>
-      <w:pPr>
-        <w:rPr>
-          <w:color w:val="D9D9D9" w:themeColor="background1" w:themeShade="D9"/>
-        </w:rPr>
-      </w:pPr>
-    </w:p>
     <w:p>
       <w:pPr>
         <w:pStyle w:val="berschrift1"/>
@@ -6316,7 +6263,6 @@
       </w:pPr>
       <w:bookmarkStart w:id="7" w:name="_Toc191553135"/>
       <w:r>
-        <w:lastRenderedPageBreak/>
         <w:t>Variantenbildung</w:t>
       </w:r>
       <w:bookmarkEnd w:id="7"/>
@@ -6360,6 +6306,7 @@
         </w:numPr>
       </w:pPr>
       <w:r>
+        <w:lastRenderedPageBreak/>
         <w:t>Zweiteilung (</w:t>
       </w:r>
       <w:r>
@@ -6639,20 +6586,20 @@
         <w:jc w:val="both"/>
       </w:pPr>
       <w:r>
+        <w:t>Trotz oben angeführten Punkten ist das Projektteam davon überzeugt, dass genügend Zeit zur Verfügung steht</w:t>
+      </w:r>
+    </w:p>
+    <w:p>
+      <w:pPr>
+        <w:jc w:val="both"/>
+      </w:pPr>
+    </w:p>
+    <w:p>
+      <w:pPr>
+        <w:jc w:val="both"/>
+      </w:pPr>
+      <w:r>
         <w:lastRenderedPageBreak/>
-        <w:t>Trotz oben angeführten Punkten ist das Projektteam davon überzeugt, dass genügend Zeit zur Verfügung steht</w:t>
-      </w:r>
-    </w:p>
-    <w:p>
-      <w:pPr>
-        <w:jc w:val="both"/>
-      </w:pPr>
-    </w:p>
-    <w:p>
-      <w:pPr>
-        <w:jc w:val="both"/>
-      </w:pPr>
-      <w:r>
         <w:t xml:space="preserve">Grundsätzlich ist das Projekt in der Machbarkeit als sehr gut zu bewerten, da im Vorhinein keine besorgniserrengenden oder möglich problematische Aspekte erkannt werden können. </w:t>
       </w:r>
     </w:p>
@@ -6915,7 +6862,6 @@
           <w:b/>
           <w:bCs/>
         </w:rPr>
-        <w:lastRenderedPageBreak/>
         <w:t>Dokumentation:</w:t>
       </w:r>
     </w:p>
@@ -7260,7 +7206,6 @@
         <w:jc w:val="both"/>
       </w:pPr>
       <w:r>
-        <w:lastRenderedPageBreak/>
         <w:t>Für dieses Projekt fiel die Wahl auf den mBot. Dieser bietet mit dem CyberPi eine programmierbare Hardwareplattform, die eine benutzerfreundliche Programmierung des mBots ermöglicht und mit verschiedenen Sensoren und Aktuatoren kompatibel ist.</w:t>
       </w:r>
     </w:p>
@@ -7278,6 +7223,7 @@
         <w:jc w:val="both"/>
       </w:pPr>
       <w:r>
+        <w:lastRenderedPageBreak/>
         <w:t>Anderweitig wäre auch noch „mCore“ als Alternative dazu existent, ist für dieses Projekt aber nicht von Relevanz.</w:t>
       </w:r>
     </w:p>
@@ -7606,197 +7552,197 @@
         <w:jc w:val="both"/>
       </w:pPr>
       <w:r>
+        <w:t xml:space="preserve">Das Projektteam berechnet </w:t>
+      </w:r>
+      <w:r>
+        <w:t>Zeit</w:t>
+      </w:r>
+      <w:r>
+        <w:t xml:space="preserve"> sowohl für </w:t>
+      </w:r>
+      <w:r>
+        <w:t xml:space="preserve">die Programmierung des Steuerungssystems und die Durchführung von Tests und </w:t>
+      </w:r>
+      <w:r>
+        <w:t>Feinabstimmungen</w:t>
+      </w:r>
+      <w:r>
+        <w:t xml:space="preserve"> als auch für das </w:t>
+      </w:r>
+      <w:r>
+        <w:t>Engagement für kontinuierliches Lernen und Experimentieren mit neuen Funktionen und Technologien.</w:t>
+      </w:r>
+      <w:r>
+        <w:t xml:space="preserve"> </w:t>
+      </w:r>
+    </w:p>
+    <w:p>
+      <w:pPr>
+        <w:jc w:val="both"/>
+      </w:pPr>
+    </w:p>
+    <w:p>
+      <w:pPr>
+        <w:jc w:val="both"/>
+      </w:pPr>
+      <w:r>
+        <w:t>Berücksichtigt man die 3 Übungsstunden pro Woche, die für das Projekt vorgesehen sind, ergeben sich also grundsätzlich 6h/Sprint.</w:t>
+      </w:r>
+    </w:p>
+    <w:p/>
+    <w:p>
+      <w:pPr>
+        <w:pStyle w:val="berschrift3"/>
+      </w:pPr>
+      <w:r>
+        <w:t>4.3.3 Entwicklungsmethodik</w:t>
+      </w:r>
+    </w:p>
+    <w:p>
+      <w:pPr>
+        <w:jc w:val="both"/>
+      </w:pPr>
+      <w:r>
+        <w:t>Die Entwicklungsmethodik bezieht sich auf die Wahl des Ansatzes, der nicht nur für die Durchführung, sondern auch für die Planung des Projektes verwendet wird. Dieses Projekt wird anhand der agilen Projektmanagement-Methode „</w:t>
+      </w:r>
+      <w:r>
+        <w:rPr>
+          <w:b/>
+          <w:bCs/>
+        </w:rPr>
+        <w:t>Scrum</w:t>
+      </w:r>
+      <w:r>
+        <w:t xml:space="preserve">“ geplant, geleitet und bewertet. </w:t>
+      </w:r>
+    </w:p>
+    <w:p>
+      <w:pPr>
+        <w:jc w:val="both"/>
+      </w:pPr>
+    </w:p>
+    <w:p>
+      <w:pPr>
+        <w:jc w:val="both"/>
+      </w:pPr>
+      <w:r>
+        <w:t xml:space="preserve">Das bedeutet: Anforderungen werden auf User Stories heruntergebrochen, geschätzt (in Value Points &amp; Story Points) und bei den jeweiligen Sprintplanungen (alle 2 Wochen) vom Product Backlog in das Sprint Backlog übernommen. Am Ende eines Sprints findet ein Sprint Review </w:t>
+      </w:r>
+      <w:r>
+        <w:t xml:space="preserve">und (optional) eine Sprint Retrospektive. </w:t>
+      </w:r>
+    </w:p>
+    <w:p>
+      <w:pPr>
+        <w:jc w:val="both"/>
+      </w:pPr>
+    </w:p>
+    <w:p>
+      <w:pPr>
+        <w:jc w:val="both"/>
+      </w:pPr>
+      <w:r>
+        <w:t>Ausschlaggebend bei dieser Methode ist der kontinuierliche Kontakt zum Kunden. In diesem Fall wird am Ende eines Sprints der Projektfortschritt den leitenden Lehrpersonen präsentiert und sozusagen</w:t>
+      </w:r>
+      <w:r>
+        <w:t xml:space="preserve"> direktes</w:t>
+      </w:r>
+      <w:r>
+        <w:t xml:space="preserve"> Feedback von den „Kunden“ eingeholt.</w:t>
+      </w:r>
+    </w:p>
+    <w:p>
+      <w:pPr>
+        <w:pStyle w:val="berschrift3"/>
+      </w:pPr>
+      <w:r>
+        <w:t>4.3.4 Kommunikations- und Berichterstattungsstrategie</w:t>
+      </w:r>
+    </w:p>
+    <w:p>
+      <w:pPr>
+        <w:jc w:val="both"/>
+      </w:pPr>
+      <w:r>
+        <w:t xml:space="preserve">Wie schon im obigen Punkt „Entwicklungsmethodik“ erwähnt wurde, werden alle 2 Wochen alle Projektfortschritte den Stakeholdern präsentiert. In diesen Präsentationen wird darauf eingegangen, welche Sprintziele erreicht wurden und welche nicht, welche User Stories im Sprint Backlog verbleiben und an den nächsten Sprint weitergegeben werden und welche erledigt sind und auch wie viele Story Points insgesammt noch im Product Backlog verbleiben. Zusätzlich werden </w:t>
+      </w:r>
+      <w:r>
+        <w:t>der Projektverlauf und die Sprint Velocity („Schnelligkeit des Entwicklungsteams“) in einem Burndown-Chart und einem Säulendiagramm dargestellt.</w:t>
+      </w:r>
+    </w:p>
+    <w:p>
+      <w:pPr>
+        <w:jc w:val="both"/>
+        <w:rPr>
+          <w:b/>
+          <w:bCs/>
+        </w:rPr>
+      </w:pPr>
+    </w:p>
+    <w:p>
+      <w:pPr>
+        <w:jc w:val="both"/>
+        <w:rPr>
+          <w:b/>
+          <w:bCs/>
+        </w:rPr>
+      </w:pPr>
+      <w:r>
+        <w:rPr>
+          <w:b/>
+          <w:bCs/>
+        </w:rPr>
+        <w:t>Live-Demo:</w:t>
+      </w:r>
+    </w:p>
+    <w:p>
+      <w:pPr>
+        <w:jc w:val="both"/>
+      </w:pPr>
+      <w:r>
+        <w:t>Um den Stakeholdern auch effektiv vor Augen zu führen, was sich im Projekt im Laufe des Sprints getan hat, wird eine Live-Demo zur Verfügung gestellt. Auf diese Weise können die Stakeholder den Fortschritt des Projekts auch auf persönlicher Ebene bewerten und Feedback abgeben.</w:t>
+      </w:r>
+    </w:p>
+    <w:p>
+      <w:pPr>
+        <w:jc w:val="both"/>
+        <w:rPr>
+          <w:b/>
+          <w:bCs/>
+        </w:rPr>
+      </w:pPr>
+    </w:p>
+    <w:p>
+      <w:pPr>
+        <w:jc w:val="both"/>
+        <w:rPr>
+          <w:b/>
+          <w:bCs/>
+        </w:rPr>
+      </w:pPr>
+      <w:r>
+        <w:rPr>
+          <w:b/>
+          <w:bCs/>
+        </w:rPr>
+        <w:t>Dokumentation:</w:t>
+      </w:r>
+    </w:p>
+    <w:p>
+      <w:pPr>
+        <w:jc w:val="both"/>
+      </w:pPr>
+      <w:r>
+        <w:t>Das ganze Projekt wird laufend in einer Dokumentation festgehalten, welche mit jedem Sprint aktualisiert wird. Diese könnte während, oder auch am Ende des Projektes bei möglich auftretenden Fragen helfen und den Stakeholdern eventuell einen besseren Einblick gewähren.</w:t>
+      </w:r>
+    </w:p>
+    <w:p/>
+    <w:p>
+      <w:pPr>
+        <w:pStyle w:val="berschrift3"/>
+      </w:pPr>
+      <w:r>
         <w:lastRenderedPageBreak/>
-        <w:t xml:space="preserve">Das Projektteam berechnet </w:t>
-      </w:r>
-      <w:r>
-        <w:t>Zeit</w:t>
-      </w:r>
-      <w:r>
-        <w:t xml:space="preserve"> sowohl für </w:t>
-      </w:r>
-      <w:r>
-        <w:t xml:space="preserve">die Programmierung des Steuerungssystems und die Durchführung von Tests und </w:t>
-      </w:r>
-      <w:r>
-        <w:t>Feinabstimmungen</w:t>
-      </w:r>
-      <w:r>
-        <w:t xml:space="preserve"> als auch für das </w:t>
-      </w:r>
-      <w:r>
-        <w:t>Engagement für kontinuierliches Lernen und Experimentieren mit neuen Funktionen und Technologien.</w:t>
-      </w:r>
-      <w:r>
-        <w:t xml:space="preserve"> </w:t>
-      </w:r>
-    </w:p>
-    <w:p>
-      <w:pPr>
-        <w:jc w:val="both"/>
-      </w:pPr>
-    </w:p>
-    <w:p>
-      <w:pPr>
-        <w:jc w:val="both"/>
-      </w:pPr>
-      <w:r>
-        <w:t>Berücksichtigt man die 3 Übungsstunden pro Woche, die für das Projekt vorgesehen sind, ergeben sich also grundsätzlich 6h/Sprint.</w:t>
-      </w:r>
-    </w:p>
-    <w:p/>
-    <w:p>
-      <w:pPr>
-        <w:pStyle w:val="berschrift3"/>
-      </w:pPr>
-      <w:r>
-        <w:t>4.3.3 Entwicklungsmethodik</w:t>
-      </w:r>
-    </w:p>
-    <w:p>
-      <w:pPr>
-        <w:jc w:val="both"/>
-      </w:pPr>
-      <w:r>
-        <w:t>Die Entwicklungsmethodik bezieht sich auf die Wahl des Ansatzes, der nicht nur für die Durchführung, sondern auch für die Planung des Projektes verwendet wird. Dieses Projekt wird anhand der agilen Projektmanagement-Methode „</w:t>
-      </w:r>
-      <w:r>
-        <w:rPr>
-          <w:b/>
-          <w:bCs/>
-        </w:rPr>
-        <w:t>Scrum</w:t>
-      </w:r>
-      <w:r>
-        <w:t xml:space="preserve">“ geplant, geleitet und bewertet. </w:t>
-      </w:r>
-    </w:p>
-    <w:p>
-      <w:pPr>
-        <w:jc w:val="both"/>
-      </w:pPr>
-    </w:p>
-    <w:p>
-      <w:pPr>
-        <w:jc w:val="both"/>
-      </w:pPr>
-      <w:r>
-        <w:t xml:space="preserve">Das bedeutet: Anforderungen werden auf User Stories heruntergebrochen, geschätzt (in Value Points &amp; Story Points) und bei den jeweiligen Sprintplanungen (alle 2 Wochen) vom Product Backlog in das Sprint Backlog übernommen. Am Ende eines Sprints findet ein Sprint Review </w:t>
-      </w:r>
-      <w:r>
-        <w:t xml:space="preserve">und (optional) eine Sprint Retrospektive. </w:t>
-      </w:r>
-    </w:p>
-    <w:p>
-      <w:pPr>
-        <w:jc w:val="both"/>
-      </w:pPr>
-    </w:p>
-    <w:p>
-      <w:pPr>
-        <w:jc w:val="both"/>
-      </w:pPr>
-      <w:r>
-        <w:t>Ausschlaggebend bei dieser Methode ist der kontinuierliche Kontakt zum Kunden. In diesem Fall wird am Ende eines Sprints der Projektfortschritt den leitenden Lehrpersonen präsentiert und sozusagen</w:t>
-      </w:r>
-      <w:r>
-        <w:t xml:space="preserve"> direktes</w:t>
-      </w:r>
-      <w:r>
-        <w:t xml:space="preserve"> Feedback von den „Kunden“ eingeholt.</w:t>
-      </w:r>
-    </w:p>
-    <w:p>
-      <w:pPr>
-        <w:pStyle w:val="berschrift3"/>
-      </w:pPr>
-      <w:r>
-        <w:t>4.3.4 Kommunikations- und Berichterstattungsstrategie</w:t>
-      </w:r>
-    </w:p>
-    <w:p>
-      <w:pPr>
-        <w:jc w:val="both"/>
-      </w:pPr>
-      <w:r>
-        <w:t xml:space="preserve">Wie schon im obigen Punkt „Entwicklungsmethodik“ erwähnt wurde, werden alle 2 Wochen alle Projektfortschritte den Stakeholdern präsentiert. In diesen Präsentationen wird darauf eingegangen, welche Sprintziele erreicht wurden und welche nicht, welche User Stories im Sprint Backlog verbleiben und an den nächsten Sprint weitergegeben werden und welche erledigt sind und auch wie viele Story Points insgesammt noch im Product Backlog verbleiben. Zusätzlich werden </w:t>
-      </w:r>
-      <w:r>
-        <w:t>der Projektverlauf und die Sprint Velocity („Schnelligkeit des Entwicklungsteams“) in einem Burndown-Chart und einem Säulendiagramm dargestellt.</w:t>
-      </w:r>
-    </w:p>
-    <w:p>
-      <w:pPr>
-        <w:jc w:val="both"/>
-        <w:rPr>
-          <w:b/>
-          <w:bCs/>
-        </w:rPr>
-      </w:pPr>
-    </w:p>
-    <w:p>
-      <w:pPr>
-        <w:jc w:val="both"/>
-        <w:rPr>
-          <w:b/>
-          <w:bCs/>
-        </w:rPr>
-      </w:pPr>
-      <w:r>
-        <w:rPr>
-          <w:b/>
-          <w:bCs/>
-        </w:rPr>
-        <w:t>Live-Demo:</w:t>
-      </w:r>
-    </w:p>
-    <w:p>
-      <w:pPr>
-        <w:jc w:val="both"/>
-      </w:pPr>
-      <w:r>
-        <w:t>Um den Stakeholdern auch effektiv vor Augen zu führen, was sich im Projekt im Laufe des Sprints getan hat, wird eine Live-Demo zur Verfügung gestellt. Auf diese Weise können die Stakeholder den Fortschritt des Projekts auch auf persönlicher Ebene bewerten und Feedback abgeben.</w:t>
-      </w:r>
-    </w:p>
-    <w:p>
-      <w:pPr>
-        <w:jc w:val="both"/>
-        <w:rPr>
-          <w:b/>
-          <w:bCs/>
-        </w:rPr>
-      </w:pPr>
-    </w:p>
-    <w:p>
-      <w:pPr>
-        <w:jc w:val="both"/>
-        <w:rPr>
-          <w:b/>
-          <w:bCs/>
-        </w:rPr>
-      </w:pPr>
-      <w:r>
-        <w:rPr>
-          <w:b/>
-          <w:bCs/>
-        </w:rPr>
-        <w:t>Dokumentation:</w:t>
-      </w:r>
-    </w:p>
-    <w:p>
-      <w:pPr>
-        <w:jc w:val="both"/>
-      </w:pPr>
-      <w:r>
-        <w:t>Das ganze Projekt wird laufend in einer Dokumentation festgehalten, welche mit jedem Sprint aktualisiert wird. Diese könnte während, oder auch am Ende des Projektes bei möglich auftretenden Fragen helfen und den Stakeholdern eventuell einen besseren Einblick gewähren.</w:t>
-      </w:r>
-    </w:p>
-    <w:p/>
-    <w:p>
-      <w:pPr>
-        <w:pStyle w:val="berschrift3"/>
-      </w:pPr>
-      <w:r>
         <w:t>4.3.5 Projektrisiko(-bewertung)</w:t>
       </w:r>
     </w:p>
@@ -8956,22 +8902,7 @@
         <w:jc w:val="both"/>
       </w:pPr>
       <w:r>
-        <w:t>Beschreibung:</w:t>
-      </w:r>
-      <w:r>
-        <w:t xml:space="preserve"> </w:t>
-      </w:r>
-      <w:r>
-        <w:t>D</w:t>
-      </w:r>
-      <w:r>
-        <w:t>er mit Spring Boot (Java)</w:t>
-      </w:r>
-      <w:r>
-        <w:t xml:space="preserve"> entwickelte S</w:t>
-      </w:r>
-      <w:r>
-        <w:t>erver</w:t>
+        <w:t>Beschreibung: Der mit Spring Boot (Java) entwickelte Server</w:t>
       </w:r>
       <w:r>
         <w:t xml:space="preserve"> </w:t>
@@ -9042,31 +8973,7 @@
         <w:t xml:space="preserve">Beschreibung: </w:t>
       </w:r>
       <w:r>
-        <w:t xml:space="preserve">Die mit Micropython </w:t>
-      </w:r>
-      <w:r>
-        <w:t xml:space="preserve">entwickelte Software </w:t>
-      </w:r>
-      <w:r>
-        <w:t>auf dem Microcontroller des mBot dient der Ausführung der Benutzer-Befehler und dem kontinuierlichen Übertragen der Sensor-Daten</w:t>
-      </w:r>
-      <w:r>
-        <w:t xml:space="preserve">. Dazu kommuziert diese zuerst über den Broadcast ins Netzwerk und anschließend über den TCP-Port 5000 mit dem Server. Über diese Verbindung kann sie </w:t>
-      </w:r>
-      <w:r>
-        <w:t>Befehle entgegennehmen</w:t>
-      </w:r>
-      <w:r>
-        <w:t xml:space="preserve"> und </w:t>
-      </w:r>
-      <w:r>
-        <w:t>ausführen</w:t>
-      </w:r>
-      <w:r>
-        <w:t xml:space="preserve">. Über den HTTP-Port 8080 </w:t>
-      </w:r>
-      <w:r>
-        <w:t>werden stetig aktuelle Sensor-Daten an den Web-Server gesendet.</w:t>
+        <w:t>Die mit Micropython entwickelte Software auf dem Microcontroller des mBot dient der Ausführung der Benutzer-Befehler und dem kontinuierlichen Übertragen der Sensor-Daten. Dazu kommuziert diese zuerst über den Broadcast ins Netzwerk und anschließend über den TCP-Port 5000 mit dem Server. Über diese Verbindung kann sie Befehle entgegennehmen und ausführen. Über den HTTP-Port 8080 werden stetig aktuelle Sensor-Daten an den Web-Server gesendet.</w:t>
       </w:r>
     </w:p>
     <w:p>
@@ -9146,10 +9053,7 @@
         <w:jc w:val="both"/>
       </w:pPr>
       <w:r>
-        <w:t>internen Komponenten und deren Beziehungen innerhalb des definierten Systems</w:t>
-      </w:r>
-      <w:r>
-        <w:t>, SW-Produkt</w:t>
+        <w:t>internen Komponenten und deren Beziehungen innerhalb des definierten Systems, SW-Produkt</w:t>
       </w:r>
     </w:p>
     <w:p>
@@ -9592,7 +9496,6 @@
       <w:r>
         <w:rPr>
           <w:rFonts w:ascii="Times New Roman" w:eastAsia="Times New Roman" w:hAnsi="Times New Roman" w:cs="Times New Roman"/>
-          <w:noProof w:val="0"/>
           <w:lang w:val="de-AT" w:eastAsia="de-AT"/>
         </w:rPr>
         <w:lastRenderedPageBreak/>
@@ -26718,15 +26621,6 @@
 </file>
 
 <file path=customXml/item1.xml><?xml version="1.0" encoding="utf-8"?>
-<?mso-contentType ?>
-<FormTemplates xmlns="http://schemas.microsoft.com/sharepoint/v3/contenttype/forms">
-  <Display>DocumentLibraryForm</Display>
-  <Edit>DocumentLibraryForm</Edit>
-  <New>DocumentLibraryForm</New>
-</FormTemplates>
-</file>
-
-<file path=customXml/item2.xml><?xml version="1.0" encoding="utf-8"?>
 <ct:contentTypeSchema xmlns:ct="http://schemas.microsoft.com/office/2006/metadata/contentType" xmlns:ma="http://schemas.microsoft.com/office/2006/metadata/properties/metaAttributes" ct:_="" ma:_="" ma:contentTypeName="Document" ma:contentTypeID="0x0101001A56A123154F954888BA0DA91FFC860A" ma:contentTypeVersion="0" ma:contentTypeDescription="Create a new document." ma:contentTypeScope="" ma:versionID="bd30f06cb515e3d85da88128c00ed9c6">
   <xsd:schema xmlns:xsd="http://www.w3.org/2001/XMLSchema" xmlns:xs="http://www.w3.org/2001/XMLSchema" xmlns:p="http://schemas.microsoft.com/office/2006/metadata/properties" targetNamespace="http://schemas.microsoft.com/office/2006/metadata/properties" ma:root="true" ma:fieldsID="b764bea3eb9b1a5be8fd57fac5fb459b">
     <xsd:element name="properties">
@@ -26840,15 +26734,16 @@
 </ct:contentTypeSchema>
 </file>
 
-<file path=customXml/itemProps1.xml><?xml version="1.0" encoding="utf-8"?>
-<ds:datastoreItem xmlns:ds="http://schemas.openxmlformats.org/officeDocument/2006/customXml" ds:itemID="{EF4565F9-5E9B-4DC8-AE78-BC948A4550E6}">
-  <ds:schemaRefs>
-    <ds:schemaRef ds:uri="http://schemas.microsoft.com/sharepoint/v3/contenttype/forms"/>
-  </ds:schemaRefs>
-</ds:datastoreItem>
+<file path=customXml/item2.xml><?xml version="1.0" encoding="utf-8"?>
+<?mso-contentType ?>
+<FormTemplates xmlns="http://schemas.microsoft.com/sharepoint/v3/contenttype/forms">
+  <Display>DocumentLibraryForm</Display>
+  <Edit>DocumentLibraryForm</Edit>
+  <New>DocumentLibraryForm</New>
+</FormTemplates>
 </file>
 
-<file path=customXml/itemProps2.xml><?xml version="1.0" encoding="utf-8"?>
+<file path=customXml/itemProps1.xml><?xml version="1.0" encoding="utf-8"?>
 <ds:datastoreItem xmlns:ds="http://schemas.openxmlformats.org/officeDocument/2006/customXml" ds:itemID="{814AB08F-6617-4FF9-937C-52BB33AB4208}">
   <ds:schemaRefs>
     <ds:schemaRef ds:uri="http://schemas.microsoft.com/office/2006/metadata/contentType"/>
@@ -26862,4 +26757,12 @@
     <ds:schemaRef ds:uri="http://schemas.microsoft.com/office/infopath/2007/PartnerControls"/>
   </ds:schemaRefs>
 </ds:datastoreItem>
+</file>
+
+<file path=customXml/itemProps2.xml><?xml version="1.0" encoding="utf-8"?>
+<ds:datastoreItem xmlns:ds="http://schemas.openxmlformats.org/officeDocument/2006/customXml" ds:itemID="{EF4565F9-5E9B-4DC8-AE78-BC948A4550E6}">
+  <ds:schemaRefs>
+    <ds:schemaRef ds:uri="http://schemas.microsoft.com/sharepoint/v3/contenttype/forms"/>
+  </ds:schemaRefs>
+</ds:datastoreItem>
 </file>
</xml_diff>

<commit_message>
use case diagramm updated
</commit_message>
<xml_diff>
--- a/Documents/SYP_4_Projektdokumentation_GRUPPE1.docx
+++ b/Documents/SYP_4_Projektdokumentation_GRUPPE1.docx
@@ -500,7 +500,7 @@
               <w:rPr>
                 <w:rFonts w:ascii="Arial" w:hAnsi="Arial" w:cs="Arial"/>
               </w:rPr>
-              <w:t>6</w:t>
+              <w:t>7</w:t>
             </w:r>
           </w:p>
         </w:tc>
@@ -592,7 +592,7 @@
         </w:trPr>
         <w:tc>
           <w:tcPr>
-            <w:tcW w:w="598" w:type="dxa"/>
+            <w:tcW w:w="574" w:type="dxa"/>
             <w:shd w:val="clear" w:color="auto" w:fill="D9D9D9" w:themeFill="background1" w:themeFillShade="D9"/>
             <w:vAlign w:val="center"/>
           </w:tcPr>
@@ -617,7 +617,7 @@
         </w:tc>
         <w:tc>
           <w:tcPr>
-            <w:tcW w:w="1247" w:type="dxa"/>
+            <w:tcW w:w="1240" w:type="dxa"/>
             <w:shd w:val="clear" w:color="auto" w:fill="D9D9D9" w:themeFill="background1" w:themeFillShade="D9"/>
             <w:vAlign w:val="center"/>
           </w:tcPr>
@@ -642,7 +642,7 @@
         </w:tc>
         <w:tc>
           <w:tcPr>
-            <w:tcW w:w="971" w:type="dxa"/>
+            <w:tcW w:w="966" w:type="dxa"/>
             <w:shd w:val="clear" w:color="auto" w:fill="D9D9D9" w:themeFill="background1" w:themeFillShade="D9"/>
             <w:vAlign w:val="center"/>
           </w:tcPr>
@@ -692,7 +692,7 @@
         </w:tc>
         <w:tc>
           <w:tcPr>
-            <w:tcW w:w="2251" w:type="dxa"/>
+            <w:tcW w:w="2407" w:type="dxa"/>
             <w:shd w:val="clear" w:color="auto" w:fill="D9D9D9" w:themeFill="background1" w:themeFillShade="D9"/>
             <w:vAlign w:val="center"/>
           </w:tcPr>
@@ -717,7 +717,7 @@
         </w:tc>
         <w:tc>
           <w:tcPr>
-            <w:tcW w:w="1692" w:type="dxa"/>
+            <w:tcW w:w="1572" w:type="dxa"/>
             <w:shd w:val="clear" w:color="auto" w:fill="D9D9D9" w:themeFill="background1" w:themeFillShade="D9"/>
             <w:vAlign w:val="center"/>
           </w:tcPr>
@@ -747,7 +747,7 @@
         </w:trPr>
         <w:tc>
           <w:tcPr>
-            <w:tcW w:w="598" w:type="dxa"/>
+            <w:tcW w:w="574" w:type="dxa"/>
             <w:vAlign w:val="center"/>
           </w:tcPr>
           <w:p>
@@ -769,7 +769,7 @@
         </w:tc>
         <w:tc>
           <w:tcPr>
-            <w:tcW w:w="1247" w:type="dxa"/>
+            <w:tcW w:w="1240" w:type="dxa"/>
             <w:vAlign w:val="center"/>
           </w:tcPr>
           <w:p>
@@ -791,7 +791,7 @@
         </w:tc>
         <w:tc>
           <w:tcPr>
-            <w:tcW w:w="971" w:type="dxa"/>
+            <w:tcW w:w="966" w:type="dxa"/>
             <w:vAlign w:val="center"/>
           </w:tcPr>
           <w:p>
@@ -835,7 +835,7 @@
         </w:tc>
         <w:tc>
           <w:tcPr>
-            <w:tcW w:w="2251" w:type="dxa"/>
+            <w:tcW w:w="2407" w:type="dxa"/>
             <w:vAlign w:val="center"/>
           </w:tcPr>
           <w:p>
@@ -857,7 +857,7 @@
         </w:tc>
         <w:tc>
           <w:tcPr>
-            <w:tcW w:w="1692" w:type="dxa"/>
+            <w:tcW w:w="1572" w:type="dxa"/>
             <w:vAlign w:val="center"/>
           </w:tcPr>
           <w:p>
@@ -884,7 +884,7 @@
         </w:trPr>
         <w:tc>
           <w:tcPr>
-            <w:tcW w:w="598" w:type="dxa"/>
+            <w:tcW w:w="574" w:type="dxa"/>
             <w:vAlign w:val="center"/>
           </w:tcPr>
           <w:p>
@@ -906,7 +906,7 @@
         </w:tc>
         <w:tc>
           <w:tcPr>
-            <w:tcW w:w="1247" w:type="dxa"/>
+            <w:tcW w:w="1240" w:type="dxa"/>
             <w:vAlign w:val="center"/>
           </w:tcPr>
           <w:p>
@@ -928,7 +928,7 @@
         </w:tc>
         <w:tc>
           <w:tcPr>
-            <w:tcW w:w="971" w:type="dxa"/>
+            <w:tcW w:w="966" w:type="dxa"/>
             <w:vAlign w:val="center"/>
           </w:tcPr>
           <w:p>
@@ -982,7 +982,7 @@
         </w:tc>
         <w:tc>
           <w:tcPr>
-            <w:tcW w:w="2251" w:type="dxa"/>
+            <w:tcW w:w="2407" w:type="dxa"/>
             <w:vAlign w:val="center"/>
           </w:tcPr>
           <w:p>
@@ -1004,7 +1004,7 @@
         </w:tc>
         <w:tc>
           <w:tcPr>
-            <w:tcW w:w="1692" w:type="dxa"/>
+            <w:tcW w:w="1572" w:type="dxa"/>
             <w:vAlign w:val="center"/>
           </w:tcPr>
           <w:p>
@@ -1031,7 +1031,7 @@
         </w:trPr>
         <w:tc>
           <w:tcPr>
-            <w:tcW w:w="598" w:type="dxa"/>
+            <w:tcW w:w="574" w:type="dxa"/>
             <w:vAlign w:val="center"/>
           </w:tcPr>
           <w:p>
@@ -1053,7 +1053,7 @@
         </w:tc>
         <w:tc>
           <w:tcPr>
-            <w:tcW w:w="1247" w:type="dxa"/>
+            <w:tcW w:w="1240" w:type="dxa"/>
             <w:vAlign w:val="center"/>
           </w:tcPr>
           <w:p>
@@ -1075,7 +1075,7 @@
         </w:tc>
         <w:tc>
           <w:tcPr>
-            <w:tcW w:w="971" w:type="dxa"/>
+            <w:tcW w:w="966" w:type="dxa"/>
             <w:vAlign w:val="center"/>
           </w:tcPr>
           <w:p>
@@ -1119,7 +1119,7 @@
         </w:tc>
         <w:tc>
           <w:tcPr>
-            <w:tcW w:w="2251" w:type="dxa"/>
+            <w:tcW w:w="2407" w:type="dxa"/>
             <w:vAlign w:val="center"/>
           </w:tcPr>
           <w:p>
@@ -1141,7 +1141,7 @@
         </w:tc>
         <w:tc>
           <w:tcPr>
-            <w:tcW w:w="1692" w:type="dxa"/>
+            <w:tcW w:w="1572" w:type="dxa"/>
             <w:vAlign w:val="center"/>
           </w:tcPr>
           <w:p>
@@ -1168,7 +1168,7 @@
         </w:trPr>
         <w:tc>
           <w:tcPr>
-            <w:tcW w:w="598" w:type="dxa"/>
+            <w:tcW w:w="574" w:type="dxa"/>
             <w:vAlign w:val="center"/>
           </w:tcPr>
           <w:p>
@@ -1190,7 +1190,7 @@
         </w:tc>
         <w:tc>
           <w:tcPr>
-            <w:tcW w:w="1247" w:type="dxa"/>
+            <w:tcW w:w="1240" w:type="dxa"/>
             <w:vAlign w:val="center"/>
           </w:tcPr>
           <w:p>
@@ -1212,7 +1212,7 @@
         </w:tc>
         <w:tc>
           <w:tcPr>
-            <w:tcW w:w="971" w:type="dxa"/>
+            <w:tcW w:w="966" w:type="dxa"/>
             <w:vAlign w:val="center"/>
           </w:tcPr>
           <w:p>
@@ -1263,7 +1263,7 @@
         </w:tc>
         <w:tc>
           <w:tcPr>
-            <w:tcW w:w="2251" w:type="dxa"/>
+            <w:tcW w:w="2407" w:type="dxa"/>
             <w:vAlign w:val="center"/>
           </w:tcPr>
           <w:p>
@@ -1292,7 +1292,7 @@
         </w:tc>
         <w:tc>
           <w:tcPr>
-            <w:tcW w:w="1692" w:type="dxa"/>
+            <w:tcW w:w="1572" w:type="dxa"/>
             <w:vAlign w:val="center"/>
           </w:tcPr>
           <w:p>
@@ -1319,7 +1319,7 @@
         </w:trPr>
         <w:tc>
           <w:tcPr>
-            <w:tcW w:w="598" w:type="dxa"/>
+            <w:tcW w:w="574" w:type="dxa"/>
             <w:vAlign w:val="center"/>
           </w:tcPr>
           <w:p>
@@ -1341,7 +1341,7 @@
         </w:tc>
         <w:tc>
           <w:tcPr>
-            <w:tcW w:w="1247" w:type="dxa"/>
+            <w:tcW w:w="1240" w:type="dxa"/>
             <w:vAlign w:val="center"/>
           </w:tcPr>
           <w:p>
@@ -1363,7 +1363,7 @@
         </w:tc>
         <w:tc>
           <w:tcPr>
-            <w:tcW w:w="971" w:type="dxa"/>
+            <w:tcW w:w="966" w:type="dxa"/>
             <w:vAlign w:val="center"/>
           </w:tcPr>
           <w:p>
@@ -1407,7 +1407,7 @@
         </w:tc>
         <w:tc>
           <w:tcPr>
-            <w:tcW w:w="2251" w:type="dxa"/>
+            <w:tcW w:w="2407" w:type="dxa"/>
             <w:vAlign w:val="center"/>
           </w:tcPr>
           <w:p>
@@ -1429,7 +1429,7 @@
         </w:tc>
         <w:tc>
           <w:tcPr>
-            <w:tcW w:w="1692" w:type="dxa"/>
+            <w:tcW w:w="1572" w:type="dxa"/>
             <w:vAlign w:val="center"/>
           </w:tcPr>
           <w:p>
@@ -1456,7 +1456,7 @@
         </w:tblPrEx>
         <w:tc>
           <w:tcPr>
-            <w:tcW w:w="598" w:type="dxa"/>
+            <w:tcW w:w="574" w:type="dxa"/>
           </w:tcPr>
           <w:p>
             <w:pPr>
@@ -1477,7 +1477,7 @@
         </w:tc>
         <w:tc>
           <w:tcPr>
-            <w:tcW w:w="1247" w:type="dxa"/>
+            <w:tcW w:w="1240" w:type="dxa"/>
           </w:tcPr>
           <w:p>
             <w:pPr>
@@ -1498,7 +1498,7 @@
         </w:tc>
         <w:tc>
           <w:tcPr>
-            <w:tcW w:w="971" w:type="dxa"/>
+            <w:tcW w:w="966" w:type="dxa"/>
           </w:tcPr>
           <w:p>
             <w:pPr>
@@ -1547,7 +1547,7 @@
         </w:tc>
         <w:tc>
           <w:tcPr>
-            <w:tcW w:w="2251" w:type="dxa"/>
+            <w:tcW w:w="2407" w:type="dxa"/>
           </w:tcPr>
           <w:p>
             <w:pPr>
@@ -1568,7 +1568,7 @@
         </w:tc>
         <w:tc>
           <w:tcPr>
-            <w:tcW w:w="1692" w:type="dxa"/>
+            <w:tcW w:w="1572" w:type="dxa"/>
           </w:tcPr>
           <w:p>
             <w:pPr>
@@ -1610,7 +1610,7 @@
         </w:tblPrEx>
         <w:tc>
           <w:tcPr>
-            <w:tcW w:w="598" w:type="dxa"/>
+            <w:tcW w:w="574" w:type="dxa"/>
           </w:tcPr>
           <w:p>
             <w:pPr>
@@ -1631,7 +1631,7 @@
         </w:tc>
         <w:tc>
           <w:tcPr>
-            <w:tcW w:w="1247" w:type="dxa"/>
+            <w:tcW w:w="1240" w:type="dxa"/>
           </w:tcPr>
           <w:p>
             <w:pPr>
@@ -1652,7 +1652,7 @@
         </w:tc>
         <w:tc>
           <w:tcPr>
-            <w:tcW w:w="971" w:type="dxa"/>
+            <w:tcW w:w="966" w:type="dxa"/>
           </w:tcPr>
           <w:p>
             <w:pPr>
@@ -1694,7 +1694,7 @@
         </w:tc>
         <w:tc>
           <w:tcPr>
-            <w:tcW w:w="2251" w:type="dxa"/>
+            <w:tcW w:w="2407" w:type="dxa"/>
           </w:tcPr>
           <w:p>
             <w:pPr>
@@ -1709,20 +1709,158 @@
                 <w:rFonts w:ascii="Arial" w:hAnsi="Arial" w:cs="Arial"/>
                 <w:sz w:val="20"/>
               </w:rPr>
-              <w:t>+: Use Cases</w:t>
-            </w:r>
-            <w:r>
+              <w:t>+: Use Cases, Komponentendiagramm, Verteilungsdiagramm</w:t>
+            </w:r>
+          </w:p>
+        </w:tc>
+        <w:tc>
+          <w:tcPr>
+            <w:tcW w:w="1572" w:type="dxa"/>
+          </w:tcPr>
+          <w:p>
+            <w:pPr>
+              <w:jc w:val="both"/>
               <w:rPr>
                 <w:rFonts w:ascii="Arial" w:hAnsi="Arial" w:cs="Arial"/>
                 <w:sz w:val="20"/>
               </w:rPr>
-              <w:t>, Komponentendiagramm, Verteilungsdiagramm</w:t>
-            </w:r>
-          </w:p>
-        </w:tc>
-        <w:tc>
-          <w:tcPr>
-            <w:tcW w:w="1692" w:type="dxa"/>
+            </w:pPr>
+            <w:r>
+              <w:rPr>
+                <w:rFonts w:ascii="Arial" w:hAnsi="Arial" w:cs="Arial"/>
+                <w:sz w:val="20"/>
+              </w:rPr>
+              <w:t xml:space="preserve">  Daniel Jessner</w:t>
+            </w:r>
+          </w:p>
+        </w:tc>
+      </w:tr>
+      <w:tr>
+        <w:tblPrEx>
+          <w:jc w:val="left"/>
+        </w:tblPrEx>
+        <w:tc>
+          <w:tcPr>
+            <w:tcW w:w="574" w:type="dxa"/>
+          </w:tcPr>
+          <w:p>
+            <w:pPr>
+              <w:jc w:val="center"/>
+              <w:rPr>
+                <w:rFonts w:ascii="Arial" w:hAnsi="Arial" w:cs="Arial"/>
+                <w:sz w:val="20"/>
+              </w:rPr>
+            </w:pPr>
+            <w:r>
+              <w:rPr>
+                <w:rFonts w:ascii="Arial" w:hAnsi="Arial" w:cs="Arial"/>
+                <w:sz w:val="20"/>
+              </w:rPr>
+              <w:t>8</w:t>
+            </w:r>
+          </w:p>
+        </w:tc>
+        <w:tc>
+          <w:tcPr>
+            <w:tcW w:w="1240" w:type="dxa"/>
+          </w:tcPr>
+          <w:p>
+            <w:pPr>
+              <w:jc w:val="center"/>
+              <w:rPr>
+                <w:rFonts w:ascii="Arial" w:hAnsi="Arial" w:cs="Arial"/>
+                <w:sz w:val="20"/>
+              </w:rPr>
+            </w:pPr>
+            <w:r>
+              <w:rPr>
+                <w:rFonts w:ascii="Arial" w:hAnsi="Arial" w:cs="Arial"/>
+                <w:sz w:val="20"/>
+              </w:rPr>
+              <w:t>08.05</w:t>
+            </w:r>
+            <w:r>
+              <w:rPr>
+                <w:rFonts w:ascii="Arial" w:hAnsi="Arial" w:cs="Arial"/>
+                <w:sz w:val="20"/>
+              </w:rPr>
+              <w:t>.2024</w:t>
+            </w:r>
+          </w:p>
+        </w:tc>
+        <w:tc>
+          <w:tcPr>
+            <w:tcW w:w="966" w:type="dxa"/>
+          </w:tcPr>
+          <w:p>
+            <w:pPr>
+              <w:jc w:val="center"/>
+              <w:rPr>
+                <w:rFonts w:ascii="Arial" w:hAnsi="Arial" w:cs="Arial"/>
+                <w:sz w:val="20"/>
+              </w:rPr>
+            </w:pPr>
+            <w:r>
+              <w:rPr>
+                <w:rFonts w:ascii="Arial" w:hAnsi="Arial" w:cs="Arial"/>
+                <w:sz w:val="20"/>
+              </w:rPr>
+              <w:t>1.</w:t>
+            </w:r>
+            <w:r>
+              <w:rPr>
+                <w:rFonts w:ascii="Arial" w:hAnsi="Arial" w:cs="Arial"/>
+                <w:sz w:val="20"/>
+              </w:rPr>
+              <w:t>7</w:t>
+            </w:r>
+          </w:p>
+        </w:tc>
+        <w:tc>
+          <w:tcPr>
+            <w:tcW w:w="2251" w:type="dxa"/>
+          </w:tcPr>
+          <w:p>
+            <w:pPr>
+              <w:jc w:val="center"/>
+              <w:rPr>
+                <w:rFonts w:ascii="Arial" w:hAnsi="Arial" w:cs="Arial"/>
+                <w:sz w:val="20"/>
+              </w:rPr>
+            </w:pPr>
+            <w:r>
+              <w:rPr>
+                <w:rFonts w:ascii="Arial" w:hAnsi="Arial" w:cs="Arial"/>
+                <w:sz w:val="20"/>
+              </w:rPr>
+              <w:t>Funktionale Anforderungen</w:t>
+            </w:r>
+          </w:p>
+        </w:tc>
+        <w:tc>
+          <w:tcPr>
+            <w:tcW w:w="2407" w:type="dxa"/>
+          </w:tcPr>
+          <w:p>
+            <w:pPr>
+              <w:jc w:val="center"/>
+              <w:rPr>
+                <w:rFonts w:ascii="Arial" w:hAnsi="Arial" w:cs="Arial"/>
+                <w:sz w:val="20"/>
+              </w:rPr>
+            </w:pPr>
+            <w:r>
+              <w:rPr>
+                <w:rFonts w:ascii="Arial" w:hAnsi="Arial" w:cs="Arial"/>
+                <w:sz w:val="20"/>
+              </w:rPr>
+              <w:t>Use-Case-Diagramm aktualisiert</w:t>
+            </w:r>
+          </w:p>
+        </w:tc>
+        <w:tc>
+          <w:tcPr>
+            <w:tcW w:w="1572" w:type="dxa"/>
           </w:tcPr>
           <w:p>
             <w:pPr>

</xml_diff>

<commit_message>
added usecase diagramm, added first 2 sequence diagrams
</commit_message>
<xml_diff>
--- a/Documents/SYP_4_Projektdokumentation_GRUPPE1.docx
+++ b/Documents/SYP_4_Projektdokumentation_GRUPPE1.docx
@@ -1777,42 +1777,28 @@
                 <w:rFonts w:ascii="Arial" w:hAnsi="Arial" w:cs="Arial"/>
                 <w:sz w:val="20"/>
               </w:rPr>
-              <w:t>08.05</w:t>
-            </w:r>
-            <w:r>
+              <w:t>08.05.2024</w:t>
+            </w:r>
+          </w:p>
+        </w:tc>
+        <w:tc>
+          <w:tcPr>
+            <w:tcW w:w="966" w:type="dxa"/>
+          </w:tcPr>
+          <w:p>
+            <w:pPr>
+              <w:jc w:val="center"/>
               <w:rPr>
                 <w:rFonts w:ascii="Arial" w:hAnsi="Arial" w:cs="Arial"/>
                 <w:sz w:val="20"/>
               </w:rPr>
-              <w:t>.2024</w:t>
-            </w:r>
-          </w:p>
-        </w:tc>
-        <w:tc>
-          <w:tcPr>
-            <w:tcW w:w="966" w:type="dxa"/>
-          </w:tcPr>
-          <w:p>
-            <w:pPr>
-              <w:jc w:val="center"/>
+            </w:pPr>
+            <w:r>
               <w:rPr>
                 <w:rFonts w:ascii="Arial" w:hAnsi="Arial" w:cs="Arial"/>
                 <w:sz w:val="20"/>
               </w:rPr>
-            </w:pPr>
-            <w:r>
-              <w:rPr>
-                <w:rFonts w:ascii="Arial" w:hAnsi="Arial" w:cs="Arial"/>
-                <w:sz w:val="20"/>
-              </w:rPr>
-              <w:t>1.</w:t>
-            </w:r>
-            <w:r>
-              <w:rPr>
-                <w:rFonts w:ascii="Arial" w:hAnsi="Arial" w:cs="Arial"/>
-                <w:sz w:val="20"/>
-              </w:rPr>
-              <w:t>7</w:t>
+              <w:t>1.7</w:t>
             </w:r>
           </w:p>
         </w:tc>
@@ -4386,7 +4372,10 @@
         <w:jc w:val="both"/>
       </w:pPr>
       <w:r>
-        <w:t>Die Steuerungssoftware versucht automatisch eine Verbindung zum Server herzustellen.</w:t>
+        <w:t>Die Steuerungssoftware versucht automatisch eine Verbindung zum Server herzustellen</w:t>
+      </w:r>
+      <w:r>
+        <w:t xml:space="preserve"> (Broadcast).</w:t>
       </w:r>
     </w:p>
     <w:p>
@@ -6206,6 +6195,61 @@
       </w:r>
     </w:p>
     <w:p>
+      <w:r>
+        <w:t>Folgendes Diagramm umfasst die oben genannten Use Cases im Systemkontext:</w:t>
+      </w:r>
+    </w:p>
+    <w:p>
+      <w:r>
+        <w:drawing>
+          <wp:inline distT="0" distB="0" distL="0" distR="0" wp14:anchorId="7043A400" wp14:editId="7F9455E6">
+            <wp:extent cx="5623362" cy="5270500"/>
+            <wp:effectExtent l="19050" t="19050" r="15875" b="25400"/>
+            <wp:docPr id="1560833259" name="Grafik 1" descr="Ein Bild, das Diagramm, Text, Entwurf, Zeichnung enthält.&#10;&#10;Automatisch generierte Beschreibung"/>
+            <wp:cNvGraphicFramePr>
+              <a:graphicFrameLocks xmlns:a="http://schemas.openxmlformats.org/drawingml/2006/main" noChangeAspect="1"/>
+            </wp:cNvGraphicFramePr>
+            <a:graphic xmlns:a="http://schemas.openxmlformats.org/drawingml/2006/main">
+              <a:graphicData uri="http://schemas.openxmlformats.org/drawingml/2006/picture">
+                <pic:pic xmlns:pic="http://schemas.openxmlformats.org/drawingml/2006/picture">
+                  <pic:nvPicPr>
+                    <pic:cNvPr id="1560833259" name="Grafik 1" descr="Ein Bild, das Diagramm, Text, Entwurf, Zeichnung enthält.&#10;&#10;Automatisch generierte Beschreibung"/>
+                    <pic:cNvPicPr/>
+                  </pic:nvPicPr>
+                  <pic:blipFill>
+                    <a:blip r:embed="rId13">
+                      <a:extLst>
+                        <a:ext uri="{28A0092B-C50C-407E-A947-70E740481C1C}">
+                          <a14:useLocalDpi xmlns:a14="http://schemas.microsoft.com/office/drawing/2010/main" val="0"/>
+                        </a:ext>
+                      </a:extLst>
+                    </a:blip>
+                    <a:stretch>
+                      <a:fillRect/>
+                    </a:stretch>
+                  </pic:blipFill>
+                  <pic:spPr>
+                    <a:xfrm>
+                      <a:off x="0" y="0"/>
+                      <a:ext cx="5630080" cy="5276796"/>
+                    </a:xfrm>
+                    <a:prstGeom prst="rect">
+                      <a:avLst/>
+                    </a:prstGeom>
+                    <a:ln w="3175">
+                      <a:solidFill>
+                        <a:schemeClr val="tx1"/>
+                      </a:solidFill>
+                    </a:ln>
+                  </pic:spPr>
+                </pic:pic>
+              </a:graphicData>
+            </a:graphic>
+          </wp:inline>
+        </w:drawing>
+      </w:r>
+    </w:p>
+    <w:p>
       <w:pPr>
         <w:pStyle w:val="berschrift1"/>
         <w:numPr>
@@ -6216,6 +6260,7 @@
       </w:pPr>
       <w:bookmarkStart w:id="5" w:name="_Toc542409565"/>
       <w:r>
+        <w:lastRenderedPageBreak/>
         <w:t>Nichtfunktionale Anforderun</w:t>
       </w:r>
       <w:bookmarkEnd w:id="5"/>
@@ -6283,7 +6328,6 @@
         <w:pStyle w:val="berschrift2"/>
       </w:pPr>
       <w:r>
-        <w:lastRenderedPageBreak/>
         <w:t xml:space="preserve">3.4 </w:t>
       </w:r>
       <w:r>
@@ -6328,7 +6372,11 @@
         <w:ind w:left="0"/>
       </w:pPr>
       <w:r>
-        <w:t>Das Projekt sollte ausführlich dokumentiert sein, einschließlich Anleitungen zur Installation, Konfiguration und Verwendung der Steuerungssoftware. Dazu gehört auch eine gute Strukturierung sowie Kommentierung des Quellcodes, um eine einfache Wartung und Weiterentwicklung des Systems zu ermöglichen.</w:t>
+        <w:t xml:space="preserve">Das Projekt sollte ausführlich dokumentiert sein, einschließlich Anleitungen zur Installation, Konfiguration und Verwendung der Steuerungssoftware. Dazu gehört auch eine gute </w:t>
+      </w:r>
+      <w:r>
+        <w:lastRenderedPageBreak/>
+        <w:t>Strukturierung sowie Kommentierung des Quellcodes, um eine einfache Wartung und Weiterentwicklung des Systems zu ermöglichen.</w:t>
       </w:r>
     </w:p>
     <w:p>
@@ -6444,7 +6492,6 @@
         </w:numPr>
       </w:pPr>
       <w:r>
-        <w:lastRenderedPageBreak/>
         <w:t>Zweiteilung (</w:t>
       </w:r>
       <w:r>
@@ -6522,6 +6569,7 @@
       </w:pPr>
       <w:bookmarkStart w:id="8" w:name="_Toc729802831"/>
       <w:r>
+        <w:lastRenderedPageBreak/>
         <w:t>Machbarkeitsstudi</w:t>
       </w:r>
       <w:bookmarkEnd w:id="8"/>
@@ -6737,7 +6785,6 @@
         <w:jc w:val="both"/>
       </w:pPr>
       <w:r>
-        <w:lastRenderedPageBreak/>
         <w:t xml:space="preserve">Grundsätzlich ist das Projekt in der Machbarkeit als sehr gut zu bewerten, da im Vorhinein keine besorgniserrengenden oder möglich problematische Aspekte erkannt werden können. </w:t>
       </w:r>
     </w:p>
@@ -6826,6 +6873,7 @@
           <w:b/>
           <w:bCs/>
         </w:rPr>
+        <w:lastRenderedPageBreak/>
         <w:t>Hindernisvermeidung:</w:t>
       </w:r>
     </w:p>
@@ -7084,6 +7132,16 @@
     <w:p>
       <w:pPr>
         <w:jc w:val="both"/>
+      </w:pPr>
+    </w:p>
+    <w:p>
+      <w:pPr>
+        <w:jc w:val="both"/>
+      </w:pPr>
+    </w:p>
+    <w:p>
+      <w:pPr>
+        <w:jc w:val="both"/>
         <w:rPr>
           <w:b/>
           <w:bCs/>
@@ -7094,6 +7152,7 @@
           <w:b/>
           <w:bCs/>
         </w:rPr>
+        <w:lastRenderedPageBreak/>
         <w:t>Sensoren:</w:t>
       </w:r>
     </w:p>
@@ -7361,7 +7420,6 @@
         <w:jc w:val="both"/>
       </w:pPr>
       <w:r>
-        <w:lastRenderedPageBreak/>
         <w:t>Anderweitig wäre auch noch „mCore“ als Alternative dazu existent, ist für dieses Projekt aber nicht von Relevanz.</w:t>
       </w:r>
     </w:p>
@@ -7443,6 +7501,7 @@
           <w:b/>
           <w:bCs/>
         </w:rPr>
+        <w:lastRenderedPageBreak/>
         <w:t>Batterien</w:t>
       </w:r>
       <w:r>
@@ -7651,7 +7710,7 @@
       <w:r>
         <w:t xml:space="preserve"> (bsp.: </w:t>
       </w:r>
-      <w:hyperlink r:id="rId13" w:history="1">
+      <w:hyperlink r:id="rId14" w:history="1">
         <w:r>
           <w:rPr>
             <w:rStyle w:val="Hyperlink"/>
@@ -7880,7 +7939,6 @@
         <w:pStyle w:val="berschrift3"/>
       </w:pPr>
       <w:r>
-        <w:lastRenderedPageBreak/>
         <w:t>4.3.5 Projektrisiko(-bewertung)</w:t>
       </w:r>
     </w:p>
@@ -8126,13 +8184,6 @@
       <w:r>
         <w:t>Die Projektverantwortlichen sind dafür verantwortlich, das Risiko zu überwachen, frühzeitig auf Anzeichen von Ressourcenmangel zu reagieren und geeignete Maßnahmen zur Risikominderung zu ergreifen.</w:t>
       </w:r>
-    </w:p>
-    <w:p>
-      <w:pPr>
-        <w:rPr>
-          <w:lang w:val="de-AT"/>
-        </w:rPr>
-      </w:pPr>
     </w:p>
     <w:p/>
     <w:p>
@@ -8171,7 +8222,6 @@
         <w:jc w:val="both"/>
       </w:pPr>
       <w:r>
-        <w:lastRenderedPageBreak/>
         <w:t>Das Hauptziel des Projekts ist die Entwicklung eines Systems zur Fernsteuerung des mBot2 von Makeblock. Die Aufgabe ist in drei Hauptbereiche unterteilt: Server, Steuerungssoftware und mBot2.</w:t>
       </w:r>
     </w:p>
@@ -8307,6 +8357,16 @@
     <w:p>
       <w:pPr>
         <w:jc w:val="both"/>
+      </w:pPr>
+    </w:p>
+    <w:p>
+      <w:pPr>
+        <w:jc w:val="both"/>
+      </w:pPr>
+    </w:p>
+    <w:p>
+      <w:pPr>
+        <w:jc w:val="both"/>
         <w:rPr>
           <w:b/>
           <w:bCs/>
@@ -8317,6 +8377,7 @@
           <w:b/>
           <w:bCs/>
         </w:rPr>
+        <w:lastRenderedPageBreak/>
         <w:t>Rahmenbedingungen:</w:t>
       </w:r>
     </w:p>
@@ -8549,7 +8610,6 @@
         <w:jc w:val="both"/>
       </w:pPr>
       <w:r>
-        <w:lastRenderedPageBreak/>
         <w:t>Kommunikation und Zusammenarbeit zwischen den Teammitgliedern sind unerlässlich, insbesondere bei einem Projekt mit verschiedenen technischen Aspekten wie diesem.</w:t>
       </w:r>
     </w:p>
@@ -8658,7 +8718,11 @@
         <w:br/>
       </w:r>
       <w:r>
-        <w:t>Ein grundlegendes Verständnis des Aufbaus einer Software oder Hardware ist von entscheidender Bedeutung, um ihre Funktionsweise zu erfassen und effektiv damit arbeiten zu können. Dieses Kapitel widmet sich genau diesem Zweck, indem es einen detaillierten Einblick in die Struktur und Zusammensetzung des SW-Produkts bietet. Beginnend mit einer Aufschlüsselung der einzelnen Komponenten, wird erläutert, aus welchen Elementen das System besteht und wie sie miteinander interagieren. Dabei wird insbesondere darauf eingegangen, wie die Software- und Hardwarekomponenten in einem möglicherweise verteilten System zusammenarbeiten. Darüber hinaus wird die Art und Weise der Kommunikation zwischen den Komponenten beleuchtet, um ein umfassendes Verständnis für die Gesamtfunktionalität des Systems zu vermitteln.</w:t>
+        <w:t xml:space="preserve">Ein grundlegendes Verständnis des Aufbaus einer Software oder Hardware ist von entscheidender Bedeutung, um ihre Funktionsweise zu erfassen und effektiv damit arbeiten </w:t>
+      </w:r>
+      <w:r>
+        <w:lastRenderedPageBreak/>
+        <w:t>zu können. Dieses Kapitel widmet sich genau diesem Zweck, indem es einen detaillierten Einblick in die Struktur und Zusammensetzung des SW-Produkts bietet. Beginnend mit einer Aufschlüsselung der einzelnen Komponenten, wird erläutert, aus welchen Elementen das System besteht und wie sie miteinander interagieren. Dabei wird insbesondere darauf eingegangen, wie die Software- und Hardwarekomponenten in einem möglicherweise verteilten System zusammenarbeiten. Darüber hinaus wird die Art und Weise der Kommunikation zwischen den Komponenten beleuchtet, um ein umfassendes Verständnis für die Gesamtfunktionalität des Systems zu vermitteln.</w:t>
       </w:r>
     </w:p>
     <w:p>
@@ -8752,13 +8816,173 @@
       <w:bookmarkEnd w:id="14"/>
     </w:p>
     <w:p>
-      <w:r>
+      <w:pPr>
         <w:rPr>
           <w:color w:val="D9D9D9" w:themeColor="background1" w:themeShade="D9"/>
         </w:rPr>
+      </w:pPr>
+      <w:r>
+        <w:rPr>
+          <w:color w:val="D9D9D9" w:themeColor="background1" w:themeShade="D9"/>
+        </w:rPr>
         <w:t>Beschreibung der entsprechenden Aktivität und einfügen des Aktivitätsdiagramm</w:t>
       </w:r>
     </w:p>
+    <w:p>
+      <w:pPr>
+        <w:rPr>
+          <w:color w:val="D9D9D9" w:themeColor="background1" w:themeShade="D9"/>
+        </w:rPr>
+      </w:pPr>
+    </w:p>
+    <w:p>
+      <w:pPr>
+        <w:rPr>
+          <w:color w:val="D9D9D9" w:themeColor="background1" w:themeShade="D9"/>
+        </w:rPr>
+      </w:pPr>
+    </w:p>
+    <w:p>
+      <w:pPr>
+        <w:rPr>
+          <w:color w:val="D9D9D9" w:themeColor="background1" w:themeShade="D9"/>
+        </w:rPr>
+      </w:pPr>
+    </w:p>
+    <w:p>
+      <w:pPr>
+        <w:rPr>
+          <w:color w:val="D9D9D9" w:themeColor="background1" w:themeShade="D9"/>
+        </w:rPr>
+      </w:pPr>
+    </w:p>
+    <w:p>
+      <w:pPr>
+        <w:rPr>
+          <w:color w:val="D9D9D9" w:themeColor="background1" w:themeShade="D9"/>
+        </w:rPr>
+      </w:pPr>
+    </w:p>
+    <w:p>
+      <w:pPr>
+        <w:rPr>
+          <w:color w:val="D9D9D9" w:themeColor="background1" w:themeShade="D9"/>
+        </w:rPr>
+      </w:pPr>
+    </w:p>
+    <w:p>
+      <w:pPr>
+        <w:rPr>
+          <w:color w:val="D9D9D9" w:themeColor="background1" w:themeShade="D9"/>
+        </w:rPr>
+      </w:pPr>
+    </w:p>
+    <w:p>
+      <w:pPr>
+        <w:rPr>
+          <w:color w:val="D9D9D9" w:themeColor="background1" w:themeShade="D9"/>
+        </w:rPr>
+      </w:pPr>
+    </w:p>
+    <w:p>
+      <w:pPr>
+        <w:rPr>
+          <w:color w:val="D9D9D9" w:themeColor="background1" w:themeShade="D9"/>
+        </w:rPr>
+      </w:pPr>
+    </w:p>
+    <w:p>
+      <w:pPr>
+        <w:rPr>
+          <w:color w:val="D9D9D9" w:themeColor="background1" w:themeShade="D9"/>
+        </w:rPr>
+      </w:pPr>
+    </w:p>
+    <w:p>
+      <w:pPr>
+        <w:rPr>
+          <w:color w:val="D9D9D9" w:themeColor="background1" w:themeShade="D9"/>
+        </w:rPr>
+      </w:pPr>
+    </w:p>
+    <w:p>
+      <w:pPr>
+        <w:rPr>
+          <w:color w:val="D9D9D9" w:themeColor="background1" w:themeShade="D9"/>
+        </w:rPr>
+      </w:pPr>
+    </w:p>
+    <w:p>
+      <w:pPr>
+        <w:rPr>
+          <w:color w:val="D9D9D9" w:themeColor="background1" w:themeShade="D9"/>
+        </w:rPr>
+      </w:pPr>
+    </w:p>
+    <w:p>
+      <w:pPr>
+        <w:rPr>
+          <w:color w:val="D9D9D9" w:themeColor="background1" w:themeShade="D9"/>
+        </w:rPr>
+      </w:pPr>
+    </w:p>
+    <w:p>
+      <w:pPr>
+        <w:rPr>
+          <w:color w:val="D9D9D9" w:themeColor="background1" w:themeShade="D9"/>
+        </w:rPr>
+      </w:pPr>
+    </w:p>
+    <w:p>
+      <w:pPr>
+        <w:rPr>
+          <w:color w:val="D9D9D9" w:themeColor="background1" w:themeShade="D9"/>
+        </w:rPr>
+      </w:pPr>
+    </w:p>
+    <w:p>
+      <w:pPr>
+        <w:rPr>
+          <w:color w:val="D9D9D9" w:themeColor="background1" w:themeShade="D9"/>
+        </w:rPr>
+      </w:pPr>
+    </w:p>
+    <w:p>
+      <w:pPr>
+        <w:rPr>
+          <w:color w:val="D9D9D9" w:themeColor="background1" w:themeShade="D9"/>
+        </w:rPr>
+      </w:pPr>
+    </w:p>
+    <w:p>
+      <w:pPr>
+        <w:rPr>
+          <w:color w:val="D9D9D9" w:themeColor="background1" w:themeShade="D9"/>
+        </w:rPr>
+      </w:pPr>
+    </w:p>
+    <w:p>
+      <w:pPr>
+        <w:rPr>
+          <w:color w:val="D9D9D9" w:themeColor="background1" w:themeShade="D9"/>
+        </w:rPr>
+      </w:pPr>
+    </w:p>
+    <w:p>
+      <w:pPr>
+        <w:rPr>
+          <w:color w:val="D9D9D9" w:themeColor="background1" w:themeShade="D9"/>
+        </w:rPr>
+      </w:pPr>
+    </w:p>
+    <w:p>
+      <w:pPr>
+        <w:rPr>
+          <w:color w:val="D9D9D9" w:themeColor="background1" w:themeShade="D9"/>
+        </w:rPr>
+      </w:pPr>
+    </w:p>
+    <w:p/>
     <w:p>
       <w:pPr>
         <w:pStyle w:val="berschrift2"/>
@@ -8792,24 +9016,111 @@
           <w:numId w:val="2"/>
         </w:numPr>
         <w:spacing w:line="240" w:lineRule="auto"/>
+        <w:rPr>
+          <w:lang w:val="en-US"/>
+        </w:rPr>
       </w:pPr>
       <w:bookmarkStart w:id="16" w:name="_Toc539048854"/>
       <w:r>
-        <w:t>Sequenzdiagramm 1 Name</w:t>
+        <w:rPr>
+          <w:lang w:val="en-US"/>
+        </w:rPr>
+        <w:t xml:space="preserve">Sequenzdiagramm 1 </w:t>
       </w:r>
       <w:bookmarkEnd w:id="16"/>
-    </w:p>
-    <w:p>
-      <w:pPr>
-        <w:rPr>
-          <w:color w:val="D9D9D9" w:themeColor="background1" w:themeShade="D9"/>
-        </w:rPr>
-      </w:pPr>
-      <w:r>
-        <w:rPr>
-          <w:color w:val="D9D9D9" w:themeColor="background1" w:themeShade="D9"/>
-        </w:rPr>
-        <w:t>Beschreibung der entsprechenden Sequenz und Einfügen des Sequenzdiagramm</w:t>
+      <w:r>
+        <w:rPr>
+          <w:lang w:val="en-US"/>
+        </w:rPr>
+        <w:t>–</w:t>
+      </w:r>
+      <w:r>
+        <w:rPr>
+          <w:lang w:val="en-US"/>
+        </w:rPr>
+        <w:t xml:space="preserve"> </w:t>
+      </w:r>
+      <w:r>
+        <w:rPr>
+          <w:lang w:val="en-US"/>
+        </w:rPr>
+        <w:t>MBot Internet and Server Connect</w:t>
+      </w:r>
+      <w:r>
+        <w:rPr>
+          <w:lang w:val="en-US"/>
+        </w:rPr>
+        <w:t>ion</w:t>
+      </w:r>
+    </w:p>
+    <w:p>
+      <w:pPr>
+        <w:jc w:val="both"/>
+        <w:rPr>
+          <w:lang w:val="de-AT"/>
+        </w:rPr>
+      </w:pPr>
+      <w:r>
+        <w:rPr>
+          <w:lang w:val="de-AT"/>
+        </w:rPr>
+        <w:t>Folgendes Diagramm zeigt die S</w:t>
+      </w:r>
+      <w:r>
+        <w:rPr>
+          <w:lang w:val="de-AT"/>
+        </w:rPr>
+        <w:t>chritte, die durchgeführt werden, um den mBot2 mit dem WLAN und dem Server zu verbinden:</w:t>
+      </w:r>
+    </w:p>
+    <w:p>
+      <w:r>
+        <w:drawing>
+          <wp:inline distT="0" distB="0" distL="0" distR="0" wp14:anchorId="720F0C05" wp14:editId="61AEB370">
+            <wp:extent cx="3349998" cy="7067550"/>
+            <wp:effectExtent l="19050" t="19050" r="22225" b="19050"/>
+            <wp:docPr id="1679178572" name="Grafik 8" descr="Ein Bild, das Text, Quittung, parallel, Diagramm enthält.&#10;&#10;Automatisch generierte Beschreibung"/>
+            <wp:cNvGraphicFramePr>
+              <a:graphicFrameLocks xmlns:a="http://schemas.openxmlformats.org/drawingml/2006/main" noChangeAspect="1"/>
+            </wp:cNvGraphicFramePr>
+            <a:graphic xmlns:a="http://schemas.openxmlformats.org/drawingml/2006/main">
+              <a:graphicData uri="http://schemas.openxmlformats.org/drawingml/2006/picture">
+                <pic:pic xmlns:pic="http://schemas.openxmlformats.org/drawingml/2006/picture">
+                  <pic:nvPicPr>
+                    <pic:cNvPr id="1679178572" name="Grafik 8" descr="Ein Bild, das Text, Quittung, parallel, Diagramm enthält.&#10;&#10;Automatisch generierte Beschreibung"/>
+                    <pic:cNvPicPr/>
+                  </pic:nvPicPr>
+                  <pic:blipFill>
+                    <a:blip r:embed="rId15" cstate="print">
+                      <a:extLst>
+                        <a:ext uri="{28A0092B-C50C-407E-A947-70E740481C1C}">
+                          <a14:useLocalDpi xmlns:a14="http://schemas.microsoft.com/office/drawing/2010/main" val="0"/>
+                        </a:ext>
+                      </a:extLst>
+                    </a:blip>
+                    <a:stretch>
+                      <a:fillRect/>
+                    </a:stretch>
+                  </pic:blipFill>
+                  <pic:spPr>
+                    <a:xfrm>
+                      <a:off x="0" y="0"/>
+                      <a:ext cx="3351455" cy="7070624"/>
+                    </a:xfrm>
+                    <a:prstGeom prst="rect">
+                      <a:avLst/>
+                    </a:prstGeom>
+                    <a:ln w="3175">
+                      <a:solidFill>
+                        <a:schemeClr val="tx1"/>
+                      </a:solidFill>
+                    </a:ln>
+                  </pic:spPr>
+                </pic:pic>
+              </a:graphicData>
+            </a:graphic>
+          </wp:inline>
+        </w:drawing>
       </w:r>
     </w:p>
     <w:p>
@@ -8820,24 +9131,152 @@
           <w:numId w:val="2"/>
         </w:numPr>
         <w:spacing w:line="240" w:lineRule="auto"/>
+        <w:rPr>
+          <w:lang w:val="en-US"/>
+        </w:rPr>
       </w:pPr>
       <w:bookmarkStart w:id="17" w:name="_Toc1656117885"/>
       <w:r>
-        <w:t>Sequenzdiagramm n Name</w:t>
+        <w:rPr>
+          <w:lang w:val="en-US"/>
+        </w:rPr>
+        <w:lastRenderedPageBreak/>
+        <w:t xml:space="preserve">Sequenzdiagramm </w:t>
       </w:r>
       <w:bookmarkEnd w:id="17"/>
-    </w:p>
-    <w:p>
-      <w:pPr>
-        <w:rPr>
-          <w:color w:val="D9D9D9" w:themeColor="background1" w:themeShade="D9"/>
-        </w:rPr>
-      </w:pPr>
-      <w:r>
-        <w:rPr>
-          <w:color w:val="D9D9D9" w:themeColor="background1" w:themeShade="D9"/>
-        </w:rPr>
-        <w:t>Beschreibung der entsprechenden Sequenz und Einfügen des Sequenzdiagramm</w:t>
+      <w:r>
+        <w:rPr>
+          <w:lang w:val="en-US"/>
+        </w:rPr>
+        <w:t>2 – Control Software Server Con</w:t>
+      </w:r>
+      <w:r>
+        <w:rPr>
+          <w:lang w:val="en-US"/>
+        </w:rPr>
+        <w:t>nection</w:t>
+      </w:r>
+    </w:p>
+    <w:p>
+      <w:pPr>
+        <w:jc w:val="both"/>
+        <w:rPr>
+          <w:lang w:val="de-AT"/>
+        </w:rPr>
+      </w:pPr>
+      <w:r>
+        <w:rPr>
+          <w:lang w:val="de-AT"/>
+        </w:rPr>
+        <w:t xml:space="preserve">Folgendes Diagramm zeigt die Schritte, die durchgeführt werden, um den </w:t>
+      </w:r>
+      <w:r>
+        <w:rPr>
+          <w:lang w:val="de-AT"/>
+        </w:rPr>
+        <w:t>die Steuerungssoftware</w:t>
+      </w:r>
+      <w:r>
+        <w:rPr>
+          <w:lang w:val="de-AT"/>
+        </w:rPr>
+        <w:t xml:space="preserve"> mit</w:t>
+      </w:r>
+      <w:r>
+        <w:rPr>
+          <w:lang w:val="de-AT"/>
+        </w:rPr>
+        <w:t xml:space="preserve"> </w:t>
+      </w:r>
+      <w:r>
+        <w:rPr>
+          <w:lang w:val="de-AT"/>
+        </w:rPr>
+        <w:t>dem Server zu verbinden:</w:t>
+      </w:r>
+    </w:p>
+    <w:p>
+      <w:pPr>
+        <w:rPr>
+          <w:lang w:val="de-AT"/>
+        </w:rPr>
+      </w:pPr>
+    </w:p>
+    <w:p>
+      <w:r>
+        <w:drawing>
+          <wp:inline distT="0" distB="0" distL="0" distR="0" wp14:anchorId="71581102" wp14:editId="521A415A">
+            <wp:extent cx="5124450" cy="7780414"/>
+            <wp:effectExtent l="19050" t="19050" r="19050" b="11430"/>
+            <wp:docPr id="1915389057" name="Grafik 7" descr="Ein Bild, das Text, Diagramm, parallel, Zahl enthält.&#10;&#10;Automatisch generierte Beschreibung"/>
+            <wp:cNvGraphicFramePr>
+              <a:graphicFrameLocks xmlns:a="http://schemas.openxmlformats.org/drawingml/2006/main" noChangeAspect="1"/>
+            </wp:cNvGraphicFramePr>
+            <a:graphic xmlns:a="http://schemas.openxmlformats.org/drawingml/2006/main">
+              <a:graphicData uri="http://schemas.openxmlformats.org/drawingml/2006/picture">
+                <pic:pic xmlns:pic="http://schemas.openxmlformats.org/drawingml/2006/picture">
+                  <pic:nvPicPr>
+                    <pic:cNvPr id="1915389057" name="Grafik 7" descr="Ein Bild, das Text, Diagramm, parallel, Zahl enthält.&#10;&#10;Automatisch generierte Beschreibung"/>
+                    <pic:cNvPicPr/>
+                  </pic:nvPicPr>
+                  <pic:blipFill>
+                    <a:blip r:embed="rId16">
+                      <a:extLst>
+                        <a:ext uri="{28A0092B-C50C-407E-A947-70E740481C1C}">
+                          <a14:useLocalDpi xmlns:a14="http://schemas.microsoft.com/office/drawing/2010/main" val="0"/>
+                        </a:ext>
+                      </a:extLst>
+                    </a:blip>
+                    <a:stretch>
+                      <a:fillRect/>
+                    </a:stretch>
+                  </pic:blipFill>
+                  <pic:spPr>
+                    <a:xfrm>
+                      <a:off x="0" y="0"/>
+                      <a:ext cx="5136778" cy="7799132"/>
+                    </a:xfrm>
+                    <a:prstGeom prst="rect">
+                      <a:avLst/>
+                    </a:prstGeom>
+                    <a:ln w="3175">
+                      <a:solidFill>
+                        <a:schemeClr val="tx1"/>
+                      </a:solidFill>
+                    </a:ln>
+                  </pic:spPr>
+                </pic:pic>
+              </a:graphicData>
+            </a:graphic>
+          </wp:inline>
+        </w:drawing>
+      </w:r>
+    </w:p>
+    <w:p/>
+    <w:p>
+      <w:pPr>
+        <w:pStyle w:val="berschrift3"/>
+        <w:numPr>
+          <w:ilvl w:val="2"/>
+          <w:numId w:val="2"/>
+        </w:numPr>
+        <w:spacing w:line="240" w:lineRule="auto"/>
+        <w:ind w:left="425" w:hanging="425"/>
+        <w:rPr>
+          <w:lang w:val="en-US"/>
+        </w:rPr>
+      </w:pPr>
+      <w:r>
+        <w:rPr>
+          <w:lang w:val="en-US"/>
+        </w:rPr>
+        <w:t>Sequenzdiagramm 2 – Control Software Server Con</w:t>
+      </w:r>
+      <w:r>
+        <w:rPr>
+          <w:lang w:val="en-US"/>
+        </w:rPr>
+        <w:t>nection</w:t>
       </w:r>
     </w:p>
     <w:p/>
@@ -9073,11 +9512,7 @@
         <w:t>. Über diese Verbindung</w:t>
       </w:r>
       <w:r>
-        <w:t xml:space="preserve">en kann er die Steuerbefehler von der Software entegennehmen und an den mBot weiterleiten. Außerdem ist er der </w:t>
-      </w:r>
-      <w:r>
-        <w:lastRenderedPageBreak/>
-        <w:t>Verwalter einer MongoDB-Datenbank und speichert Sensor-Daten im Hintergrund ab.</w:t>
+        <w:t>en kann er die Steuerbefehler von der Software entegennehmen und an den mBot weiterleiten. Außerdem ist er der Verwalter einer MongoDB-Datenbank und speichert Sensor-Daten im Hintergrund ab.</w:t>
       </w:r>
     </w:p>
     <w:p>
@@ -9111,7 +9546,11 @@
         <w:t xml:space="preserve">Beschreibung: </w:t>
       </w:r>
       <w:r>
-        <w:t>Die mit Micropython entwickelte Software auf dem Microcontroller des mBot dient der Ausführung der Benutzer-Befehler und dem kontinuierlichen Übertragen der Sensor-Daten. Dazu kommuziert diese zuerst über den Broadcast ins Netzwerk und anschließend über den TCP-Port 5000 mit dem Server. Über diese Verbindung kann sie Befehle entgegennehmen und ausführen. Über den HTTP-Port 8080 werden stetig aktuelle Sensor-Daten an den Web-Server gesendet.</w:t>
+        <w:t xml:space="preserve">Die mit Micropython entwickelte Software auf dem Microcontroller des mBot dient der Ausführung der Benutzer-Befehler und dem kontinuierlichen Übertragen der Sensor-Daten. Dazu </w:t>
+      </w:r>
+      <w:r>
+        <w:lastRenderedPageBreak/>
+        <w:t>kommuziert diese zuerst über den Broadcast ins Netzwerk und anschließend über den TCP-Port 5000 mit dem Server. Über diese Verbindung kann sie Befehle entgegennehmen und ausführen. Über den HTTP-Port 8080 werden stetig aktuelle Sensor-Daten an den Web-Server gesendet.</w:t>
       </w:r>
     </w:p>
     <w:p>
@@ -9193,6 +9632,36 @@
       <w:r>
         <w:t>internen Komponenten und deren Beziehungen innerhalb des definierten Systems, SW-Produkt</w:t>
       </w:r>
+    </w:p>
+    <w:p>
+      <w:pPr>
+        <w:jc w:val="both"/>
+      </w:pPr>
+    </w:p>
+    <w:p>
+      <w:pPr>
+        <w:jc w:val="both"/>
+      </w:pPr>
+    </w:p>
+    <w:p>
+      <w:pPr>
+        <w:jc w:val="both"/>
+      </w:pPr>
+    </w:p>
+    <w:p>
+      <w:pPr>
+        <w:jc w:val="both"/>
+      </w:pPr>
+    </w:p>
+    <w:p>
+      <w:pPr>
+        <w:jc w:val="both"/>
+      </w:pPr>
+    </w:p>
+    <w:p>
+      <w:pPr>
+        <w:jc w:val="both"/>
+      </w:pPr>
     </w:p>
     <w:p>
       <w:pPr>
@@ -9234,7 +9703,7 @@
                     <pic:cNvPicPr/>
                   </pic:nvPicPr>
                   <pic:blipFill>
-                    <a:blip r:embed="rId14"/>
+                    <a:blip r:embed="rId17"/>
                     <a:stretch>
                       <a:fillRect/>
                     </a:stretch>
@@ -9638,9 +10107,9 @@
         </w:rPr>
         <w:lastRenderedPageBreak/>
         <w:drawing>
-          <wp:inline distT="0" distB="0" distL="0" distR="0" wp14:anchorId="0E3419F9" wp14:editId="114DF945">
-            <wp:extent cx="5727700" cy="5016500"/>
-            <wp:effectExtent l="19050" t="19050" r="25400" b="12700"/>
+          <wp:inline distT="0" distB="0" distL="0" distR="0" wp14:anchorId="0E3419F9" wp14:editId="705CBDFB">
+            <wp:extent cx="5067927" cy="4438650"/>
+            <wp:effectExtent l="19050" t="19050" r="19050" b="19050"/>
             <wp:docPr id="2110245416" name="Grafik 1" descr="Ein Bild, das Diagramm, Text, Plan, technische Zeichnung enthält.&#10;&#10;Automatisch generierte Beschreibung"/>
             <wp:cNvGraphicFramePr>
               <a:graphicFrameLocks xmlns:a="http://schemas.openxmlformats.org/drawingml/2006/main" noChangeAspect="1"/>
@@ -9653,7 +10122,7 @@
                     <pic:cNvPicPr/>
                   </pic:nvPicPr>
                   <pic:blipFill>
-                    <a:blip r:embed="rId15"/>
+                    <a:blip r:embed="rId18"/>
                     <a:stretch>
                       <a:fillRect/>
                     </a:stretch>
@@ -9661,7 +10130,7 @@
                   <pic:spPr>
                     <a:xfrm>
                       <a:off x="0" y="0"/>
-                      <a:ext cx="5727700" cy="5016500"/>
+                      <a:ext cx="5073375" cy="4443421"/>
                     </a:xfrm>
                     <a:prstGeom prst="rect">
                       <a:avLst/>
@@ -9972,7 +10441,6 @@
           </w:tcPr>
           <w:p>
             <w:r>
-              <w:lastRenderedPageBreak/>
               <w:t xml:space="preserve">Github Desktop </w:t>
             </w:r>
           </w:p>
@@ -10027,6 +10495,7 @@
         <w:rPr>
           <w:lang w:val="en-US"/>
         </w:rPr>
+        <w:lastRenderedPageBreak/>
         <w:t>SW Komponenten</w:t>
       </w:r>
       <w:bookmarkEnd w:id="22"/>
@@ -10210,7 +10679,7 @@
             <w:tcW w:w="1701" w:type="dxa"/>
           </w:tcPr>
           <w:p>
-            <w:hyperlink r:id="rId16" w:tgtFrame="_blank" w:tooltip="https://www.nuget.org/packages/avalonia" w:history="1">
+            <w:hyperlink r:id="rId19" w:tgtFrame="_blank" w:tooltip="https://www.nuget.org/packages/avalonia" w:history="1">
               <w:r>
                 <w:rPr>
                   <w:rStyle w:val="Hyperlink"/>
@@ -10225,7 +10694,7 @@
             <w:tcW w:w="1843" w:type="dxa"/>
           </w:tcPr>
           <w:p>
-            <w:hyperlink r:id="rId17" w:tgtFrame="_blank" w:tooltip="https://licenses.nuget.org/mit" w:history="1">
+            <w:hyperlink r:id="rId20" w:tgtFrame="_blank" w:tooltip="https://licenses.nuget.org/mit" w:history="1">
               <w:r>
                 <w:rPr>
                   <w:rStyle w:val="Hyperlink"/>
@@ -10324,20 +10793,6 @@
         </w:rPr>
         <w:br w:type="page"/>
       </w:r>
-      <w:r>
-        <w:rPr>
-          <w:color w:val="D9D9D9" w:themeColor="background1" w:themeShade="D9"/>
-        </w:rPr>
-        <w:lastRenderedPageBreak/>
-        <w:t xml:space="preserve"> </w:t>
-      </w:r>
-    </w:p>
-    <w:p>
-      <w:pPr>
-        <w:rPr>
-          <w:color w:val="D9D9D9" w:themeColor="background1" w:themeShade="D9"/>
-        </w:rPr>
-      </w:pPr>
     </w:p>
     <w:p>
       <w:pPr>
@@ -10350,6 +10805,7 @@
       </w:pPr>
       <w:bookmarkStart w:id="23" w:name="_Toc1459545787"/>
       <w:r>
+        <w:lastRenderedPageBreak/>
         <w:t>Projektdurchführung</w:t>
       </w:r>
       <w:bookmarkEnd w:id="23"/>
@@ -11307,7 +11763,6 @@
                 <w:bCs w:val="0"/>
                 <w:highlight w:val="red"/>
               </w:rPr>
-              <w:lastRenderedPageBreak/>
               <w:t xml:space="preserve">MBot receive input </w:t>
             </w:r>
           </w:p>
@@ -11427,6 +11882,7 @@
                 <w:bCs w:val="0"/>
                 <w:highlight w:val="red"/>
               </w:rPr>
+              <w:lastRenderedPageBreak/>
               <w:t>Make DetailedView</w:t>
             </w:r>
           </w:p>
@@ -11529,7 +11985,11 @@
             <w:cnfStyle w:val="001000000000" w:firstRow="0" w:lastRow="0" w:firstColumn="1" w:lastColumn="0" w:oddVBand="0" w:evenVBand="0" w:oddHBand="0" w:evenHBand="0" w:firstRowFirstColumn="0" w:firstRowLastColumn="0" w:lastRowFirstColumn="0" w:lastRowLastColumn="0"/>
             <w:tcW w:w="4505" w:type="dxa"/>
           </w:tcPr>
-          <w:p/>
+          <w:p>
+            <w:r>
+              <w:t>Dokumentation</w:t>
+            </w:r>
+          </w:p>
         </w:tc>
         <w:tc>
           <w:tcPr>
@@ -11551,7 +12011,11 @@
             <w:cnfStyle w:val="001000000000" w:firstRow="0" w:lastRow="0" w:firstColumn="1" w:lastColumn="0" w:oddVBand="0" w:evenVBand="0" w:oddHBand="0" w:evenHBand="0" w:firstRowFirstColumn="0" w:firstRowLastColumn="0" w:lastRowFirstColumn="0" w:lastRowLastColumn="0"/>
             <w:tcW w:w="4505" w:type="dxa"/>
           </w:tcPr>
-          <w:p/>
+          <w:p>
+            <w:r>
+              <w:t>Projektstart</w:t>
+            </w:r>
+          </w:p>
         </w:tc>
         <w:tc>
           <w:tcPr>
@@ -11853,14 +12317,13 @@
           <w:bCs/>
         </w:rPr>
       </w:pPr>
-    </w:p>
-    <w:p>
-      <w:pPr>
+      <w:r>
         <w:rPr>
           <w:b/>
           <w:bCs/>
         </w:rPr>
-      </w:pPr>
+        <w:t>Burndownchart</w:t>
+      </w:r>
     </w:p>
     <w:p>
       <w:pPr>
@@ -11869,127 +12332,15 @@
           <w:bCs/>
         </w:rPr>
       </w:pPr>
-    </w:p>
-    <w:p>
-      <w:pPr>
+      <w:r>
         <w:rPr>
           <w:b/>
           <w:bCs/>
         </w:rPr>
-      </w:pPr>
-    </w:p>
-    <w:p>
-      <w:pPr>
-        <w:rPr>
-          <w:b/>
-          <w:bCs/>
-        </w:rPr>
-      </w:pPr>
-    </w:p>
-    <w:p>
-      <w:pPr>
-        <w:rPr>
-          <w:b/>
-          <w:bCs/>
-        </w:rPr>
-      </w:pPr>
-    </w:p>
-    <w:p>
-      <w:pPr>
-        <w:rPr>
-          <w:b/>
-          <w:bCs/>
-        </w:rPr>
-      </w:pPr>
-    </w:p>
-    <w:p>
-      <w:pPr>
-        <w:rPr>
-          <w:b/>
-          <w:bCs/>
-        </w:rPr>
-      </w:pPr>
-    </w:p>
-    <w:p>
-      <w:pPr>
-        <w:rPr>
-          <w:b/>
-          <w:bCs/>
-        </w:rPr>
-      </w:pPr>
-    </w:p>
-    <w:p>
-      <w:pPr>
-        <w:rPr>
-          <w:b/>
-          <w:bCs/>
-        </w:rPr>
-      </w:pPr>
-    </w:p>
-    <w:p>
-      <w:pPr>
-        <w:rPr>
-          <w:b/>
-          <w:bCs/>
-        </w:rPr>
-      </w:pPr>
-    </w:p>
-    <w:p>
-      <w:pPr>
-        <w:rPr>
-          <w:b/>
-          <w:bCs/>
-        </w:rPr>
-      </w:pPr>
-    </w:p>
-    <w:p>
-      <w:pPr>
-        <w:rPr>
-          <w:b/>
-          <w:bCs/>
-        </w:rPr>
-      </w:pPr>
-    </w:p>
-    <w:p>
-      <w:pPr>
-        <w:rPr>
-          <w:b/>
-          <w:bCs/>
-        </w:rPr>
-      </w:pPr>
-    </w:p>
-    <w:p>
-      <w:pPr>
-        <w:rPr>
-          <w:b/>
-          <w:bCs/>
-        </w:rPr>
-      </w:pPr>
-      <w:r>
-        <w:rPr>
-          <w:b/>
-          <w:bCs/>
-        </w:rPr>
-        <w:t>Burndownchart</w:t>
-      </w:r>
-    </w:p>
-    <w:p>
-      <w:pPr>
-        <w:rPr>
-          <w:b/>
-          <w:bCs/>
-        </w:rPr>
-      </w:pPr>
-      <w:r>
-        <w:rPr>
-          <w:b/>
-          <w:bCs/>
-        </w:rPr>
-        <w:lastRenderedPageBreak/>
         <w:drawing>
-          <wp:inline distT="0" distB="0" distL="0" distR="0" wp14:anchorId="0E4725AF" wp14:editId="0518FB2A">
-            <wp:extent cx="5727700" cy="3818255"/>
-            <wp:effectExtent l="0" t="0" r="6350" b="10795"/>
+          <wp:inline distT="0" distB="0" distL="0" distR="0" wp14:anchorId="0E4725AF" wp14:editId="1F8D4CA7">
+            <wp:extent cx="5715000" cy="2971800"/>
+            <wp:effectExtent l="0" t="0" r="0" b="0"/>
             <wp:docPr id="431400935" name="Diagramm 1">
               <a:extLst xmlns:a="http://schemas.openxmlformats.org/drawingml/2006/main">
                 <a:ext uri="{FF2B5EF4-FFF2-40B4-BE49-F238E27FC236}">
@@ -12000,7 +12351,7 @@
             <wp:cNvGraphicFramePr/>
             <a:graphic xmlns:a="http://schemas.openxmlformats.org/drawingml/2006/main">
               <a:graphicData uri="http://schemas.openxmlformats.org/drawingml/2006/chart">
-                <c:chart xmlns:c="http://schemas.openxmlformats.org/drawingml/2006/chart" xmlns:r="http://schemas.openxmlformats.org/officeDocument/2006/relationships" r:id="rId18"/>
+                <c:chart xmlns:c="http://schemas.openxmlformats.org/drawingml/2006/chart" xmlns:r="http://schemas.openxmlformats.org/officeDocument/2006/relationships" r:id="rId21"/>
               </a:graphicData>
             </a:graphic>
           </wp:inline>
@@ -12027,6 +12378,7 @@
           <w:b/>
           <w:bCs/>
         </w:rPr>
+        <w:lastRenderedPageBreak/>
         <w:t>Sprint Velocity</w:t>
       </w:r>
     </w:p>
@@ -12056,7 +12408,7 @@
             <wp:cNvGraphicFramePr/>
             <a:graphic xmlns:a="http://schemas.openxmlformats.org/drawingml/2006/main">
               <a:graphicData uri="http://schemas.openxmlformats.org/drawingml/2006/chart">
-                <c:chart xmlns:c="http://schemas.openxmlformats.org/drawingml/2006/chart" xmlns:r="http://schemas.openxmlformats.org/officeDocument/2006/relationships" r:id="rId19"/>
+                <c:chart xmlns:c="http://schemas.openxmlformats.org/drawingml/2006/chart" xmlns:r="http://schemas.openxmlformats.org/officeDocument/2006/relationships" r:id="rId22"/>
               </a:graphicData>
             </a:graphic>
           </wp:inline>
@@ -12079,7 +12431,6 @@
       </w:pPr>
       <w:bookmarkStart w:id="29" w:name="_Toc501505208"/>
       <w:r>
-        <w:lastRenderedPageBreak/>
         <w:t>Sprint 2</w:t>
       </w:r>
       <w:bookmarkEnd w:id="29"/>
@@ -13351,7 +13702,11 @@
             <w:cnfStyle w:val="001000000000" w:firstRow="0" w:lastRow="0" w:firstColumn="1" w:lastColumn="0" w:oddVBand="0" w:evenVBand="0" w:oddHBand="0" w:evenHBand="0" w:firstRowFirstColumn="0" w:firstRowLastColumn="0" w:lastRowFirstColumn="0" w:lastRowLastColumn="0"/>
             <w:tcW w:w="4505" w:type="dxa"/>
           </w:tcPr>
-          <w:p/>
+          <w:p>
+            <w:r>
+              <w:t>Bessere zeitliche Einschätzung</w:t>
+            </w:r>
+          </w:p>
         </w:tc>
         <w:tc>
           <w:tcPr>
@@ -13634,6 +13989,7 @@
     </w:p>
     <w:p>
       <w:r>
+        <w:lastRenderedPageBreak/>
         <w:t>Wurden in diesem Sprint User Stories aus dem Product Backlog entfernt und wenn ja, welche und warum.</w:t>
       </w:r>
     </w:p>
@@ -13686,7 +14042,7 @@
             <wp:cNvGraphicFramePr/>
             <a:graphic xmlns:a="http://schemas.openxmlformats.org/drawingml/2006/main">
               <a:graphicData uri="http://schemas.openxmlformats.org/drawingml/2006/chart">
-                <c:chart xmlns:c="http://schemas.openxmlformats.org/drawingml/2006/chart" xmlns:r="http://schemas.openxmlformats.org/officeDocument/2006/relationships" r:id="rId20"/>
+                <c:chart xmlns:c="http://schemas.openxmlformats.org/drawingml/2006/chart" xmlns:r="http://schemas.openxmlformats.org/officeDocument/2006/relationships" r:id="rId23"/>
               </a:graphicData>
             </a:graphic>
           </wp:inline>
@@ -13721,7 +14077,6 @@
           <w:b/>
           <w:bCs/>
         </w:rPr>
-        <w:lastRenderedPageBreak/>
         <w:t>Sprint Velocity</w:t>
       </w:r>
     </w:p>
@@ -13751,7 +14106,7 @@
             <wp:cNvGraphicFramePr/>
             <a:graphic xmlns:a="http://schemas.openxmlformats.org/drawingml/2006/main">
               <a:graphicData uri="http://schemas.openxmlformats.org/drawingml/2006/chart">
-                <c:chart xmlns:c="http://schemas.openxmlformats.org/drawingml/2006/chart" xmlns:r="http://schemas.openxmlformats.org/officeDocument/2006/relationships" r:id="rId21"/>
+                <c:chart xmlns:c="http://schemas.openxmlformats.org/drawingml/2006/chart" xmlns:r="http://schemas.openxmlformats.org/officeDocument/2006/relationships" r:id="rId24"/>
               </a:graphicData>
             </a:graphic>
           </wp:inline>
@@ -14386,7 +14741,6 @@
                 <w:bCs w:val="0"/>
                 <w:lang w:val="en-US"/>
               </w:rPr>
-              <w:lastRenderedPageBreak/>
               <w:t>Send user input to the server</w:t>
             </w:r>
           </w:p>
@@ -14881,6 +15235,7 @@
                 <w:bCs w:val="0"/>
                 <w:highlight w:val="red"/>
               </w:rPr>
+              <w:lastRenderedPageBreak/>
               <w:t>Send data to client</w:t>
             </w:r>
           </w:p>
@@ -15041,7 +15396,11 @@
             <w:cnfStyle w:val="001000000000" w:firstRow="0" w:lastRow="0" w:firstColumn="1" w:lastColumn="0" w:oddVBand="0" w:evenVBand="0" w:oddHBand="0" w:evenHBand="0" w:firstRowFirstColumn="0" w:firstRowLastColumn="0" w:lastRowFirstColumn="0" w:lastRowLastColumn="0"/>
             <w:tcW w:w="4505" w:type="dxa"/>
           </w:tcPr>
-          <w:p/>
+          <w:p>
+            <w:r>
+              <w:t>Beseitigung von Abhängigkeiten</w:t>
+            </w:r>
+          </w:p>
         </w:tc>
         <w:tc>
           <w:tcPr>
@@ -15314,18 +15673,177 @@
         <w:ind w:left="425" w:hanging="425"/>
       </w:pPr>
       <w:r>
+        <w:t>Sprint Zusammenfassung</w:t>
+      </w:r>
+    </w:p>
+    <w:p>
+      <w:r>
+        <w:t>Wurden in diesem Sprint neue User Stories in das Product Backlog eingefügt und wenn ja, welche.</w:t>
+      </w:r>
+    </w:p>
+    <w:p>
+      <w:r>
+        <w:t>Wurden in diesem Sprint User Stories aus dem Product Backlog entfernt und wenn ja, welche und warum.</w:t>
+      </w:r>
+    </w:p>
+    <w:p>
+      <w:pPr>
+        <w:rPr>
+          <w:b/>
+          <w:bCs/>
+        </w:rPr>
+      </w:pPr>
+    </w:p>
+    <w:p>
+      <w:pPr>
+        <w:rPr>
+          <w:b/>
+          <w:bCs/>
+        </w:rPr>
+      </w:pPr>
+    </w:p>
+    <w:p>
+      <w:pPr>
+        <w:rPr>
+          <w:b/>
+          <w:bCs/>
+        </w:rPr>
+      </w:pPr>
+    </w:p>
+    <w:p>
+      <w:pPr>
+        <w:rPr>
+          <w:b/>
+          <w:bCs/>
+        </w:rPr>
+      </w:pPr>
+    </w:p>
+    <w:p>
+      <w:pPr>
+        <w:rPr>
+          <w:b/>
+          <w:bCs/>
+        </w:rPr>
+      </w:pPr>
+    </w:p>
+    <w:p>
+      <w:pPr>
+        <w:rPr>
+          <w:b/>
+          <w:bCs/>
+        </w:rPr>
+      </w:pPr>
+    </w:p>
+    <w:p>
+      <w:pPr>
+        <w:rPr>
+          <w:b/>
+          <w:bCs/>
+        </w:rPr>
+      </w:pPr>
+    </w:p>
+    <w:p>
+      <w:pPr>
+        <w:rPr>
+          <w:b/>
+          <w:bCs/>
+        </w:rPr>
+      </w:pPr>
+    </w:p>
+    <w:p>
+      <w:pPr>
+        <w:rPr>
+          <w:b/>
+          <w:bCs/>
+        </w:rPr>
+      </w:pPr>
+    </w:p>
+    <w:p>
+      <w:pPr>
+        <w:rPr>
+          <w:b/>
+          <w:bCs/>
+        </w:rPr>
+      </w:pPr>
+    </w:p>
+    <w:p>
+      <w:pPr>
+        <w:rPr>
+          <w:b/>
+          <w:bCs/>
+        </w:rPr>
+      </w:pPr>
+    </w:p>
+    <w:p>
+      <w:pPr>
+        <w:rPr>
+          <w:b/>
+          <w:bCs/>
+        </w:rPr>
+      </w:pPr>
+    </w:p>
+    <w:p>
+      <w:pPr>
+        <w:rPr>
+          <w:b/>
+          <w:bCs/>
+        </w:rPr>
+      </w:pPr>
+    </w:p>
+    <w:p>
+      <w:pPr>
+        <w:rPr>
+          <w:b/>
+          <w:bCs/>
+        </w:rPr>
+      </w:pPr>
+    </w:p>
+    <w:p>
+      <w:pPr>
+        <w:rPr>
+          <w:b/>
+          <w:bCs/>
+        </w:rPr>
+      </w:pPr>
+    </w:p>
+    <w:p>
+      <w:pPr>
+        <w:rPr>
+          <w:b/>
+          <w:bCs/>
+        </w:rPr>
+      </w:pPr>
+    </w:p>
+    <w:p>
+      <w:pPr>
+        <w:rPr>
+          <w:b/>
+          <w:bCs/>
+        </w:rPr>
+      </w:pPr>
+    </w:p>
+    <w:p>
+      <w:pPr>
+        <w:rPr>
+          <w:b/>
+          <w:bCs/>
+        </w:rPr>
+      </w:pPr>
+    </w:p>
+    <w:p>
+      <w:pPr>
+        <w:rPr>
+          <w:b/>
+          <w:bCs/>
+        </w:rPr>
+      </w:pPr>
+      <w:r>
+        <w:rPr>
+          <w:b/>
+          <w:bCs/>
+        </w:rPr>
         <w:lastRenderedPageBreak/>
-        <w:t>Sprint Zusammenfassung</w:t>
-      </w:r>
-    </w:p>
-    <w:p>
-      <w:r>
-        <w:t>Wurden in diesem Sprint neue User Stories in das Product Backlog eingefügt und wenn ja, welche.</w:t>
-      </w:r>
-    </w:p>
-    <w:p>
-      <w:r>
-        <w:t>Wurden in diesem Sprint User Stories aus dem Product Backlog entfernt und wenn ja, welche und warum.</w:t>
+        <w:t>Burndownchart</w:t>
       </w:r>
     </w:p>
     <w:p>
@@ -15335,36 +15853,13 @@
           <w:bCs/>
         </w:rPr>
       </w:pPr>
-    </w:p>
-    <w:p>
-      <w:pPr>
+      <w:r>
         <w:rPr>
           <w:b/>
           <w:bCs/>
         </w:rPr>
-      </w:pPr>
-      <w:r>
-        <w:rPr>
-          <w:b/>
-          <w:bCs/>
-        </w:rPr>
-        <w:t>Burndownchart</w:t>
-      </w:r>
-    </w:p>
-    <w:p>
-      <w:pPr>
-        <w:rPr>
-          <w:b/>
-          <w:bCs/>
-        </w:rPr>
-      </w:pPr>
-      <w:r>
-        <w:rPr>
-          <w:b/>
-          <w:bCs/>
-        </w:rPr>
         <w:drawing>
-          <wp:inline distT="0" distB="0" distL="0" distR="0" wp14:anchorId="4DE10D5B" wp14:editId="4DCA446F">
+          <wp:inline distT="0" distB="0" distL="0" distR="0" wp14:anchorId="4DE10D5B" wp14:editId="6F3C4E4E">
             <wp:extent cx="5727700" cy="3320415"/>
             <wp:effectExtent l="0" t="0" r="6350" b="13335"/>
             <wp:docPr id="865752066" name="Diagramm 1" descr="Fett">
@@ -15377,7 +15872,7 @@
             <wp:cNvGraphicFramePr/>
             <a:graphic xmlns:a="http://schemas.openxmlformats.org/drawingml/2006/main">
               <a:graphicData uri="http://schemas.openxmlformats.org/drawingml/2006/chart">
-                <c:chart xmlns:c="http://schemas.openxmlformats.org/drawingml/2006/chart" xmlns:r="http://schemas.openxmlformats.org/officeDocument/2006/relationships" r:id="rId22"/>
+                <c:chart xmlns:c="http://schemas.openxmlformats.org/drawingml/2006/chart" xmlns:r="http://schemas.openxmlformats.org/officeDocument/2006/relationships" r:id="rId25"/>
               </a:graphicData>
             </a:graphic>
           </wp:inline>
@@ -15427,7 +15922,6 @@
           <w:b/>
           <w:bCs/>
         </w:rPr>
-        <w:lastRenderedPageBreak/>
         <w:drawing>
           <wp:inline distT="0" distB="0" distL="0" distR="0" wp14:anchorId="63B03123" wp14:editId="7959EB3F">
             <wp:extent cx="5727700" cy="3818255"/>
@@ -15442,7 +15936,7 @@
             <wp:cNvGraphicFramePr/>
             <a:graphic xmlns:a="http://schemas.openxmlformats.org/drawingml/2006/main">
               <a:graphicData uri="http://schemas.openxmlformats.org/drawingml/2006/chart">
-                <c:chart xmlns:c="http://schemas.openxmlformats.org/drawingml/2006/chart" xmlns:r="http://schemas.openxmlformats.org/officeDocument/2006/relationships" r:id="rId23"/>
+                <c:chart xmlns:c="http://schemas.openxmlformats.org/drawingml/2006/chart" xmlns:r="http://schemas.openxmlformats.org/officeDocument/2006/relationships" r:id="rId26"/>
               </a:graphicData>
             </a:graphic>
           </wp:inline>
@@ -15620,9 +16114,9 @@
       </w:pPr>
     </w:p>
     <w:sectPr>
-      <w:headerReference w:type="default" r:id="rId24"/>
-      <w:footerReference w:type="even" r:id="rId25"/>
-      <w:footerReference w:type="default" r:id="rId26"/>
+      <w:headerReference w:type="default" r:id="rId27"/>
+      <w:footerReference w:type="even" r:id="rId28"/>
+      <w:footerReference w:type="default" r:id="rId29"/>
       <w:pgSz w:w="11900" w:h="16840"/>
       <w:pgMar w:top="1440" w:right="1440" w:bottom="1440" w:left="1440" w:header="708" w:footer="708" w:gutter="0"/>
       <w:cols w:space="708"/>
@@ -15735,7 +16229,7 @@
     </w:r>
     <w:fldSimple w:instr=" SECTIONPAGES  \* MERGEFORMAT ">
       <w:r>
-        <w:t>34</w:t>
+        <w:t>36</w:t>
       </w:r>
     </w:fldSimple>
   </w:p>
@@ -20377,7 +20871,7 @@
   <w:style w:type="paragraph" w:default="1" w:styleId="Standard">
     <w:name w:val="Normal"/>
     <w:qFormat/>
-    <w:rsid w:val="00987BB1"/>
+    <w:rsid w:val="00872687"/>
     <w:rPr>
       <w:rFonts w:asciiTheme="minorHAnsi" w:eastAsiaTheme="minorHAnsi" w:hAnsiTheme="minorHAnsi" w:cstheme="minorBidi"/>
       <w:noProof/>

</xml_diff>

<commit_message>
added sequence 3 - 7, updated use case 6
</commit_message>
<xml_diff>
--- a/Documents/SYP_4_Projektdokumentation_GRUPPE1.docx
+++ b/Documents/SYP_4_Projektdokumentation_GRUPPE1.docx
@@ -500,7 +500,7 @@
               <w:rPr>
                 <w:rFonts w:ascii="Arial" w:hAnsi="Arial" w:cs="Arial"/>
               </w:rPr>
-              <w:t>7</w:t>
+              <w:t>9</w:t>
             </w:r>
           </w:p>
         </w:tc>
@@ -1841,6 +1841,331 @@
                 <w:sz w:val="20"/>
               </w:rPr>
               <w:t>Use-Case-Diagramm aktualisiert</w:t>
+            </w:r>
+          </w:p>
+        </w:tc>
+        <w:tc>
+          <w:tcPr>
+            <w:tcW w:w="1572" w:type="dxa"/>
+          </w:tcPr>
+          <w:p>
+            <w:pPr>
+              <w:jc w:val="both"/>
+              <w:rPr>
+                <w:rFonts w:ascii="Arial" w:hAnsi="Arial" w:cs="Arial"/>
+                <w:sz w:val="20"/>
+              </w:rPr>
+            </w:pPr>
+            <w:r>
+              <w:rPr>
+                <w:rFonts w:ascii="Arial" w:hAnsi="Arial" w:cs="Arial"/>
+                <w:sz w:val="20"/>
+              </w:rPr>
+              <w:t xml:space="preserve">  Daniel Jessner</w:t>
+            </w:r>
+          </w:p>
+        </w:tc>
+      </w:tr>
+      <w:tr>
+        <w:tblPrEx>
+          <w:jc w:val="left"/>
+        </w:tblPrEx>
+        <w:tc>
+          <w:tcPr>
+            <w:tcW w:w="574" w:type="dxa"/>
+          </w:tcPr>
+          <w:p>
+            <w:pPr>
+              <w:jc w:val="center"/>
+              <w:rPr>
+                <w:rFonts w:ascii="Arial" w:hAnsi="Arial" w:cs="Arial"/>
+                <w:sz w:val="20"/>
+              </w:rPr>
+            </w:pPr>
+            <w:r>
+              <w:rPr>
+                <w:rFonts w:ascii="Arial" w:hAnsi="Arial" w:cs="Arial"/>
+                <w:sz w:val="20"/>
+              </w:rPr>
+              <w:t>9</w:t>
+            </w:r>
+          </w:p>
+        </w:tc>
+        <w:tc>
+          <w:tcPr>
+            <w:tcW w:w="1240" w:type="dxa"/>
+          </w:tcPr>
+          <w:p>
+            <w:pPr>
+              <w:jc w:val="center"/>
+              <w:rPr>
+                <w:rFonts w:ascii="Arial" w:hAnsi="Arial" w:cs="Arial"/>
+                <w:sz w:val="20"/>
+              </w:rPr>
+            </w:pPr>
+            <w:r>
+              <w:rPr>
+                <w:rFonts w:ascii="Arial" w:hAnsi="Arial" w:cs="Arial"/>
+                <w:sz w:val="20"/>
+              </w:rPr>
+              <w:t>15.05.2024</w:t>
+            </w:r>
+          </w:p>
+        </w:tc>
+        <w:tc>
+          <w:tcPr>
+            <w:tcW w:w="966" w:type="dxa"/>
+          </w:tcPr>
+          <w:p>
+            <w:pPr>
+              <w:jc w:val="center"/>
+              <w:rPr>
+                <w:rFonts w:ascii="Arial" w:hAnsi="Arial" w:cs="Arial"/>
+                <w:sz w:val="20"/>
+              </w:rPr>
+            </w:pPr>
+            <w:r>
+              <w:rPr>
+                <w:rFonts w:ascii="Arial" w:hAnsi="Arial" w:cs="Arial"/>
+                <w:sz w:val="20"/>
+              </w:rPr>
+              <w:t>1.</w:t>
+            </w:r>
+            <w:r>
+              <w:rPr>
+                <w:rFonts w:ascii="Arial" w:hAnsi="Arial" w:cs="Arial"/>
+                <w:sz w:val="20"/>
+              </w:rPr>
+              <w:t>8</w:t>
+            </w:r>
+          </w:p>
+        </w:tc>
+        <w:tc>
+          <w:tcPr>
+            <w:tcW w:w="2251" w:type="dxa"/>
+          </w:tcPr>
+          <w:p>
+            <w:pPr>
+              <w:jc w:val="center"/>
+              <w:rPr>
+                <w:rFonts w:ascii="Arial" w:hAnsi="Arial" w:cs="Arial"/>
+                <w:sz w:val="20"/>
+              </w:rPr>
+            </w:pPr>
+            <w:r>
+              <w:rPr>
+                <w:rFonts w:ascii="Arial" w:hAnsi="Arial" w:cs="Arial"/>
+                <w:sz w:val="20"/>
+              </w:rPr>
+              <w:t>Softwarearchitektur</w:t>
+            </w:r>
+          </w:p>
+        </w:tc>
+        <w:tc>
+          <w:tcPr>
+            <w:tcW w:w="2407" w:type="dxa"/>
+          </w:tcPr>
+          <w:p>
+            <w:pPr>
+              <w:jc w:val="center"/>
+              <w:rPr>
+                <w:rFonts w:ascii="Arial" w:hAnsi="Arial" w:cs="Arial"/>
+                <w:sz w:val="20"/>
+              </w:rPr>
+            </w:pPr>
+            <w:r>
+              <w:rPr>
+                <w:rFonts w:ascii="Arial" w:hAnsi="Arial" w:cs="Arial"/>
+                <w:sz w:val="20"/>
+              </w:rPr>
+              <w:t>Sequenzdiagramm 1+2 hinzugefügt</w:t>
+            </w:r>
+          </w:p>
+        </w:tc>
+        <w:tc>
+          <w:tcPr>
+            <w:tcW w:w="1572" w:type="dxa"/>
+          </w:tcPr>
+          <w:p>
+            <w:pPr>
+              <w:jc w:val="both"/>
+              <w:rPr>
+                <w:rFonts w:ascii="Arial" w:hAnsi="Arial" w:cs="Arial"/>
+                <w:sz w:val="20"/>
+              </w:rPr>
+            </w:pPr>
+            <w:r>
+              <w:rPr>
+                <w:rFonts w:ascii="Arial" w:hAnsi="Arial" w:cs="Arial"/>
+                <w:sz w:val="20"/>
+              </w:rPr>
+              <w:t xml:space="preserve">  Daniel Jessner</w:t>
+            </w:r>
+          </w:p>
+        </w:tc>
+      </w:tr>
+      <w:tr>
+        <w:tblPrEx>
+          <w:jc w:val="left"/>
+        </w:tblPrEx>
+        <w:tc>
+          <w:tcPr>
+            <w:tcW w:w="574" w:type="dxa"/>
+          </w:tcPr>
+          <w:p>
+            <w:pPr>
+              <w:jc w:val="center"/>
+              <w:rPr>
+                <w:rFonts w:ascii="Arial" w:hAnsi="Arial" w:cs="Arial"/>
+                <w:sz w:val="20"/>
+              </w:rPr>
+            </w:pPr>
+            <w:r>
+              <w:rPr>
+                <w:rFonts w:ascii="Arial" w:hAnsi="Arial" w:cs="Arial"/>
+                <w:sz w:val="20"/>
+              </w:rPr>
+              <w:t>10</w:t>
+            </w:r>
+          </w:p>
+        </w:tc>
+        <w:tc>
+          <w:tcPr>
+            <w:tcW w:w="1240" w:type="dxa"/>
+          </w:tcPr>
+          <w:p>
+            <w:pPr>
+              <w:jc w:val="center"/>
+              <w:rPr>
+                <w:rFonts w:ascii="Arial" w:hAnsi="Arial" w:cs="Arial"/>
+                <w:sz w:val="20"/>
+              </w:rPr>
+            </w:pPr>
+            <w:r>
+              <w:rPr>
+                <w:rFonts w:ascii="Arial" w:hAnsi="Arial" w:cs="Arial"/>
+                <w:sz w:val="20"/>
+              </w:rPr>
+              <w:t>29</w:t>
+            </w:r>
+            <w:r>
+              <w:rPr>
+                <w:rFonts w:ascii="Arial" w:hAnsi="Arial" w:cs="Arial"/>
+                <w:sz w:val="20"/>
+              </w:rPr>
+              <w:t>.05.2024</w:t>
+            </w:r>
+          </w:p>
+        </w:tc>
+        <w:tc>
+          <w:tcPr>
+            <w:tcW w:w="966" w:type="dxa"/>
+          </w:tcPr>
+          <w:p>
+            <w:pPr>
+              <w:jc w:val="center"/>
+              <w:rPr>
+                <w:rFonts w:ascii="Arial" w:hAnsi="Arial" w:cs="Arial"/>
+                <w:sz w:val="20"/>
+              </w:rPr>
+            </w:pPr>
+            <w:r>
+              <w:rPr>
+                <w:rFonts w:ascii="Arial" w:hAnsi="Arial" w:cs="Arial"/>
+                <w:sz w:val="20"/>
+              </w:rPr>
+              <w:t>1.</w:t>
+            </w:r>
+            <w:r>
+              <w:rPr>
+                <w:rFonts w:ascii="Arial" w:hAnsi="Arial" w:cs="Arial"/>
+                <w:sz w:val="20"/>
+              </w:rPr>
+              <w:t>9</w:t>
+            </w:r>
+          </w:p>
+        </w:tc>
+        <w:tc>
+          <w:tcPr>
+            <w:tcW w:w="2251" w:type="dxa"/>
+          </w:tcPr>
+          <w:p>
+            <w:pPr>
+              <w:jc w:val="center"/>
+              <w:rPr>
+                <w:rFonts w:ascii="Arial" w:hAnsi="Arial" w:cs="Arial"/>
+                <w:sz w:val="20"/>
+              </w:rPr>
+            </w:pPr>
+            <w:r>
+              <w:rPr>
+                <w:rFonts w:ascii="Arial" w:hAnsi="Arial" w:cs="Arial"/>
+                <w:sz w:val="20"/>
+              </w:rPr>
+              <w:t>Softwarearchitektur</w:t>
+            </w:r>
+            <w:r>
+              <w:rPr>
+                <w:rFonts w:ascii="Arial" w:hAnsi="Arial" w:cs="Arial"/>
+                <w:sz w:val="20"/>
+              </w:rPr>
+              <w:t>, Funktionale Anforderungen</w:t>
+            </w:r>
+          </w:p>
+        </w:tc>
+        <w:tc>
+          <w:tcPr>
+            <w:tcW w:w="2407" w:type="dxa"/>
+          </w:tcPr>
+          <w:p>
+            <w:pPr>
+              <w:jc w:val="center"/>
+              <w:rPr>
+                <w:rFonts w:ascii="Arial" w:hAnsi="Arial" w:cs="Arial"/>
+                <w:sz w:val="20"/>
+              </w:rPr>
+            </w:pPr>
+            <w:r>
+              <w:rPr>
+                <w:rFonts w:ascii="Arial" w:hAnsi="Arial" w:cs="Arial"/>
+                <w:sz w:val="20"/>
+              </w:rPr>
+              <w:t xml:space="preserve">Sequenzdiagramm </w:t>
+            </w:r>
+            <w:r>
+              <w:rPr>
+                <w:rFonts w:ascii="Arial" w:hAnsi="Arial" w:cs="Arial"/>
+                <w:sz w:val="20"/>
+              </w:rPr>
+              <w:t xml:space="preserve">3 -7 </w:t>
+            </w:r>
+            <w:r>
+              <w:rPr>
+                <w:rFonts w:ascii="Arial" w:hAnsi="Arial" w:cs="Arial"/>
+                <w:sz w:val="20"/>
+              </w:rPr>
+              <w:t>hinzugefügt</w:t>
+            </w:r>
+            <w:r>
+              <w:rPr>
+                <w:rFonts w:ascii="Arial" w:hAnsi="Arial" w:cs="Arial"/>
+                <w:sz w:val="20"/>
+              </w:rPr>
+              <w:t xml:space="preserve">, Use Case </w:t>
+            </w:r>
+            <w:r>
+              <w:rPr>
+                <w:rFonts w:ascii="Arial" w:hAnsi="Arial" w:cs="Arial"/>
+                <w:sz w:val="20"/>
+              </w:rPr>
+              <w:t>6</w:t>
+            </w:r>
+            <w:r>
+              <w:rPr>
+                <w:rFonts w:ascii="Arial" w:hAnsi="Arial" w:cs="Arial"/>
+                <w:sz w:val="20"/>
+              </w:rPr>
+              <w:t xml:space="preserve"> überarbeitet</w:t>
             </w:r>
           </w:p>
         </w:tc>
@@ -3845,15 +4170,6 @@
         <w:t>Funktionale Anforderungen</w:t>
       </w:r>
       <w:bookmarkEnd w:id="3"/>
-      <w:r>
-        <w:t xml:space="preserve"> </w:t>
-      </w:r>
-      <w:r>
-        <w:rPr>
-          <w:color w:val="FF0000"/>
-        </w:rPr>
-        <w:t>!</w:t>
-      </w:r>
     </w:p>
     <w:p>
       <w:pPr>
@@ -5399,7 +5715,10 @@
         <w:jc w:val="both"/>
       </w:pPr>
       <w:r>
-        <w:t>Die Steuerungssoftware sendet den Befehl zur Aktivierung des Sicherheitsmodus an den MBot.</w:t>
+        <w:t xml:space="preserve">Die Steuerungssoftware sendet den Befehl zur Aktivierung des Sicherheitsmodus an den </w:t>
+      </w:r>
+      <w:r>
+        <w:t>mBot:</w:t>
       </w:r>
     </w:p>
     <w:p>
@@ -5412,7 +5731,7 @@
         <w:jc w:val="both"/>
       </w:pPr>
       <w:r>
-        <w:t>Der MBot empfängt den Befehl und schaltet in den Sicherheitsmodus um, wodurch versehentliche Kollisionen verhindert werden.</w:t>
+        <w:t>Der mBot empfängt den Befehl und und schaltet den Sicherheitsmodus ein, wobei er vor dem Ausführen eines Befehls prüft, ob Objekte ihn frontal behindern und gegebenfalls ein auditives Signal abgibt und ein Stück zurückfährt.</w:t>
       </w:r>
     </w:p>
     <w:p>
@@ -5659,6 +5978,7 @@
         <w:jc w:val="both"/>
       </w:pPr>
       <w:r>
+        <w:lastRenderedPageBreak/>
         <w:t>Die Testperson aktiviert den Linien-Folgemodus des MBots über die Steuerungssoftware, damit der MBot automatisch einer Linie folgt.</w:t>
       </w:r>
     </w:p>
@@ -5680,7 +6000,6 @@
           <w:b/>
           <w:bCs/>
         </w:rPr>
-        <w:lastRenderedPageBreak/>
         <w:t>Beschreibung der einzelnen Schritte:</w:t>
       </w:r>
     </w:p>
@@ -5694,7 +6013,13 @@
         <w:jc w:val="both"/>
       </w:pPr>
       <w:r>
-        <w:t>Die Testperson hat die Steuerungssoftware gestartet und eine Verbindung zum MBot hergestellt.</w:t>
+        <w:t xml:space="preserve">Die Testperson hat die Steuerungssoftware gestartet und eine Verbindung zum </w:t>
+      </w:r>
+      <w:r>
+        <w:t>Server</w:t>
+      </w:r>
+      <w:r>
+        <w:t xml:space="preserve"> hergestellt.</w:t>
       </w:r>
     </w:p>
     <w:p>
@@ -5733,7 +6058,13 @@
         <w:jc w:val="both"/>
       </w:pPr>
       <w:r>
-        <w:t>Die Steuerungssoftware sendet den Befehl zur Aktivierung des Linien-Folgemodus an den MBot.</w:t>
+        <w:t xml:space="preserve">Die Steuerungssoftware sendet den Befehl zur Aktivierung des Linien-Folgemodus an den </w:t>
+      </w:r>
+      <w:r>
+        <w:t>Server</w:t>
+      </w:r>
+      <w:r>
+        <w:t>.</w:t>
       </w:r>
     </w:p>
     <w:p>
@@ -5746,7 +6077,16 @@
         <w:jc w:val="both"/>
       </w:pPr>
       <w:r>
-        <w:t>Der MBot empfängt den Befehl und schaltet in den Linien-Folgemodus um, wodurch er automatisch einer Linie folgt.</w:t>
+        <w:t xml:space="preserve">Der </w:t>
+      </w:r>
+      <w:r>
+        <w:t>Server</w:t>
+      </w:r>
+      <w:r>
+        <w:t xml:space="preserve"> empfängt den Befehl und schaltet in den Sicherheitsmodus um, wodurch versehentliche Kollisionen verhindert werden.</w:t>
+      </w:r>
+      <w:r>
+        <w:t xml:space="preserve"> Dabei übernimmt er die Steuerung des mBots und überprüft vor jedem Senden eines Befehls die frotnalen Lichtsensoren, um zu sehen, ob der mBot auf dunklem Untergrund ist und dementsprechend die Befehle anzupassen.</w:t>
       </w:r>
     </w:p>
     <w:p>
@@ -6048,6 +6388,7 @@
         <w:jc w:val="both"/>
       </w:pPr>
       <w:r>
+        <w:lastRenderedPageBreak/>
         <w:t>Die Testperson wählt die gewünschten Farben für die LEDs aus und bestätigt die Auswahl.</w:t>
       </w:r>
     </w:p>
@@ -6095,7 +6436,6 @@
           <w:b/>
           <w:bCs/>
         </w:rPr>
-        <w:lastRenderedPageBreak/>
         <w:t>Beschreibung alternativer Schritte:</w:t>
       </w:r>
     </w:p>
@@ -6201,6 +6541,7 @@
     </w:p>
     <w:p>
       <w:r>
+        <w:lastRenderedPageBreak/>
         <w:drawing>
           <wp:inline distT="0" distB="0" distL="0" distR="0" wp14:anchorId="7043A400" wp14:editId="7F9455E6">
             <wp:extent cx="5623362" cy="5270500"/>
@@ -6251,6 +6592,19 @@
     </w:p>
     <w:p>
       <w:pPr>
+        <w:rPr>
+          <w:color w:val="FF0000"/>
+        </w:rPr>
+      </w:pPr>
+      <w:r>
+        <w:rPr>
+          <w:color w:val="FF0000"/>
+        </w:rPr>
+        <w:t>(UNBEDINGT ÜBERARBEITEN !!! LINIENMODUS ALTERNATIVE SCHRITTE !!! GENERELLE VERBSESSERUNG)</w:t>
+      </w:r>
+    </w:p>
+    <w:p>
+      <w:pPr>
         <w:pStyle w:val="berschrift1"/>
         <w:numPr>
           <w:ilvl w:val="0"/>
@@ -6260,7 +6614,6 @@
       </w:pPr>
       <w:bookmarkStart w:id="5" w:name="_Toc542409565"/>
       <w:r>
-        <w:lastRenderedPageBreak/>
         <w:t>Nichtfunktionale Anforderun</w:t>
       </w:r>
       <w:bookmarkEnd w:id="5"/>
@@ -6294,6 +6647,7 @@
         </w:numPr>
       </w:pPr>
       <w:r>
+        <w:lastRenderedPageBreak/>
         <w:t xml:space="preserve">Zuverlässigkeit </w:t>
       </w:r>
     </w:p>
@@ -6372,11 +6726,7 @@
         <w:ind w:left="0"/>
       </w:pPr>
       <w:r>
-        <w:t xml:space="preserve">Das Projekt sollte ausführlich dokumentiert sein, einschließlich Anleitungen zur Installation, Konfiguration und Verwendung der Steuerungssoftware. Dazu gehört auch eine gute </w:t>
-      </w:r>
-      <w:r>
-        <w:lastRenderedPageBreak/>
-        <w:t>Strukturierung sowie Kommentierung des Quellcodes, um eine einfache Wartung und Weiterentwicklung des Systems zu ermöglichen.</w:t>
+        <w:t>Das Projekt sollte ausführlich dokumentiert sein, einschließlich Anleitungen zur Installation, Konfiguration und Verwendung der Steuerungssoftware. Dazu gehört auch eine gute Strukturierung sowie Kommentierung des Quellcodes, um eine einfache Wartung und Weiterentwicklung des Systems zu ermöglichen.</w:t>
       </w:r>
     </w:p>
     <w:p>
@@ -6414,7 +6764,11 @@
         <w:jc w:val="both"/>
       </w:pPr>
       <w:r>
-        <w:t>Die Projektplanung ist ein entscheidender Schritt bei der Durchführung eines jeden Projekts, da sie den Rahmen setzt, innerhalb dessen das Projekt durchgeführt wird, und die Grundlage für einen erfolgreichen Abschluss bildet. Dieser Prozess ermöglicht es, die Ziele, Anforderungen, Ressourcen und Zeitpläne zu definieren und zu organisieren, um sicherzustellen, dass das Projekt effizient und effektiv umgesetzt wird.</w:t>
+        <w:t xml:space="preserve">Die Projektplanung ist ein entscheidender Schritt bei der Durchführung eines jeden Projekts, da sie den Rahmen setzt, innerhalb dessen das Projekt durchgeführt wird, und die Grundlage für einen erfolgreichen Abschluss bildet. Dieser Prozess ermöglicht es, die Ziele, </w:t>
+      </w:r>
+      <w:r>
+        <w:lastRenderedPageBreak/>
+        <w:t>Anforderungen, Ressourcen und Zeitpläne zu definieren und zu organisieren, um sicherzustellen, dass das Projekt effizient und effektiv umgesetzt wird.</w:t>
       </w:r>
     </w:p>
     <w:p>
@@ -6569,7 +6923,6 @@
       </w:pPr>
       <w:bookmarkStart w:id="8" w:name="_Toc729802831"/>
       <w:r>
-        <w:lastRenderedPageBreak/>
         <w:t>Machbarkeitsstudi</w:t>
       </w:r>
       <w:bookmarkEnd w:id="8"/>
@@ -6665,6 +7018,7 @@
         <w:jc w:val="both"/>
       </w:pPr>
       <w:r>
+        <w:lastRenderedPageBreak/>
         <w:t>Die grundlegenden Funktionen (Hindernisvermeidung, Linienverfolgung) sind technisch machbar und wurden in ähnlichen Projekten bereits erfolgreich umgesetzt.</w:t>
       </w:r>
     </w:p>
@@ -6873,7 +7227,6 @@
           <w:b/>
           <w:bCs/>
         </w:rPr>
-        <w:lastRenderedPageBreak/>
         <w:t>Hindernisvermeidung:</w:t>
       </w:r>
     </w:p>
@@ -7087,6 +7440,11 @@
       <w:r>
         <w:t>Priorisierung von Sicherheit und Zuverlässigkeit bei der Entwicklung des Steuerungssystems, um sicherzustellen, dass der mBot ordnungsgemäß funktioniert und potenzielle Risiken oder Gefahren minimiert werden.</w:t>
       </w:r>
+    </w:p>
+    <w:p>
+      <w:pPr>
+        <w:jc w:val="both"/>
+      </w:pPr>
     </w:p>
     <w:p>
       <w:pPr>
@@ -7137,22 +7495,16 @@
     <w:p>
       <w:pPr>
         <w:jc w:val="both"/>
-      </w:pPr>
-    </w:p>
-    <w:p>
-      <w:pPr>
-        <w:jc w:val="both"/>
-        <w:rPr>
-          <w:b/>
-          <w:bCs/>
-        </w:rPr>
-      </w:pPr>
-      <w:r>
-        <w:rPr>
-          <w:b/>
-          <w:bCs/>
-        </w:rPr>
-        <w:lastRenderedPageBreak/>
+        <w:rPr>
+          <w:b/>
+          <w:bCs/>
+        </w:rPr>
+      </w:pPr>
+      <w:r>
+        <w:rPr>
+          <w:b/>
+          <w:bCs/>
+        </w:rPr>
         <w:t>Sensoren:</w:t>
       </w:r>
     </w:p>
@@ -7255,6 +7607,7 @@
         <w:rPr>
           <w:u w:val="single"/>
         </w:rPr>
+        <w:lastRenderedPageBreak/>
         <w:t>Front-Light-Sensors:</w:t>
       </w:r>
     </w:p>
@@ -7501,7 +7854,6 @@
           <w:b/>
           <w:bCs/>
         </w:rPr>
-        <w:lastRenderedPageBreak/>
         <w:t>Batterien</w:t>
       </w:r>
       <w:r>
@@ -7598,6 +7950,7 @@
         <w:jc w:val="both"/>
       </w:pPr>
       <w:r>
+        <w:lastRenderedPageBreak/>
         <w:t>Während des Projektzeitraumes hat sich das Entwicklerteam regelmäßig externen Input geholt, um Probleme zu lösen oder einfach Informationen über gewisse Funktionalitäten zu bekommen:</w:t>
       </w:r>
     </w:p>
@@ -7861,7 +8214,11 @@
         <w:jc w:val="both"/>
       </w:pPr>
       <w:r>
-        <w:t xml:space="preserve">Wie schon im obigen Punkt „Entwicklungsmethodik“ erwähnt wurde, werden alle 2 Wochen alle Projektfortschritte den Stakeholdern präsentiert. In diesen Präsentationen wird darauf eingegangen, welche Sprintziele erreicht wurden und welche nicht, welche User Stories im Sprint Backlog verbleiben und an den nächsten Sprint weitergegeben werden und welche erledigt sind und auch wie viele Story Points insgesammt noch im Product Backlog verbleiben. Zusätzlich werden </w:t>
+        <w:t xml:space="preserve">Wie schon im obigen Punkt „Entwicklungsmethodik“ erwähnt wurde, werden alle 2 Wochen alle Projektfortschritte den Stakeholdern präsentiert. In diesen Präsentationen wird darauf </w:t>
+      </w:r>
+      <w:r>
+        <w:lastRenderedPageBreak/>
+        <w:t xml:space="preserve">eingegangen, welche Sprintziele erreicht wurden und welche nicht, welche User Stories im Sprint Backlog verbleiben und an den nächsten Sprint weitergegeben werden und welche erledigt sind und auch wie viele Story Points insgesammt noch im Product Backlog verbleiben. Zusätzlich werden </w:t>
       </w:r>
       <w:r>
         <w:t>der Projektverlauf und die Sprint Velocity („Schnelligkeit des Entwicklungsteams“) in einem Burndown-Chart und einem Säulendiagramm dargestellt.</w:t>
@@ -8377,7 +8734,6 @@
           <w:b/>
           <w:bCs/>
         </w:rPr>
-        <w:lastRenderedPageBreak/>
         <w:t>Rahmenbedingungen:</w:t>
       </w:r>
     </w:p>
@@ -8483,6 +8839,7 @@
         <w:jc w:val="both"/>
       </w:pPr>
       <w:r>
+        <w:lastRenderedPageBreak/>
         <w:t>Verfügbarkeit von Hardware (mBot2, Computer, mobile Geräte) und Software (Entwicklungsumgebungen, Bibliotheken).</w:t>
       </w:r>
     </w:p>
@@ -8718,11 +9075,7 @@
         <w:br/>
       </w:r>
       <w:r>
-        <w:t xml:space="preserve">Ein grundlegendes Verständnis des Aufbaus einer Software oder Hardware ist von entscheidender Bedeutung, um ihre Funktionsweise zu erfassen und effektiv damit arbeiten </w:t>
-      </w:r>
-      <w:r>
-        <w:lastRenderedPageBreak/>
-        <w:t>zu können. Dieses Kapitel widmet sich genau diesem Zweck, indem es einen detaillierten Einblick in die Struktur und Zusammensetzung des SW-Produkts bietet. Beginnend mit einer Aufschlüsselung der einzelnen Komponenten, wird erläutert, aus welchen Elementen das System besteht und wie sie miteinander interagieren. Dabei wird insbesondere darauf eingegangen, wie die Software- und Hardwarekomponenten in einem möglicherweise verteilten System zusammenarbeiten. Darüber hinaus wird die Art und Weise der Kommunikation zwischen den Komponenten beleuchtet, um ein umfassendes Verständnis für die Gesamtfunktionalität des Systems zu vermitteln.</w:t>
+        <w:t>Ein grundlegendes Verständnis des Aufbaus einer Software oder Hardware ist von entscheidender Bedeutung, um ihre Funktionsweise zu erfassen und effektiv damit arbeiten zu können. Dieses Kapitel widmet sich genau diesem Zweck, indem es einen detaillierten Einblick in die Struktur und Zusammensetzung des SW-Produkts bietet. Beginnend mit einer Aufschlüsselung der einzelnen Komponenten, wird erläutert, aus welchen Elementen das System besteht und wie sie miteinander interagieren. Dabei wird insbesondere darauf eingegangen, wie die Software- und Hardwarekomponenten in einem möglicherweise verteilten System zusammenarbeiten. Darüber hinaus wird die Art und Weise der Kommunikation zwischen den Komponenten beleuchtet, um ein umfassendes Verständnis für die Gesamtfunktionalität des Systems zu vermitteln.</w:t>
       </w:r>
     </w:p>
     <w:p>
@@ -8746,6 +9099,103 @@
       </w:r>
       <w:r>
         <w:t>.</w:t>
+      </w:r>
+    </w:p>
+    <w:p>
+      <w:pPr>
+        <w:jc w:val="both"/>
+      </w:pPr>
+    </w:p>
+    <w:p>
+      <w:pPr>
+        <w:jc w:val="both"/>
+      </w:pPr>
+      <w:r>
+        <w:t>Grundlegende Software-Komponenten:</w:t>
+      </w:r>
+    </w:p>
+    <w:p>
+      <w:pPr>
+        <w:pStyle w:val="Listenabsatz"/>
+        <w:numPr>
+          <w:ilvl w:val="0"/>
+          <w:numId w:val="4"/>
+        </w:numPr>
+        <w:jc w:val="both"/>
+        <w:rPr>
+          <w:b/>
+          <w:bCs/>
+        </w:rPr>
+      </w:pPr>
+      <w:r>
+        <w:rPr>
+          <w:b/>
+          <w:bCs/>
+        </w:rPr>
+        <w:t>MBot-Client (Micropython)</w:t>
+      </w:r>
+    </w:p>
+    <w:p>
+      <w:pPr>
+        <w:pStyle w:val="Listenabsatz"/>
+        <w:numPr>
+          <w:ilvl w:val="0"/>
+          <w:numId w:val="4"/>
+        </w:numPr>
+        <w:jc w:val="both"/>
+        <w:rPr>
+          <w:b/>
+          <w:bCs/>
+        </w:rPr>
+      </w:pPr>
+      <w:r>
+        <w:rPr>
+          <w:b/>
+          <w:bCs/>
+        </w:rPr>
+        <w:t>Server (Spring Boot)</w:t>
+      </w:r>
+    </w:p>
+    <w:p>
+      <w:pPr>
+        <w:pStyle w:val="Listenabsatz"/>
+        <w:numPr>
+          <w:ilvl w:val="0"/>
+          <w:numId w:val="4"/>
+        </w:numPr>
+        <w:jc w:val="both"/>
+        <w:rPr>
+          <w:b/>
+          <w:bCs/>
+        </w:rPr>
+      </w:pPr>
+      <w:r>
+        <w:rPr>
+          <w:b/>
+          <w:bCs/>
+        </w:rPr>
+        <w:t>Datenbank (MongoDB, MQL)</w:t>
+      </w:r>
+    </w:p>
+    <w:p>
+      <w:pPr>
+        <w:pStyle w:val="Listenabsatz"/>
+        <w:numPr>
+          <w:ilvl w:val="0"/>
+          <w:numId w:val="4"/>
+        </w:numPr>
+        <w:jc w:val="both"/>
+        <w:rPr>
+          <w:b/>
+          <w:bCs/>
+        </w:rPr>
+      </w:pPr>
+      <w:r>
+        <w:rPr>
+          <w:b/>
+          <w:bCs/>
+        </w:rPr>
+        <w:t>Steuerungssoftware (C#)</w:t>
       </w:r>
     </w:p>
     <w:p>
@@ -8756,6 +9206,9 @@
           <w:numId w:val="2"/>
         </w:numPr>
         <w:spacing w:line="240" w:lineRule="auto"/>
+        <w:rPr>
+          <w:color w:val="000000" w:themeColor="text1"/>
+        </w:rPr>
       </w:pPr>
       <w:bookmarkStart w:id="12" w:name="_Toc659892040"/>
       <w:r>
@@ -8770,6 +9223,20 @@
           <w:color w:val="FF0000"/>
         </w:rPr>
         <w:t>!</w:t>
+      </w:r>
+      <w:r>
+        <w:rPr>
+          <w:color w:val="FF0000"/>
+        </w:rPr>
+        <w:t xml:space="preserve"> </w:t>
+      </w:r>
+    </w:p>
+    <w:p>
+      <w:pPr>
+        <w:jc w:val="both"/>
+      </w:pPr>
+      <w:r>
+        <w:t>Aktivitätsdiagramme sind ein wesentliches Werkzeug in der Softwaredokumentation, um Arbeitsabläufe und Prozesse innerhalb eines Systems grafisch darzustellen. Sie helfen dabei, die Sequenz von Aktivitäten und die logischen Abläufe in einer Anwendung zu visualisieren. Dieses Kapitel enthält die relevanten Aktivitätsdiagramme für unser Projekt, die detailliert die verschiedenen Prozesse und deren Abhängigkeiten illustrieren.</w:t>
       </w:r>
     </w:p>
     <w:p>
@@ -8783,22 +9250,44 @@
       </w:pPr>
       <w:bookmarkStart w:id="13" w:name="_Toc1701078734"/>
       <w:r>
-        <w:t>Aktivitätsdiagramm 1 Name</w:t>
+        <w:t xml:space="preserve">Aktivitätsdiagramm 1 </w:t>
       </w:r>
       <w:bookmarkEnd w:id="13"/>
-    </w:p>
-    <w:p>
-      <w:pPr>
-        <w:rPr>
-          <w:color w:val="D9D9D9" w:themeColor="background1" w:themeShade="D9"/>
-        </w:rPr>
-      </w:pPr>
-      <w:r>
-        <w:rPr>
-          <w:color w:val="D9D9D9" w:themeColor="background1" w:themeShade="D9"/>
-        </w:rPr>
-        <w:t>Beschreibung der entsprechenden Aktivität und einfügen des Aktivitätsdiagramm</w:t>
-      </w:r>
+      <w:r>
+        <w:t>– Mbot Initialisierungsprozess</w:t>
+      </w:r>
+    </w:p>
+    <w:p>
+      <w:pPr>
+        <w:jc w:val="both"/>
+      </w:pPr>
+      <w:r>
+        <w:t>Der Initialisierungsprozess des mBot ist ein entscheidender Schritt, um den Roboter für den Betrieb vorzubereiten. Diese Sequenz beschreibt die notwendigen Schritte und Abläufe, um sicherzustellen, dass der mBot korrekt gestartet und einsatzbereit ist.</w:t>
+      </w:r>
+    </w:p>
+    <w:p>
+      <w:pPr>
+        <w:jc w:val="both"/>
+      </w:pPr>
+    </w:p>
+    <w:p>
+      <w:pPr>
+        <w:jc w:val="both"/>
+        <w:rPr>
+          <w:u w:val="single"/>
+        </w:rPr>
+      </w:pPr>
+      <w:r>
+        <w:rPr>
+          <w:u w:val="single"/>
+        </w:rPr>
+        <w:t>Aktivitätsdiagramm:</w:t>
+      </w:r>
+    </w:p>
+    <w:p>
+      <w:pPr>
+        <w:jc w:val="both"/>
+      </w:pPr>
     </w:p>
     <w:p>
       <w:pPr>
@@ -8919,69 +9408,6 @@
         </w:rPr>
       </w:pPr>
     </w:p>
-    <w:p>
-      <w:pPr>
-        <w:rPr>
-          <w:color w:val="D9D9D9" w:themeColor="background1" w:themeShade="D9"/>
-        </w:rPr>
-      </w:pPr>
-    </w:p>
-    <w:p>
-      <w:pPr>
-        <w:rPr>
-          <w:color w:val="D9D9D9" w:themeColor="background1" w:themeShade="D9"/>
-        </w:rPr>
-      </w:pPr>
-    </w:p>
-    <w:p>
-      <w:pPr>
-        <w:rPr>
-          <w:color w:val="D9D9D9" w:themeColor="background1" w:themeShade="D9"/>
-        </w:rPr>
-      </w:pPr>
-    </w:p>
-    <w:p>
-      <w:pPr>
-        <w:rPr>
-          <w:color w:val="D9D9D9" w:themeColor="background1" w:themeShade="D9"/>
-        </w:rPr>
-      </w:pPr>
-    </w:p>
-    <w:p>
-      <w:pPr>
-        <w:rPr>
-          <w:color w:val="D9D9D9" w:themeColor="background1" w:themeShade="D9"/>
-        </w:rPr>
-      </w:pPr>
-    </w:p>
-    <w:p>
-      <w:pPr>
-        <w:rPr>
-          <w:color w:val="D9D9D9" w:themeColor="background1" w:themeShade="D9"/>
-        </w:rPr>
-      </w:pPr>
-    </w:p>
-    <w:p>
-      <w:pPr>
-        <w:rPr>
-          <w:color w:val="D9D9D9" w:themeColor="background1" w:themeShade="D9"/>
-        </w:rPr>
-      </w:pPr>
-    </w:p>
-    <w:p>
-      <w:pPr>
-        <w:rPr>
-          <w:color w:val="D9D9D9" w:themeColor="background1" w:themeShade="D9"/>
-        </w:rPr>
-      </w:pPr>
-    </w:p>
-    <w:p>
-      <w:pPr>
-        <w:rPr>
-          <w:color w:val="D9D9D9" w:themeColor="background1" w:themeShade="D9"/>
-        </w:rPr>
-      </w:pPr>
-    </w:p>
     <w:p/>
     <w:p>
       <w:pPr>
@@ -8994,18 +9420,51 @@
       </w:pPr>
       <w:bookmarkStart w:id="15" w:name="_Toc452400050"/>
       <w:r>
+        <w:t>Sequenzdiagramme</w:t>
+      </w:r>
+      <w:bookmarkEnd w:id="15"/>
+      <w:r>
+        <w:t xml:space="preserve"> </w:t>
+      </w:r>
+      <w:r>
+        <w:rPr>
+          <w:color w:val="FF0000"/>
+        </w:rPr>
+        <w:t>!</w:t>
+      </w:r>
+    </w:p>
+    <w:p>
+      <w:pPr>
+        <w:jc w:val="both"/>
+      </w:pPr>
+      <w:r>
+        <w:t xml:space="preserve">Sequenzdiagramme sind </w:t>
+      </w:r>
+      <w:r>
+        <w:t xml:space="preserve">genauso wie die Aktivitätsdiagramme </w:t>
+      </w:r>
+      <w:r>
+        <w:t xml:space="preserve">ein wesentliches Werkzeug in der Softwaredokumentation zur Darstellung von Interaktionen zwischen Systemkomponenten im zeitlichen Verlauf. Dieses Kapitel enthält die relevanten </w:t>
+      </w:r>
+      <w:r>
         <w:lastRenderedPageBreak/>
-        <w:t>Sequenzdiagramme</w:t>
-      </w:r>
-      <w:bookmarkEnd w:id="15"/>
-      <w:r>
-        <w:t xml:space="preserve"> </w:t>
-      </w:r>
-      <w:r>
-        <w:rPr>
-          <w:color w:val="FF0000"/>
-        </w:rPr>
-        <w:t>!</w:t>
+        <w:t>Sequenzdiagramme für unser Projekt, die detailliert die Kommunikation und Abläufe zwischen den verschiedenen Systemelementen veranschaulichen.</w:t>
+      </w:r>
+    </w:p>
+    <w:p/>
+    <w:p>
+      <w:r>
+        <w:t xml:space="preserve">Folgende Sequenzdiagramme wurden mit dem Tool von </w:t>
+      </w:r>
+      <w:r>
+        <w:rPr>
+          <w:b/>
+          <w:bCs/>
+        </w:rPr>
+        <w:t>sequencediagram.org</w:t>
+      </w:r>
+      <w:r>
+        <w:t xml:space="preserve"> erstellt.</w:t>
       </w:r>
     </w:p>
     <w:p>
@@ -9017,64 +9476,334 @@
         </w:numPr>
         <w:spacing w:line="240" w:lineRule="auto"/>
         <w:rPr>
-          <w:lang w:val="en-US"/>
+          <w:lang w:val="de-AT"/>
         </w:rPr>
       </w:pPr>
       <w:bookmarkStart w:id="16" w:name="_Toc539048854"/>
       <w:r>
         <w:rPr>
-          <w:lang w:val="en-US"/>
+          <w:lang w:val="de-AT"/>
         </w:rPr>
         <w:t xml:space="preserve">Sequenzdiagramm 1 </w:t>
       </w:r>
       <w:bookmarkEnd w:id="16"/>
       <w:r>
         <w:rPr>
-          <w:lang w:val="en-US"/>
+          <w:lang w:val="de-AT"/>
         </w:rPr>
         <w:t>–</w:t>
       </w:r>
       <w:r>
         <w:rPr>
-          <w:lang w:val="en-US"/>
+          <w:lang w:val="de-AT"/>
         </w:rPr>
         <w:t xml:space="preserve"> </w:t>
       </w:r>
       <w:r>
         <w:rPr>
-          <w:lang w:val="en-US"/>
-        </w:rPr>
-        <w:t>MBot Internet and Server Connect</w:t>
-      </w:r>
-      <w:r>
-        <w:rPr>
-          <w:lang w:val="en-US"/>
-        </w:rPr>
-        <w:t>ion</w:t>
-      </w:r>
-    </w:p>
-    <w:p>
-      <w:pPr>
-        <w:jc w:val="both"/>
-        <w:rPr>
           <w:lang w:val="de-AT"/>
         </w:rPr>
-      </w:pPr>
+        <w:t xml:space="preserve">MBot Internet </w:t>
+      </w:r>
       <w:r>
         <w:rPr>
           <w:lang w:val="de-AT"/>
         </w:rPr>
-        <w:t>Folgendes Diagramm zeigt die S</w:t>
+        <w:t>und S</w:t>
       </w:r>
       <w:r>
         <w:rPr>
           <w:lang w:val="de-AT"/>
         </w:rPr>
-        <w:t>chritte, die durchgeführt werden, um den mBot2 mit dem WLAN und dem Server zu verbinden:</w:t>
-      </w:r>
-    </w:p>
-    <w:p>
-      <w:r>
+        <w:t>erver Verbindung</w:t>
+      </w:r>
+    </w:p>
+    <w:p>
+      <w:pPr>
+        <w:jc w:val="both"/>
+      </w:pPr>
+      <w:r>
+        <w:t>Das folgende Sequenzdiagramm zeigt die Schritte, die durchgeführt werden, um den mBot2 mit dem WLAN und dem Server zu verbinden. Es veranschaulicht die zeitliche Abfolge und die Interaktionen zwischen den beteiligten Komponenten, einschließlich des mBot2, dem WLAN-Router und dem Server.</w:t>
+      </w:r>
+    </w:p>
+    <w:p>
+      <w:pPr>
+        <w:jc w:val="both"/>
+      </w:pPr>
+    </w:p>
+    <w:p>
+      <w:pPr>
+        <w:jc w:val="both"/>
+      </w:pPr>
+      <w:r>
+        <w:t>Die wichtigsten Schritte in dieser Sequenz umfassen:</w:t>
+      </w:r>
+    </w:p>
+    <w:p>
+      <w:pPr>
+        <w:jc w:val="both"/>
+      </w:pPr>
+    </w:p>
+    <w:p>
+      <w:pPr>
+        <w:pStyle w:val="Listenabsatz"/>
+        <w:numPr>
+          <w:ilvl w:val="0"/>
+          <w:numId w:val="32"/>
+        </w:numPr>
+        <w:jc w:val="both"/>
+        <w:rPr>
+          <w:b/>
+          <w:bCs/>
+        </w:rPr>
+      </w:pPr>
+      <w:r>
+        <w:rPr>
+          <w:b/>
+          <w:bCs/>
+        </w:rPr>
+        <w:t>WLAN-Suche und -Verbindung:</w:t>
+      </w:r>
+    </w:p>
+    <w:p>
+      <w:pPr>
+        <w:pStyle w:val="Listenabsatz"/>
+        <w:jc w:val="both"/>
+      </w:pPr>
+      <w:r>
+        <w:t>Der mBot2 sucht nach verfügbaren WLAN-Netzwerken und wählt das konfigurierte Netzwerk aus. Er sendet eine Verbindungsanforderung an den WLAN-Router und erhält eine Bestätigung der erfolgreichen Verbindung.</w:t>
+      </w:r>
+      <w:r>
+        <w:t xml:space="preserve"> Sollte die Verbindung zum WLAN fehlschlagen, wird kurz gewartet und ein erneuter Versuch gestartet.</w:t>
+      </w:r>
+    </w:p>
+    <w:p>
+      <w:pPr>
+        <w:pStyle w:val="Listenabsatz"/>
+        <w:jc w:val="both"/>
+      </w:pPr>
+    </w:p>
+    <w:p>
+      <w:pPr>
+        <w:pStyle w:val="Listenabsatz"/>
+        <w:numPr>
+          <w:ilvl w:val="0"/>
+          <w:numId w:val="32"/>
+        </w:numPr>
+        <w:jc w:val="both"/>
+        <w:rPr>
+          <w:b/>
+          <w:bCs/>
+        </w:rPr>
+      </w:pPr>
+      <w:r>
+        <w:rPr>
+          <w:b/>
+          <w:bCs/>
+        </w:rPr>
+        <w:t>IP-Adresse beziehen:</w:t>
+      </w:r>
+    </w:p>
+    <w:p>
+      <w:pPr>
+        <w:pStyle w:val="Listenabsatz"/>
+        <w:jc w:val="both"/>
+      </w:pPr>
+      <w:r>
+        <w:t>Nach der Verbindung mit dem WLAN fordert der mBot2 eine IP-Adresse vom DHCP-Server des Routers an und erhält diese.</w:t>
+      </w:r>
+    </w:p>
+    <w:p>
+      <w:pPr>
+        <w:pStyle w:val="Listenabsatz"/>
+        <w:jc w:val="both"/>
+      </w:pPr>
+    </w:p>
+    <w:p>
+      <w:pPr>
+        <w:pStyle w:val="Listenabsatz"/>
+        <w:numPr>
+          <w:ilvl w:val="0"/>
+          <w:numId w:val="32"/>
+        </w:numPr>
+        <w:jc w:val="both"/>
+        <w:rPr>
+          <w:b/>
+          <w:bCs/>
+        </w:rPr>
+      </w:pPr>
+      <w:r>
+        <w:rPr>
+          <w:b/>
+          <w:bCs/>
+        </w:rPr>
+        <w:t>Serveranfrage:</w:t>
+      </w:r>
+    </w:p>
+    <w:p>
+      <w:pPr>
+        <w:pStyle w:val="Listenabsatz"/>
+        <w:jc w:val="both"/>
+      </w:pPr>
+      <w:r>
+        <w:t>Der mBot2 sendet</w:t>
+      </w:r>
+      <w:r>
+        <w:t xml:space="preserve"> eine Anfrage zur Verbindung zum Server in Form eines Broadcasts</w:t>
+      </w:r>
+      <w:r>
+        <w:t xml:space="preserve"> und wartet auf eine Antwort. Sollte kein Server reagieren, wird kurz gewartet und ein erneuter Versuch gestartet.</w:t>
+      </w:r>
+    </w:p>
+    <w:p>
+      <w:pPr>
+        <w:pStyle w:val="Listenabsatz"/>
+        <w:jc w:val="both"/>
+      </w:pPr>
+    </w:p>
+    <w:p>
+      <w:pPr>
+        <w:pStyle w:val="Listenabsatz"/>
+        <w:numPr>
+          <w:ilvl w:val="0"/>
+          <w:numId w:val="32"/>
+        </w:numPr>
+        <w:jc w:val="both"/>
+        <w:rPr>
+          <w:b/>
+          <w:bCs/>
+        </w:rPr>
+      </w:pPr>
+      <w:r>
+        <w:rPr>
+          <w:b/>
+          <w:bCs/>
+        </w:rPr>
+        <w:t>V</w:t>
+      </w:r>
+      <w:r>
+        <w:rPr>
+          <w:b/>
+          <w:bCs/>
+        </w:rPr>
+        <w:t>erbindungsbestätigung:</w:t>
+      </w:r>
+    </w:p>
+    <w:p>
+      <w:pPr>
+        <w:pStyle w:val="Listenabsatz"/>
+        <w:jc w:val="both"/>
+      </w:pPr>
+      <w:r>
+        <w:t xml:space="preserve">Der mBot2 erhält die Bestätigung </w:t>
+      </w:r>
+      <w:r>
+        <w:t>dass ein</w:t>
+      </w:r>
+      <w:r>
+        <w:t xml:space="preserve"> Server </w:t>
+      </w:r>
+      <w:r>
+        <w:t xml:space="preserve">exisitiert </w:t>
+      </w:r>
+      <w:r>
+        <w:t>und</w:t>
+      </w:r>
+      <w:r>
+        <w:t xml:space="preserve"> verbindet sich über TCP</w:t>
+      </w:r>
+      <w:r>
+        <w:t xml:space="preserve">, </w:t>
+      </w:r>
+      <w:r>
+        <w:t xml:space="preserve">um </w:t>
+      </w:r>
+      <w:r>
+        <w:t>bereit</w:t>
+      </w:r>
+      <w:r>
+        <w:t>zusein</w:t>
+      </w:r>
+      <w:r>
+        <w:t xml:space="preserve"> für den Datenaustausch und weitere Operationen.</w:t>
+      </w:r>
+    </w:p>
+    <w:p>
+      <w:pPr>
+        <w:pStyle w:val="Listenabsatz"/>
+        <w:jc w:val="both"/>
+      </w:pPr>
+    </w:p>
+    <w:p>
+      <w:pPr>
+        <w:pStyle w:val="Listenabsatz"/>
+        <w:jc w:val="both"/>
+      </w:pPr>
+    </w:p>
+    <w:p>
+      <w:pPr>
+        <w:pStyle w:val="Listenabsatz"/>
+        <w:jc w:val="both"/>
+      </w:pPr>
+    </w:p>
+    <w:p>
+      <w:pPr>
+        <w:pStyle w:val="Listenabsatz"/>
+        <w:jc w:val="both"/>
+      </w:pPr>
+    </w:p>
+    <w:p>
+      <w:pPr>
+        <w:pStyle w:val="Listenabsatz"/>
+        <w:jc w:val="both"/>
+      </w:pPr>
+    </w:p>
+    <w:p>
+      <w:pPr>
+        <w:pStyle w:val="Listenabsatz"/>
+        <w:jc w:val="both"/>
+      </w:pPr>
+    </w:p>
+    <w:p>
+      <w:pPr>
+        <w:pStyle w:val="Listenabsatz"/>
+        <w:jc w:val="both"/>
+      </w:pPr>
+    </w:p>
+    <w:p>
+      <w:pPr>
+        <w:pStyle w:val="Listenabsatz"/>
+        <w:jc w:val="both"/>
+      </w:pPr>
+    </w:p>
+    <w:p>
+      <w:pPr>
+        <w:pStyle w:val="Listenabsatz"/>
+        <w:jc w:val="both"/>
+      </w:pPr>
+    </w:p>
+    <w:p>
+      <w:pPr>
+        <w:jc w:val="both"/>
+      </w:pPr>
+    </w:p>
+    <w:p>
+      <w:pPr>
+        <w:jc w:val="both"/>
+        <w:rPr>
+          <w:u w:val="single"/>
+        </w:rPr>
+      </w:pPr>
+      <w:r>
+        <w:rPr>
+          <w:u w:val="single"/>
+        </w:rPr>
+        <w:t>Sequenzdiagramm:</w:t>
+      </w:r>
+    </w:p>
+    <w:p>
+      <w:r>
+        <w:lastRenderedPageBreak/>
         <w:drawing>
           <wp:inline distT="0" distB="0" distL="0" distR="0" wp14:anchorId="720F0C05" wp14:editId="61AEB370">
             <wp:extent cx="3349998" cy="7067550"/>
@@ -9140,74 +9869,161 @@
         <w:rPr>
           <w:lang w:val="en-US"/>
         </w:rPr>
+        <w:t xml:space="preserve">Sequenzdiagramm </w:t>
+      </w:r>
+      <w:bookmarkEnd w:id="17"/>
+      <w:r>
+        <w:rPr>
+          <w:lang w:val="en-US"/>
+        </w:rPr>
+        <w:t xml:space="preserve">2 – </w:t>
+      </w:r>
+      <w:r>
+        <w:rPr>
+          <w:lang w:val="en-US"/>
+        </w:rPr>
+        <w:t>Anwendung-Server-Verbindungs</w:t>
+      </w:r>
+    </w:p>
+    <w:p>
+      <w:pPr>
+        <w:jc w:val="both"/>
+      </w:pPr>
+      <w:r>
+        <w:t xml:space="preserve">Das folgende Sequenzdiagramm zeigt die Schritte, die durchgeführt werden, um </w:t>
+      </w:r>
+      <w:r>
+        <w:t xml:space="preserve">die Steuerungssoftware </w:t>
+      </w:r>
+      <w:r>
+        <w:t xml:space="preserve">mit dem Server zu verbinden. Es veranschaulicht die zeitliche Abfolge und die Interaktionen zwischen den beteiligten Komponenten, einschließlich </w:t>
+      </w:r>
+      <w:r>
+        <w:t>der Software und dem Server.</w:t>
+      </w:r>
+    </w:p>
+    <w:p>
+      <w:pPr>
+        <w:jc w:val="both"/>
+      </w:pPr>
+    </w:p>
+    <w:p>
+      <w:pPr>
+        <w:jc w:val="both"/>
+      </w:pPr>
+    </w:p>
+    <w:p>
+      <w:pPr>
+        <w:jc w:val="both"/>
+      </w:pPr>
+      <w:r>
         <w:lastRenderedPageBreak/>
-        <w:t xml:space="preserve">Sequenzdiagramm </w:t>
-      </w:r>
-      <w:bookmarkEnd w:id="17"/>
-      <w:r>
-        <w:rPr>
-          <w:lang w:val="en-US"/>
-        </w:rPr>
-        <w:t>2 – Control Software Server Con</w:t>
-      </w:r>
-      <w:r>
-        <w:rPr>
-          <w:lang w:val="en-US"/>
-        </w:rPr>
-        <w:t>nection</w:t>
-      </w:r>
-    </w:p>
-    <w:p>
-      <w:pPr>
-        <w:jc w:val="both"/>
-        <w:rPr>
-          <w:lang w:val="de-AT"/>
-        </w:rPr>
-      </w:pPr>
-      <w:r>
-        <w:rPr>
-          <w:lang w:val="de-AT"/>
-        </w:rPr>
-        <w:t xml:space="preserve">Folgendes Diagramm zeigt die Schritte, die durchgeführt werden, um den </w:t>
-      </w:r>
-      <w:r>
-        <w:rPr>
-          <w:lang w:val="de-AT"/>
-        </w:rPr>
-        <w:t>die Steuerungssoftware</w:t>
-      </w:r>
-      <w:r>
-        <w:rPr>
-          <w:lang w:val="de-AT"/>
-        </w:rPr>
-        <w:t xml:space="preserve"> mit</w:t>
-      </w:r>
-      <w:r>
-        <w:rPr>
-          <w:lang w:val="de-AT"/>
-        </w:rPr>
-        <w:t xml:space="preserve"> </w:t>
-      </w:r>
-      <w:r>
-        <w:rPr>
-          <w:lang w:val="de-AT"/>
-        </w:rPr>
-        <w:t>dem Server zu verbinden:</w:t>
-      </w:r>
-    </w:p>
-    <w:p>
-      <w:pPr>
-        <w:rPr>
-          <w:lang w:val="de-AT"/>
-        </w:rPr>
-      </w:pPr>
-    </w:p>
+        <w:t>Die wichtigsten Schritte in dieser Sequenz umfassen:</w:t>
+      </w:r>
+    </w:p>
+    <w:p>
+      <w:pPr>
+        <w:jc w:val="both"/>
+      </w:pPr>
+    </w:p>
+    <w:p>
+      <w:pPr>
+        <w:pStyle w:val="Listenabsatz"/>
+        <w:numPr>
+          <w:ilvl w:val="0"/>
+          <w:numId w:val="33"/>
+        </w:numPr>
+        <w:jc w:val="both"/>
+        <w:rPr>
+          <w:b/>
+          <w:bCs/>
+        </w:rPr>
+      </w:pPr>
+      <w:r>
+        <w:rPr>
+          <w:b/>
+          <w:bCs/>
+        </w:rPr>
+        <w:t>Serversuche</w:t>
+      </w:r>
+    </w:p>
+    <w:p>
+      <w:pPr>
+        <w:pStyle w:val="Listenabsatz"/>
+        <w:jc w:val="both"/>
+      </w:pPr>
+      <w:r>
+        <w:t>Genau wie der mBot schickt auch die Steuerungssoftware einen Broadcast zum Finden des Servers, welcher mit einer Liste der verfügbaren mBots antwortet, sollte er existieren. Wenn kein mBot auf den Broadcast reagiert, wird kurz gewartet und erneut angefragt.</w:t>
+      </w:r>
+    </w:p>
+    <w:p>
+      <w:pPr>
+        <w:pStyle w:val="Listenabsatz"/>
+        <w:jc w:val="both"/>
+      </w:pPr>
+    </w:p>
+    <w:p>
+      <w:pPr>
+        <w:pStyle w:val="Listenabsatz"/>
+        <w:numPr>
+          <w:ilvl w:val="0"/>
+          <w:numId w:val="33"/>
+        </w:numPr>
+        <w:jc w:val="both"/>
+        <w:rPr>
+          <w:b/>
+          <w:bCs/>
+        </w:rPr>
+      </w:pPr>
+      <w:r>
+        <w:rPr>
+          <w:b/>
+          <w:bCs/>
+        </w:rPr>
+        <w:t>Verbindungsbestätigung</w:t>
+      </w:r>
+    </w:p>
+    <w:p>
+      <w:pPr>
+        <w:pStyle w:val="Listenabsatz"/>
+        <w:jc w:val="both"/>
+      </w:pPr>
+      <w:r>
+        <w:t xml:space="preserve">Nachdem der Server gefunden wurde, verbindet sich die Steuerungssoftware via TCP, </w:t>
+      </w:r>
+      <w:r>
+        <w:t>um bereitzusein für den Datenaustausch und weitere Operationen.</w:t>
+      </w:r>
+      <w:r>
+        <w:t xml:space="preserve"> Sollte die Verbindung fehlschlagen, wird kurz gewartet und ein erneuter Versuch gestartet.</w:t>
+      </w:r>
+    </w:p>
+    <w:p>
+      <w:pPr>
+        <w:jc w:val="both"/>
+      </w:pPr>
+    </w:p>
+    <w:p>
+      <w:pPr>
+        <w:jc w:val="both"/>
+        <w:rPr>
+          <w:u w:val="single"/>
+        </w:rPr>
+      </w:pPr>
+      <w:r>
+        <w:rPr>
+          <w:u w:val="single"/>
+        </w:rPr>
+        <w:t>Sequenzdiagramm:</w:t>
+      </w:r>
+    </w:p>
+    <w:p/>
     <w:p>
       <w:r>
         <w:drawing>
-          <wp:inline distT="0" distB="0" distL="0" distR="0" wp14:anchorId="71581102" wp14:editId="521A415A">
-            <wp:extent cx="5124450" cy="7780414"/>
-            <wp:effectExtent l="19050" t="19050" r="19050" b="11430"/>
+          <wp:inline distT="0" distB="0" distL="0" distR="0" wp14:anchorId="71581102" wp14:editId="22B5A528">
+            <wp:extent cx="3846113" cy="5839526"/>
+            <wp:effectExtent l="19050" t="19050" r="21590" b="8890"/>
             <wp:docPr id="1915389057" name="Grafik 7" descr="Ein Bild, das Text, Diagramm, parallel, Zahl enthält.&#10;&#10;Automatisch generierte Beschreibung"/>
             <wp:cNvGraphicFramePr>
               <a:graphicFrameLocks xmlns:a="http://schemas.openxmlformats.org/drawingml/2006/main" noChangeAspect="1"/>
@@ -9234,7 +10050,7 @@
                   <pic:spPr>
                     <a:xfrm>
                       <a:off x="0" y="0"/>
-                      <a:ext cx="5136778" cy="7799132"/>
+                      <a:ext cx="3951467" cy="5999484"/>
                     </a:xfrm>
                     <a:prstGeom prst="rect">
                       <a:avLst/>
@@ -9263,6 +10079,208 @@
         <w:spacing w:line="240" w:lineRule="auto"/>
         <w:ind w:left="425" w:hanging="425"/>
         <w:rPr>
+          <w:lang w:val="de-AT"/>
+        </w:rPr>
+      </w:pPr>
+      <w:r>
+        <w:rPr>
+          <w:lang w:val="de-AT"/>
+        </w:rPr>
+        <w:lastRenderedPageBreak/>
+        <w:t xml:space="preserve">Sequenzdiagramm </w:t>
+      </w:r>
+      <w:r>
+        <w:rPr>
+          <w:lang w:val="de-AT"/>
+        </w:rPr>
+        <w:t>3 – Anzeigen von Sensordaten</w:t>
+      </w:r>
+    </w:p>
+    <w:p>
+      <w:pPr>
+        <w:jc w:val="both"/>
+      </w:pPr>
+      <w:r>
+        <w:t xml:space="preserve">Das folgende Sequenzdiagramm zeigt die Schritte, die durchgeführt werden, um die Sensordaten des mBot in Echtzeit in der Steuerungssoftware anzuzeigen. </w:t>
+      </w:r>
+    </w:p>
+    <w:p>
+      <w:pPr>
+        <w:jc w:val="both"/>
+      </w:pPr>
+    </w:p>
+    <w:p>
+      <w:pPr>
+        <w:jc w:val="both"/>
+      </w:pPr>
+      <w:r>
+        <w:t>Die wichtigsten Schritte in dieser Sequenz umfassen:</w:t>
+      </w:r>
+    </w:p>
+    <w:p>
+      <w:pPr>
+        <w:jc w:val="both"/>
+      </w:pPr>
+    </w:p>
+    <w:p>
+      <w:pPr>
+        <w:pStyle w:val="Listenabsatz"/>
+        <w:numPr>
+          <w:ilvl w:val="0"/>
+          <w:numId w:val="34"/>
+        </w:numPr>
+        <w:jc w:val="both"/>
+        <w:rPr>
+          <w:b/>
+          <w:bCs/>
+        </w:rPr>
+      </w:pPr>
+      <w:r>
+        <w:rPr>
+          <w:b/>
+          <w:bCs/>
+        </w:rPr>
+        <w:t>Senden von Daten</w:t>
+      </w:r>
+    </w:p>
+    <w:p>
+      <w:pPr>
+        <w:pStyle w:val="Listenabsatz"/>
+        <w:jc w:val="both"/>
+      </w:pPr>
+      <w:r>
+        <w:t>Der mBot holt intervallartig (alle fünf Sekunden) Daten von seinen Sensoren und sendet diese im JSON-Foramt an den Server, welcher diese in der Datenbank speichert und an die Software weiterleitet.</w:t>
+      </w:r>
+    </w:p>
+    <w:p>
+      <w:pPr>
+        <w:pStyle w:val="Listenabsatz"/>
+        <w:jc w:val="both"/>
+      </w:pPr>
+    </w:p>
+    <w:p>
+      <w:pPr>
+        <w:pStyle w:val="Listenabsatz"/>
+        <w:numPr>
+          <w:ilvl w:val="0"/>
+          <w:numId w:val="34"/>
+        </w:numPr>
+        <w:jc w:val="both"/>
+        <w:rPr>
+          <w:b/>
+          <w:bCs/>
+        </w:rPr>
+      </w:pPr>
+      <w:r>
+        <w:rPr>
+          <w:b/>
+          <w:bCs/>
+        </w:rPr>
+        <w:t>Anzeigen von Daten</w:t>
+      </w:r>
+    </w:p>
+    <w:p>
+      <w:pPr>
+        <w:pStyle w:val="Listenabsatz"/>
+        <w:jc w:val="both"/>
+      </w:pPr>
+      <w:r>
+        <w:t>Die Software empfängt die übermittelten Daten und stellt diese Visuell in der Anwendung dem Benutzer zur Verfügung.</w:t>
+      </w:r>
+    </w:p>
+    <w:p>
+      <w:pPr>
+        <w:jc w:val="both"/>
+      </w:pPr>
+    </w:p>
+    <w:p>
+      <w:pPr>
+        <w:jc w:val="both"/>
+        <w:rPr>
+          <w:u w:val="single"/>
+        </w:rPr>
+      </w:pPr>
+      <w:r>
+        <w:rPr>
+          <w:u w:val="single"/>
+        </w:rPr>
+        <w:t>Sequenzdiagramm:</w:t>
+      </w:r>
+    </w:p>
+    <w:p>
+      <w:pPr>
+        <w:jc w:val="both"/>
+        <w:rPr>
+          <w:u w:val="single"/>
+        </w:rPr>
+      </w:pPr>
+      <w:r>
+        <w:rPr>
+          <w:u w:val="single"/>
+        </w:rPr>
+        <w:drawing>
+          <wp:inline distT="0" distB="0" distL="0" distR="0" wp14:anchorId="1AADCAA7" wp14:editId="1460536E">
+            <wp:extent cx="5727700" cy="4377055"/>
+            <wp:effectExtent l="19050" t="19050" r="25400" b="23495"/>
+            <wp:docPr id="1089764073" name="Grafik 1" descr="Ein Bild, das Text, Diagramm, parallel, Reihe enthält.&#10;&#10;Automatisch generierte Beschreibung"/>
+            <wp:cNvGraphicFramePr>
+              <a:graphicFrameLocks xmlns:a="http://schemas.openxmlformats.org/drawingml/2006/main" noChangeAspect="1"/>
+            </wp:cNvGraphicFramePr>
+            <a:graphic xmlns:a="http://schemas.openxmlformats.org/drawingml/2006/main">
+              <a:graphicData uri="http://schemas.openxmlformats.org/drawingml/2006/picture">
+                <pic:pic xmlns:pic="http://schemas.openxmlformats.org/drawingml/2006/picture">
+                  <pic:nvPicPr>
+                    <pic:cNvPr id="1089764073" name="Grafik 1" descr="Ein Bild, das Text, Diagramm, parallel, Reihe enthält.&#10;&#10;Automatisch generierte Beschreibung"/>
+                    <pic:cNvPicPr/>
+                  </pic:nvPicPr>
+                  <pic:blipFill>
+                    <a:blip r:embed="rId17">
+                      <a:extLst>
+                        <a:ext uri="{28A0092B-C50C-407E-A947-70E740481C1C}">
+                          <a14:useLocalDpi xmlns:a14="http://schemas.microsoft.com/office/drawing/2010/main" val="0"/>
+                        </a:ext>
+                      </a:extLst>
+                    </a:blip>
+                    <a:stretch>
+                      <a:fillRect/>
+                    </a:stretch>
+                  </pic:blipFill>
+                  <pic:spPr>
+                    <a:xfrm>
+                      <a:off x="0" y="0"/>
+                      <a:ext cx="5727700" cy="4377055"/>
+                    </a:xfrm>
+                    <a:prstGeom prst="rect">
+                      <a:avLst/>
+                    </a:prstGeom>
+                    <a:ln w="3175">
+                      <a:solidFill>
+                        <a:schemeClr val="tx1"/>
+                      </a:solidFill>
+                    </a:ln>
+                  </pic:spPr>
+                </pic:pic>
+              </a:graphicData>
+            </a:graphic>
+          </wp:inline>
+        </w:drawing>
+      </w:r>
+    </w:p>
+    <w:p>
+      <w:pPr>
+        <w:jc w:val="both"/>
+      </w:pPr>
+    </w:p>
+    <w:p>
+      <w:pPr>
+        <w:pStyle w:val="berschrift3"/>
+        <w:numPr>
+          <w:ilvl w:val="2"/>
+          <w:numId w:val="2"/>
+        </w:numPr>
+        <w:spacing w:line="240" w:lineRule="auto"/>
+        <w:ind w:left="425" w:hanging="425"/>
+        <w:rPr>
           <w:lang w:val="en-US"/>
         </w:rPr>
       </w:pPr>
@@ -9270,16 +10288,895 @@
         <w:rPr>
           <w:lang w:val="en-US"/>
         </w:rPr>
-        <w:t>Sequenzdiagramm 2 – Control Software Server Con</w:t>
+        <w:t xml:space="preserve">Sequenzdiagramm </w:t>
       </w:r>
       <w:r>
         <w:rPr>
           <w:lang w:val="en-US"/>
         </w:rPr>
-        <w:t>nection</w:t>
-      </w:r>
-    </w:p>
-    <w:p/>
+        <w:t>4</w:t>
+      </w:r>
+      <w:r>
+        <w:rPr>
+          <w:lang w:val="en-US"/>
+        </w:rPr>
+        <w:t xml:space="preserve"> – </w:t>
+      </w:r>
+      <w:r>
+        <w:rPr>
+          <w:lang w:val="en-US"/>
+        </w:rPr>
+        <w:t>Steuerung des mBot</w:t>
+      </w:r>
+    </w:p>
+    <w:p>
+      <w:pPr>
+        <w:jc w:val="both"/>
+      </w:pPr>
+      <w:r>
+        <w:t>Das folgende Sequenzdiagramm zeigt die Schritte, die durchgeführt werden, um</w:t>
+      </w:r>
+      <w:r>
+        <w:t xml:space="preserve"> den mBot in Echtzeit fernzusteuern.</w:t>
+      </w:r>
+      <w:r>
+        <w:t xml:space="preserve"> </w:t>
+      </w:r>
+    </w:p>
+    <w:p>
+      <w:pPr>
+        <w:jc w:val="both"/>
+      </w:pPr>
+    </w:p>
+    <w:p>
+      <w:pPr>
+        <w:jc w:val="both"/>
+      </w:pPr>
+      <w:r>
+        <w:t>Die wichtigsten Schritte in dieser Sequenz umfassen:</w:t>
+      </w:r>
+    </w:p>
+    <w:p>
+      <w:pPr>
+        <w:jc w:val="both"/>
+      </w:pPr>
+    </w:p>
+    <w:p>
+      <w:pPr>
+        <w:pStyle w:val="Listenabsatz"/>
+        <w:numPr>
+          <w:ilvl w:val="0"/>
+          <w:numId w:val="35"/>
+        </w:numPr>
+        <w:jc w:val="both"/>
+        <w:rPr>
+          <w:b/>
+          <w:bCs/>
+        </w:rPr>
+      </w:pPr>
+      <w:r>
+        <w:rPr>
+          <w:b/>
+          <w:bCs/>
+        </w:rPr>
+        <w:t>Senden</w:t>
+      </w:r>
+      <w:r>
+        <w:rPr>
+          <w:b/>
+          <w:bCs/>
+        </w:rPr>
+        <w:t xml:space="preserve"> eines Befehls</w:t>
+      </w:r>
+    </w:p>
+    <w:p>
+      <w:pPr>
+        <w:pStyle w:val="Listenabsatz"/>
+        <w:jc w:val="both"/>
+      </w:pPr>
+      <w:r>
+        <w:t>Die Steuerungssoftware implementiert zwei Wege den mBot zu steuern: JoyStick und tastaturbasierte Steuerung. Führt der Benutzer eine Steuerungsaktion aus wird diese in einen Steuerungsbefehl umgewandelt und an den Server gesendet, welcher diesen an den mBot weiterleitet.</w:t>
+      </w:r>
+    </w:p>
+    <w:p>
+      <w:pPr>
+        <w:pStyle w:val="Listenabsatz"/>
+        <w:jc w:val="both"/>
+      </w:pPr>
+    </w:p>
+    <w:p>
+      <w:pPr>
+        <w:pStyle w:val="Listenabsatz"/>
+        <w:numPr>
+          <w:ilvl w:val="0"/>
+          <w:numId w:val="35"/>
+        </w:numPr>
+        <w:jc w:val="both"/>
+        <w:rPr>
+          <w:b/>
+          <w:bCs/>
+        </w:rPr>
+      </w:pPr>
+      <w:r>
+        <w:rPr>
+          <w:b/>
+          <w:bCs/>
+        </w:rPr>
+        <w:t>Ausführen des Befehls</w:t>
+      </w:r>
+    </w:p>
+    <w:p>
+      <w:pPr>
+        <w:pStyle w:val="Listenabsatz"/>
+        <w:jc w:val="both"/>
+      </w:pPr>
+      <w:r>
+        <w:t>D</w:t>
+      </w:r>
+      <w:r>
+        <w:t xml:space="preserve">er mBot empfängt einen Befehl und wandelt diesen in Werte für den linken und rechten Motor um, besonders beim JoyStick müssen die Werte umgerechnet werden, stoppt den letzten Befehl und führt den neuen aus. Kann der Befehl nicht interpretiert werden, wird das als Fehlermeldung angezeigt und der Befehl ignoriert. </w:t>
+      </w:r>
+    </w:p>
+    <w:p>
+      <w:pPr>
+        <w:jc w:val="both"/>
+      </w:pPr>
+    </w:p>
+    <w:p>
+      <w:pPr>
+        <w:rPr>
+          <w:u w:val="single"/>
+        </w:rPr>
+      </w:pPr>
+      <w:r>
+        <w:rPr>
+          <w:u w:val="single"/>
+        </w:rPr>
+        <w:t>Sequenzdiagramm:</w:t>
+      </w:r>
+    </w:p>
+    <w:p>
+      <w:pPr>
+        <w:rPr>
+          <w:lang w:val="de-AT"/>
+        </w:rPr>
+      </w:pPr>
+      <w:r>
+        <w:rPr>
+          <w:lang w:val="de-AT"/>
+        </w:rPr>
+        <w:drawing>
+          <wp:inline distT="0" distB="0" distL="0" distR="0" wp14:anchorId="575D1DE8" wp14:editId="095141AF">
+            <wp:extent cx="5727700" cy="3972560"/>
+            <wp:effectExtent l="19050" t="19050" r="25400" b="27940"/>
+            <wp:docPr id="1226747140" name="Grafik 2" descr="Ein Bild, das Text, Diagramm, parallel, Reihe enthält.&#10;&#10;Automatisch generierte Beschreibung"/>
+            <wp:cNvGraphicFramePr>
+              <a:graphicFrameLocks xmlns:a="http://schemas.openxmlformats.org/drawingml/2006/main" noChangeAspect="1"/>
+            </wp:cNvGraphicFramePr>
+            <a:graphic xmlns:a="http://schemas.openxmlformats.org/drawingml/2006/main">
+              <a:graphicData uri="http://schemas.openxmlformats.org/drawingml/2006/picture">
+                <pic:pic xmlns:pic="http://schemas.openxmlformats.org/drawingml/2006/picture">
+                  <pic:nvPicPr>
+                    <pic:cNvPr id="1226747140" name="Grafik 2" descr="Ein Bild, das Text, Diagramm, parallel, Reihe enthält.&#10;&#10;Automatisch generierte Beschreibung"/>
+                    <pic:cNvPicPr/>
+                  </pic:nvPicPr>
+                  <pic:blipFill>
+                    <a:blip r:embed="rId18">
+                      <a:extLst>
+                        <a:ext uri="{28A0092B-C50C-407E-A947-70E740481C1C}">
+                          <a14:useLocalDpi xmlns:a14="http://schemas.microsoft.com/office/drawing/2010/main" val="0"/>
+                        </a:ext>
+                      </a:extLst>
+                    </a:blip>
+                    <a:stretch>
+                      <a:fillRect/>
+                    </a:stretch>
+                  </pic:blipFill>
+                  <pic:spPr>
+                    <a:xfrm>
+                      <a:off x="0" y="0"/>
+                      <a:ext cx="5727700" cy="3972560"/>
+                    </a:xfrm>
+                    <a:prstGeom prst="rect">
+                      <a:avLst/>
+                    </a:prstGeom>
+                    <a:ln w="3175">
+                      <a:solidFill>
+                        <a:schemeClr val="tx1"/>
+                      </a:solidFill>
+                    </a:ln>
+                  </pic:spPr>
+                </pic:pic>
+              </a:graphicData>
+            </a:graphic>
+          </wp:inline>
+        </w:drawing>
+      </w:r>
+    </w:p>
+    <w:p>
+      <w:pPr>
+        <w:rPr>
+          <w:lang w:val="de-AT"/>
+        </w:rPr>
+      </w:pPr>
+    </w:p>
+    <w:p>
+      <w:pPr>
+        <w:rPr>
+          <w:lang w:val="de-AT"/>
+        </w:rPr>
+      </w:pPr>
+    </w:p>
+    <w:p>
+      <w:pPr>
+        <w:pStyle w:val="berschrift3"/>
+        <w:numPr>
+          <w:ilvl w:val="2"/>
+          <w:numId w:val="2"/>
+        </w:numPr>
+        <w:spacing w:line="240" w:lineRule="auto"/>
+        <w:ind w:left="425" w:hanging="425"/>
+        <w:rPr>
+          <w:lang w:val="en-US"/>
+        </w:rPr>
+      </w:pPr>
+      <w:r>
+        <w:rPr>
+          <w:lang w:val="en-US"/>
+        </w:rPr>
+        <w:t xml:space="preserve">Sequenzdiagramm </w:t>
+      </w:r>
+      <w:r>
+        <w:rPr>
+          <w:lang w:val="en-US"/>
+        </w:rPr>
+        <w:t>5 – Aktivieren des Sicherheitsmodus</w:t>
+      </w:r>
+    </w:p>
+    <w:p>
+      <w:pPr>
+        <w:jc w:val="both"/>
+      </w:pPr>
+      <w:r>
+        <w:t>Das folgende Sequenzdiagramm zeigt die Schritte, die durchgeführt werden,</w:t>
+      </w:r>
+      <w:r>
+        <w:t xml:space="preserve"> um auf dem mBot den Sicherheitsmodus „Suicide Prevention“ zu aktivieren.</w:t>
+      </w:r>
+    </w:p>
+    <w:p>
+      <w:pPr>
+        <w:jc w:val="both"/>
+      </w:pPr>
+    </w:p>
+    <w:p>
+      <w:pPr>
+        <w:jc w:val="both"/>
+      </w:pPr>
+      <w:r>
+        <w:t>Die wichtigsten Schritte in dieser Sequenz umfassen:</w:t>
+      </w:r>
+    </w:p>
+    <w:p>
+      <w:pPr>
+        <w:jc w:val="both"/>
+      </w:pPr>
+    </w:p>
+    <w:p>
+      <w:pPr>
+        <w:pStyle w:val="Listenabsatz"/>
+        <w:numPr>
+          <w:ilvl w:val="0"/>
+          <w:numId w:val="36"/>
+        </w:numPr>
+        <w:jc w:val="both"/>
+        <w:rPr>
+          <w:b/>
+          <w:bCs/>
+        </w:rPr>
+      </w:pPr>
+      <w:r>
+        <w:rPr>
+          <w:b/>
+          <w:bCs/>
+        </w:rPr>
+        <w:t>Senden des Befehls</w:t>
+      </w:r>
+    </w:p>
+    <w:p>
+      <w:pPr>
+        <w:pStyle w:val="Listenabsatz"/>
+        <w:jc w:val="both"/>
+      </w:pPr>
+      <w:r>
+        <w:t>Die Steuerungssoftware implementiert</w:t>
+      </w:r>
+      <w:r>
+        <w:t xml:space="preserve"> einen Knopf, welcher den Befehl zur Aktivierung des Sicherheitsmodus an den Server sendet, welcher diesen an den mBot weiterleitet.</w:t>
+      </w:r>
+    </w:p>
+    <w:p>
+      <w:pPr>
+        <w:pStyle w:val="Listenabsatz"/>
+        <w:jc w:val="both"/>
+      </w:pPr>
+    </w:p>
+    <w:p>
+      <w:pPr>
+        <w:pStyle w:val="Listenabsatz"/>
+        <w:numPr>
+          <w:ilvl w:val="0"/>
+          <w:numId w:val="36"/>
+        </w:numPr>
+        <w:jc w:val="both"/>
+        <w:rPr>
+          <w:b/>
+          <w:bCs/>
+        </w:rPr>
+      </w:pPr>
+      <w:r>
+        <w:rPr>
+          <w:b/>
+          <w:bCs/>
+        </w:rPr>
+        <w:t>Ausführen des Befehls</w:t>
+      </w:r>
+    </w:p>
+    <w:p>
+      <w:pPr>
+        <w:pStyle w:val="Listenabsatz"/>
+        <w:jc w:val="both"/>
+      </w:pPr>
+      <w:r>
+        <w:t xml:space="preserve">Der </w:t>
+      </w:r>
+      <w:r>
+        <w:t>mBot empfängt den Befehl und aktiviert den Sicherheitsmodus. Wird nun ein Steuerungsbefehl gesendet, prüft der mBot vor der Ausführung des Befehls, ob ihn Objekte frontal blockieren, bleibt gegenfalls stehen und wartet darauf, dass das Objekt entfernt oder umfahren wird. Sollte der Befehl nicht interpretiert werden können, wird das als Fehldermeldung angezeigt und der Befehl wird ignoriert.</w:t>
+      </w:r>
+    </w:p>
+    <w:p>
+      <w:pPr>
+        <w:jc w:val="both"/>
+      </w:pPr>
+    </w:p>
+    <w:p>
+      <w:pPr>
+        <w:jc w:val="both"/>
+        <w:rPr>
+          <w:u w:val="single"/>
+        </w:rPr>
+      </w:pPr>
+      <w:r>
+        <w:rPr>
+          <w:u w:val="single"/>
+        </w:rPr>
+        <w:t>Sequenzdiagramm:</w:t>
+      </w:r>
+    </w:p>
+    <w:p>
+      <w:r>
+        <w:lastRenderedPageBreak/>
+        <w:drawing>
+          <wp:inline distT="0" distB="0" distL="0" distR="0" wp14:anchorId="75673003" wp14:editId="63EFEAA5">
+            <wp:extent cx="5727700" cy="8210550"/>
+            <wp:effectExtent l="19050" t="19050" r="25400" b="19050"/>
+            <wp:docPr id="1812146666" name="Grafik 3" descr="Ein Bild, das Text, Quittung, parallel, Screenshot enthält.&#10;&#10;Automatisch generierte Beschreibung"/>
+            <wp:cNvGraphicFramePr>
+              <a:graphicFrameLocks xmlns:a="http://schemas.openxmlformats.org/drawingml/2006/main" noChangeAspect="1"/>
+            </wp:cNvGraphicFramePr>
+            <a:graphic xmlns:a="http://schemas.openxmlformats.org/drawingml/2006/main">
+              <a:graphicData uri="http://schemas.openxmlformats.org/drawingml/2006/picture">
+                <pic:pic xmlns:pic="http://schemas.openxmlformats.org/drawingml/2006/picture">
+                  <pic:nvPicPr>
+                    <pic:cNvPr id="1812146666" name="Grafik 3" descr="Ein Bild, das Text, Quittung, parallel, Screenshot enthält.&#10;&#10;Automatisch generierte Beschreibung"/>
+                    <pic:cNvPicPr/>
+                  </pic:nvPicPr>
+                  <pic:blipFill>
+                    <a:blip r:embed="rId19">
+                      <a:extLst>
+                        <a:ext uri="{28A0092B-C50C-407E-A947-70E740481C1C}">
+                          <a14:useLocalDpi xmlns:a14="http://schemas.microsoft.com/office/drawing/2010/main" val="0"/>
+                        </a:ext>
+                      </a:extLst>
+                    </a:blip>
+                    <a:stretch>
+                      <a:fillRect/>
+                    </a:stretch>
+                  </pic:blipFill>
+                  <pic:spPr>
+                    <a:xfrm>
+                      <a:off x="0" y="0"/>
+                      <a:ext cx="5727700" cy="8210550"/>
+                    </a:xfrm>
+                    <a:prstGeom prst="rect">
+                      <a:avLst/>
+                    </a:prstGeom>
+                    <a:ln w="3175">
+                      <a:solidFill>
+                        <a:schemeClr val="tx1"/>
+                      </a:solidFill>
+                    </a:ln>
+                  </pic:spPr>
+                </pic:pic>
+              </a:graphicData>
+            </a:graphic>
+          </wp:inline>
+        </w:drawing>
+      </w:r>
+    </w:p>
+    <w:p>
+      <w:pPr>
+        <w:pStyle w:val="berschrift3"/>
+        <w:numPr>
+          <w:ilvl w:val="2"/>
+          <w:numId w:val="2"/>
+        </w:numPr>
+        <w:spacing w:line="240" w:lineRule="auto"/>
+        <w:ind w:left="425" w:hanging="425"/>
+        <w:rPr>
+          <w:lang w:val="en-US"/>
+        </w:rPr>
+      </w:pPr>
+      <w:r>
+        <w:rPr>
+          <w:lang w:val="en-US"/>
+        </w:rPr>
+        <w:lastRenderedPageBreak/>
+        <w:t xml:space="preserve">Sequenzdiagramm </w:t>
+      </w:r>
+      <w:r>
+        <w:rPr>
+          <w:lang w:val="en-US"/>
+        </w:rPr>
+        <w:t>6</w:t>
+      </w:r>
+      <w:r>
+        <w:rPr>
+          <w:lang w:val="en-US"/>
+        </w:rPr>
+        <w:t xml:space="preserve"> – </w:t>
+      </w:r>
+      <w:r>
+        <w:rPr>
+          <w:lang w:val="en-US"/>
+        </w:rPr>
+        <w:t>Aktivierung des Linienfolgemodus</w:t>
+      </w:r>
+    </w:p>
+    <w:p>
+      <w:pPr>
+        <w:jc w:val="both"/>
+      </w:pPr>
+      <w:r>
+        <w:t>Das folgende Sequenzdiagramm zeigt die Schritte, die durchgeführt werden,</w:t>
+      </w:r>
+      <w:r>
+        <w:t xml:space="preserve"> um auf dem </w:t>
+      </w:r>
+      <w:r>
+        <w:t>Server</w:t>
+      </w:r>
+      <w:r>
+        <w:t xml:space="preserve"> den </w:t>
+      </w:r>
+      <w:r>
+        <w:t>Linien-Folgemodus</w:t>
+      </w:r>
+      <w:r>
+        <w:t xml:space="preserve"> zu aktivieren.</w:t>
+      </w:r>
+    </w:p>
+    <w:p>
+      <w:pPr>
+        <w:jc w:val="both"/>
+      </w:pPr>
+    </w:p>
+    <w:p>
+      <w:pPr>
+        <w:jc w:val="both"/>
+      </w:pPr>
+      <w:r>
+        <w:t>Die wichtigsten Schritte in dieser Sequenz umfassen:</w:t>
+      </w:r>
+    </w:p>
+    <w:p>
+      <w:pPr>
+        <w:jc w:val="both"/>
+      </w:pPr>
+    </w:p>
+    <w:p>
+      <w:pPr>
+        <w:pStyle w:val="Listenabsatz"/>
+        <w:numPr>
+          <w:ilvl w:val="0"/>
+          <w:numId w:val="37"/>
+        </w:numPr>
+        <w:jc w:val="both"/>
+        <w:rPr>
+          <w:b/>
+          <w:bCs/>
+        </w:rPr>
+      </w:pPr>
+      <w:r>
+        <w:rPr>
+          <w:b/>
+          <w:bCs/>
+        </w:rPr>
+        <w:t>Senden des Befehls</w:t>
+      </w:r>
+    </w:p>
+    <w:p>
+      <w:pPr>
+        <w:pStyle w:val="Listenabsatz"/>
+        <w:jc w:val="both"/>
+      </w:pPr>
+      <w:r>
+        <w:t>Die Steuerungssoftware implementiert einen Knopf, welcher den Befehl zur Aktivierung des Sicherheitsmodus an den Server sende</w:t>
+      </w:r>
+      <w:r>
+        <w:t>t.</w:t>
+      </w:r>
+    </w:p>
+    <w:p>
+      <w:pPr>
+        <w:pStyle w:val="Listenabsatz"/>
+        <w:jc w:val="both"/>
+      </w:pPr>
+    </w:p>
+    <w:p>
+      <w:pPr>
+        <w:pStyle w:val="Listenabsatz"/>
+        <w:numPr>
+          <w:ilvl w:val="0"/>
+          <w:numId w:val="37"/>
+        </w:numPr>
+        <w:jc w:val="both"/>
+        <w:rPr>
+          <w:b/>
+          <w:bCs/>
+        </w:rPr>
+      </w:pPr>
+      <w:r>
+        <w:rPr>
+          <w:b/>
+          <w:bCs/>
+        </w:rPr>
+        <w:t>Ausführen des Befehls</w:t>
+      </w:r>
+    </w:p>
+    <w:p>
+      <w:pPr>
+        <w:pStyle w:val="Listenabsatz"/>
+        <w:jc w:val="both"/>
+      </w:pPr>
+      <w:r>
+        <w:t>Der</w:t>
+      </w:r>
+      <w:r>
+        <w:t xml:space="preserve"> Server empfängt den Befehl und aktiviert den Linienfolgemodus. In diesem Modus übernimmt der Server die Steuerung des mBot und prüft mittels Beobachtung der vier frontalen Lichtsensoren vor jedem Senden eines Befehls, ob der mBot noch auf dunklem Untergrund ist oder nicht und sendet Befehle entsprechend dem Folgen der Linie.</w:t>
+      </w:r>
+    </w:p>
+    <w:p>
+      <w:pPr>
+        <w:jc w:val="both"/>
+      </w:pPr>
+    </w:p>
+    <w:p>
+      <w:pPr>
+        <w:jc w:val="both"/>
+        <w:rPr>
+          <w:u w:val="single"/>
+        </w:rPr>
+      </w:pPr>
+      <w:r>
+        <w:rPr>
+          <w:u w:val="single"/>
+        </w:rPr>
+        <w:t>Sequenzdiagramm:</w:t>
+      </w:r>
+    </w:p>
+    <w:p>
+      <w:pPr>
+        <w:rPr>
+          <w:lang w:val="en-US"/>
+        </w:rPr>
+      </w:pPr>
+      <w:r>
+        <w:rPr>
+          <w:lang w:val="en-US"/>
+        </w:rPr>
+        <w:drawing>
+          <wp:inline distT="0" distB="0" distL="0" distR="0" wp14:anchorId="21AE3D4D" wp14:editId="5227D1D0">
+            <wp:extent cx="5727700" cy="4618990"/>
+            <wp:effectExtent l="19050" t="19050" r="25400" b="10160"/>
+            <wp:docPr id="755547620" name="Grafik 4" descr="Ein Bild, das Text, Diagramm, parallel, Reihe enthält.&#10;&#10;Automatisch generierte Beschreibung"/>
+            <wp:cNvGraphicFramePr>
+              <a:graphicFrameLocks xmlns:a="http://schemas.openxmlformats.org/drawingml/2006/main" noChangeAspect="1"/>
+            </wp:cNvGraphicFramePr>
+            <a:graphic xmlns:a="http://schemas.openxmlformats.org/drawingml/2006/main">
+              <a:graphicData uri="http://schemas.openxmlformats.org/drawingml/2006/picture">
+                <pic:pic xmlns:pic="http://schemas.openxmlformats.org/drawingml/2006/picture">
+                  <pic:nvPicPr>
+                    <pic:cNvPr id="755547620" name="Grafik 4" descr="Ein Bild, das Text, Diagramm, parallel, Reihe enthält.&#10;&#10;Automatisch generierte Beschreibung"/>
+                    <pic:cNvPicPr/>
+                  </pic:nvPicPr>
+                  <pic:blipFill>
+                    <a:blip r:embed="rId20">
+                      <a:extLst>
+                        <a:ext uri="{28A0092B-C50C-407E-A947-70E740481C1C}">
+                          <a14:useLocalDpi xmlns:a14="http://schemas.microsoft.com/office/drawing/2010/main" val="0"/>
+                        </a:ext>
+                      </a:extLst>
+                    </a:blip>
+                    <a:stretch>
+                      <a:fillRect/>
+                    </a:stretch>
+                  </pic:blipFill>
+                  <pic:spPr>
+                    <a:xfrm>
+                      <a:off x="0" y="0"/>
+                      <a:ext cx="5727700" cy="4618990"/>
+                    </a:xfrm>
+                    <a:prstGeom prst="rect">
+                      <a:avLst/>
+                    </a:prstGeom>
+                    <a:ln w="3175">
+                      <a:solidFill>
+                        <a:schemeClr val="tx1"/>
+                      </a:solidFill>
+                    </a:ln>
+                  </pic:spPr>
+                </pic:pic>
+              </a:graphicData>
+            </a:graphic>
+          </wp:inline>
+        </w:drawing>
+      </w:r>
+    </w:p>
+    <w:p>
+      <w:pPr>
+        <w:rPr>
+          <w:lang w:val="en-US"/>
+        </w:rPr>
+      </w:pPr>
+    </w:p>
+    <w:p>
+      <w:pPr>
+        <w:rPr>
+          <w:lang w:val="en-US"/>
+        </w:rPr>
+      </w:pPr>
+    </w:p>
+    <w:p>
+      <w:pPr>
+        <w:rPr>
+          <w:lang w:val="en-US"/>
+        </w:rPr>
+      </w:pPr>
+    </w:p>
+    <w:p>
+      <w:pPr>
+        <w:pStyle w:val="berschrift3"/>
+        <w:numPr>
+          <w:ilvl w:val="2"/>
+          <w:numId w:val="2"/>
+        </w:numPr>
+        <w:spacing w:line="240" w:lineRule="auto"/>
+        <w:ind w:left="425" w:hanging="425"/>
+        <w:rPr>
+          <w:lang w:val="de-AT"/>
+        </w:rPr>
+      </w:pPr>
+      <w:r>
+        <w:rPr>
+          <w:lang w:val="de-AT"/>
+        </w:rPr>
+        <w:lastRenderedPageBreak/>
+        <w:t xml:space="preserve">Sequenzdiagramm </w:t>
+      </w:r>
+      <w:r>
+        <w:rPr>
+          <w:lang w:val="de-AT"/>
+        </w:rPr>
+        <w:t>7</w:t>
+      </w:r>
+      <w:r>
+        <w:rPr>
+          <w:lang w:val="de-AT"/>
+        </w:rPr>
+        <w:t xml:space="preserve"> – </w:t>
+      </w:r>
+      <w:r>
+        <w:rPr>
+          <w:lang w:val="de-AT"/>
+        </w:rPr>
+        <w:t>Steuerung der LEDs a</w:t>
+      </w:r>
+      <w:r>
+        <w:rPr>
+          <w:lang w:val="de-AT"/>
+        </w:rPr>
+        <w:t>m mBot</w:t>
+      </w:r>
+    </w:p>
+    <w:p>
+      <w:pPr>
+        <w:jc w:val="both"/>
+      </w:pPr>
+      <w:r>
+        <w:t>Das folgende Sequenzdiagramm zeigt die Schritte, die durchgeführt werden,</w:t>
+      </w:r>
+      <w:r>
+        <w:t xml:space="preserve"> um </w:t>
+      </w:r>
+      <w:r>
+        <w:t>die Farben der LEDs am mBot zu steuern.</w:t>
+      </w:r>
+    </w:p>
+    <w:p>
+      <w:pPr>
+        <w:jc w:val="both"/>
+      </w:pPr>
+    </w:p>
+    <w:p>
+      <w:pPr>
+        <w:jc w:val="both"/>
+      </w:pPr>
+      <w:r>
+        <w:t>Die wichtigsten Schritte in dieser Sequenz umfassen:</w:t>
+      </w:r>
+    </w:p>
+    <w:p>
+      <w:pPr>
+        <w:jc w:val="both"/>
+      </w:pPr>
+    </w:p>
+    <w:p>
+      <w:pPr>
+        <w:pStyle w:val="Listenabsatz"/>
+        <w:numPr>
+          <w:ilvl w:val="0"/>
+          <w:numId w:val="37"/>
+        </w:numPr>
+        <w:jc w:val="both"/>
+        <w:rPr>
+          <w:b/>
+          <w:bCs/>
+        </w:rPr>
+      </w:pPr>
+      <w:r>
+        <w:rPr>
+          <w:b/>
+          <w:bCs/>
+        </w:rPr>
+        <w:t>Senden des Befehls</w:t>
+      </w:r>
+    </w:p>
+    <w:p>
+      <w:pPr>
+        <w:pStyle w:val="Listenabsatz"/>
+        <w:jc w:val="both"/>
+      </w:pPr>
+      <w:r>
+        <w:t xml:space="preserve">Die Steuerungssoftware implementiert </w:t>
+      </w:r>
+      <w:r>
+        <w:t>einen Color-Picker, welcher es dem Benutzer ermöglicht, eine Farbe auszuwählen, welche dann in Form von RGB-Werten an den Server gesendet wird, welcher den Befehl an den mBot weiterleitet.</w:t>
+      </w:r>
+    </w:p>
+    <w:p>
+      <w:pPr>
+        <w:pStyle w:val="Listenabsatz"/>
+        <w:jc w:val="both"/>
+      </w:pPr>
+    </w:p>
+    <w:p>
+      <w:pPr>
+        <w:pStyle w:val="Listenabsatz"/>
+        <w:numPr>
+          <w:ilvl w:val="0"/>
+          <w:numId w:val="37"/>
+        </w:numPr>
+        <w:jc w:val="both"/>
+        <w:rPr>
+          <w:b/>
+          <w:bCs/>
+        </w:rPr>
+      </w:pPr>
+      <w:r>
+        <w:rPr>
+          <w:b/>
+          <w:bCs/>
+        </w:rPr>
+        <w:t>Ausführen des Befehls</w:t>
+      </w:r>
+    </w:p>
+    <w:p>
+      <w:pPr>
+        <w:pStyle w:val="Listenabsatz"/>
+        <w:jc w:val="both"/>
+      </w:pPr>
+      <w:r>
+        <w:t>Der mBot empfängt den Befehl und setzt seine LEDs auf die übermittelten werte. Dabei wird der Steuerungsprozess nicht unterbrochen. Sollte der Befehl nicht interpretiert werden können, wird das als Fehlermeldungangezeigt und der Befehl ingoriert.</w:t>
+      </w:r>
+    </w:p>
+    <w:p>
+      <w:pPr>
+        <w:jc w:val="both"/>
+      </w:pPr>
+    </w:p>
+    <w:p>
+      <w:pPr>
+        <w:jc w:val="both"/>
+        <w:rPr>
+          <w:u w:val="single"/>
+        </w:rPr>
+      </w:pPr>
+      <w:r>
+        <w:rPr>
+          <w:u w:val="single"/>
+        </w:rPr>
+        <w:t>Sequenzdiagramm:</w:t>
+      </w:r>
+    </w:p>
+    <w:p>
+      <w:pPr>
+        <w:rPr>
+          <w:lang w:val="de-AT"/>
+        </w:rPr>
+      </w:pPr>
+      <w:r>
+        <w:rPr>
+          <w:lang w:val="de-AT"/>
+        </w:rPr>
+        <w:drawing>
+          <wp:inline distT="0" distB="0" distL="0" distR="0" wp14:anchorId="191B424D" wp14:editId="56C10B56">
+            <wp:extent cx="5727700" cy="3528060"/>
+            <wp:effectExtent l="19050" t="19050" r="25400" b="15240"/>
+            <wp:docPr id="1134160775" name="Grafik 5" descr="Ein Bild, das Text, Diagramm, parallel, Reihe enthält.&#10;&#10;Automatisch generierte Beschreibung"/>
+            <wp:cNvGraphicFramePr>
+              <a:graphicFrameLocks xmlns:a="http://schemas.openxmlformats.org/drawingml/2006/main" noChangeAspect="1"/>
+            </wp:cNvGraphicFramePr>
+            <a:graphic xmlns:a="http://schemas.openxmlformats.org/drawingml/2006/main">
+              <a:graphicData uri="http://schemas.openxmlformats.org/drawingml/2006/picture">
+                <pic:pic xmlns:pic="http://schemas.openxmlformats.org/drawingml/2006/picture">
+                  <pic:nvPicPr>
+                    <pic:cNvPr id="1134160775" name="Grafik 5" descr="Ein Bild, das Text, Diagramm, parallel, Reihe enthält.&#10;&#10;Automatisch generierte Beschreibung"/>
+                    <pic:cNvPicPr/>
+                  </pic:nvPicPr>
+                  <pic:blipFill>
+                    <a:blip r:embed="rId21">
+                      <a:extLst>
+                        <a:ext uri="{28A0092B-C50C-407E-A947-70E740481C1C}">
+                          <a14:useLocalDpi xmlns:a14="http://schemas.microsoft.com/office/drawing/2010/main" val="0"/>
+                        </a:ext>
+                      </a:extLst>
+                    </a:blip>
+                    <a:stretch>
+                      <a:fillRect/>
+                    </a:stretch>
+                  </pic:blipFill>
+                  <pic:spPr>
+                    <a:xfrm>
+                      <a:off x="0" y="0"/>
+                      <a:ext cx="5727700" cy="3528060"/>
+                    </a:xfrm>
+                    <a:prstGeom prst="rect">
+                      <a:avLst/>
+                    </a:prstGeom>
+                    <a:ln w="3175">
+                      <a:solidFill>
+                        <a:schemeClr val="tx1"/>
+                      </a:solidFill>
+                    </a:ln>
+                  </pic:spPr>
+                </pic:pic>
+              </a:graphicData>
+            </a:graphic>
+          </wp:inline>
+        </w:drawing>
+      </w:r>
+    </w:p>
     <w:p>
       <w:pPr>
         <w:pStyle w:val="berschrift2"/>
@@ -9295,6 +11192,9 @@
       </w:r>
       <w:bookmarkEnd w:id="18"/>
       <w:r>
+        <w:t>m</w:t>
+      </w:r>
+      <w:r>
         <w:t xml:space="preserve"> </w:t>
       </w:r>
       <w:r>
@@ -9311,6 +11211,11 @@
       <w:r>
         <w:t xml:space="preserve">Ein Komponentendiagramm dient dazu, die strukturelle Organisation eines Systems zu visualisieren und die Beziehungen zwischen seinen Komponenten aufzuzeigen. Es bietet einen ganzheitlichen Überblick über die einzelnen Bausteine des Systems und ihre Interaktionen. </w:t>
       </w:r>
+    </w:p>
+    <w:p>
+      <w:pPr>
+        <w:jc w:val="both"/>
+      </w:pPr>
     </w:p>
     <w:p>
       <w:pPr>
@@ -9335,6 +11240,7 @@
           <w:b/>
           <w:bCs/>
         </w:rPr>
+        <w:lastRenderedPageBreak/>
         <w:t>Titel:</w:t>
       </w:r>
     </w:p>
@@ -9546,11 +11452,7 @@
         <w:t xml:space="preserve">Beschreibung: </w:t>
       </w:r>
       <w:r>
-        <w:t xml:space="preserve">Die mit Micropython entwickelte Software auf dem Microcontroller des mBot dient der Ausführung der Benutzer-Befehler und dem kontinuierlichen Übertragen der Sensor-Daten. Dazu </w:t>
-      </w:r>
-      <w:r>
-        <w:lastRenderedPageBreak/>
-        <w:t>kommuziert diese zuerst über den Broadcast ins Netzwerk und anschließend über den TCP-Port 5000 mit dem Server. Über diese Verbindung kann sie Befehle entgegennehmen und ausführen. Über den HTTP-Port 8080 werden stetig aktuelle Sensor-Daten an den Web-Server gesendet.</w:t>
+        <w:t>Die mit Micropython entwickelte Software auf dem Microcontroller des mBot dient der Ausführung der Benutzer-Befehler und dem kontinuierlichen Übertragen der Sensor-Daten. Dazu kommuziert diese zuerst über den Broadcast ins Netzwerk und anschließend über den TCP-Port 5000 mit dem Server. Über diese Verbindung kann sie Befehle entgegennehmen und ausführen. Über den HTTP-Port 8080 werden stetig aktuelle Sensor-Daten an den Web-Server gesendet.</w:t>
       </w:r>
     </w:p>
     <w:p>
@@ -9632,36 +11534,6 @@
       <w:r>
         <w:t>internen Komponenten und deren Beziehungen innerhalb des definierten Systems, SW-Produkt</w:t>
       </w:r>
-    </w:p>
-    <w:p>
-      <w:pPr>
-        <w:jc w:val="both"/>
-      </w:pPr>
-    </w:p>
-    <w:p>
-      <w:pPr>
-        <w:jc w:val="both"/>
-      </w:pPr>
-    </w:p>
-    <w:p>
-      <w:pPr>
-        <w:jc w:val="both"/>
-      </w:pPr>
-    </w:p>
-    <w:p>
-      <w:pPr>
-        <w:jc w:val="both"/>
-      </w:pPr>
-    </w:p>
-    <w:p>
-      <w:pPr>
-        <w:jc w:val="both"/>
-      </w:pPr>
-    </w:p>
-    <w:p>
-      <w:pPr>
-        <w:jc w:val="both"/>
-      </w:pPr>
     </w:p>
     <w:p>
       <w:pPr>
@@ -9703,7 +11575,7 @@
                     <pic:cNvPicPr/>
                   </pic:nvPicPr>
                   <pic:blipFill>
-                    <a:blip r:embed="rId17"/>
+                    <a:blip r:embed="rId22"/>
                     <a:stretch>
                       <a:fillRect/>
                     </a:stretch>
@@ -9740,7 +11612,6 @@
       </w:pPr>
       <w:bookmarkStart w:id="19" w:name="_Toc1782933099"/>
       <w:r>
-        <w:lastRenderedPageBreak/>
         <w:t>Verteilungsdiagram</w:t>
       </w:r>
       <w:bookmarkEnd w:id="19"/>
@@ -9919,6 +11790,7 @@
         <w:jc w:val="both"/>
       </w:pPr>
       <w:r>
+        <w:lastRenderedPageBreak/>
         <w:t>Server</w:t>
       </w:r>
     </w:p>
@@ -10082,6 +11954,69 @@
           <w:lang w:val="de-AT"/>
         </w:rPr>
       </w:pPr>
+    </w:p>
+    <w:p>
+      <w:pPr>
+        <w:spacing w:before="100" w:beforeAutospacing="1" w:after="100" w:afterAutospacing="1"/>
+        <w:rPr>
+          <w:u w:val="single"/>
+          <w:lang w:val="de-AT"/>
+        </w:rPr>
+      </w:pPr>
+    </w:p>
+    <w:p>
+      <w:pPr>
+        <w:spacing w:before="100" w:beforeAutospacing="1" w:after="100" w:afterAutospacing="1"/>
+        <w:rPr>
+          <w:u w:val="single"/>
+          <w:lang w:val="de-AT"/>
+        </w:rPr>
+      </w:pPr>
+    </w:p>
+    <w:p>
+      <w:pPr>
+        <w:spacing w:before="100" w:beforeAutospacing="1" w:after="100" w:afterAutospacing="1"/>
+        <w:rPr>
+          <w:u w:val="single"/>
+          <w:lang w:val="de-AT"/>
+        </w:rPr>
+      </w:pPr>
+    </w:p>
+    <w:p>
+      <w:pPr>
+        <w:spacing w:before="100" w:beforeAutospacing="1" w:after="100" w:afterAutospacing="1"/>
+        <w:rPr>
+          <w:u w:val="single"/>
+          <w:lang w:val="de-AT"/>
+        </w:rPr>
+      </w:pPr>
+    </w:p>
+    <w:p>
+      <w:pPr>
+        <w:spacing w:before="100" w:beforeAutospacing="1" w:after="100" w:afterAutospacing="1"/>
+        <w:rPr>
+          <w:u w:val="single"/>
+          <w:lang w:val="de-AT"/>
+        </w:rPr>
+      </w:pPr>
+    </w:p>
+    <w:p>
+      <w:pPr>
+        <w:spacing w:before="100" w:beforeAutospacing="1" w:after="100" w:afterAutospacing="1"/>
+        <w:rPr>
+          <w:u w:val="single"/>
+          <w:lang w:val="de-AT"/>
+        </w:rPr>
+      </w:pPr>
+    </w:p>
+    <w:p>
+      <w:pPr>
+        <w:spacing w:before="100" w:beforeAutospacing="1" w:after="100" w:afterAutospacing="1"/>
+        <w:rPr>
+          <w:u w:val="single"/>
+          <w:lang w:val="de-AT"/>
+        </w:rPr>
+      </w:pPr>
       <w:r>
         <w:rPr>
           <w:u w:val="single"/>
@@ -10107,9 +12042,9 @@
         </w:rPr>
         <w:lastRenderedPageBreak/>
         <w:drawing>
-          <wp:inline distT="0" distB="0" distL="0" distR="0" wp14:anchorId="0E3419F9" wp14:editId="705CBDFB">
-            <wp:extent cx="5067927" cy="4438650"/>
-            <wp:effectExtent l="19050" t="19050" r="19050" b="19050"/>
+          <wp:inline distT="0" distB="0" distL="0" distR="0" wp14:anchorId="0E3419F9" wp14:editId="040A0634">
+            <wp:extent cx="3991968" cy="3496291"/>
+            <wp:effectExtent l="19050" t="19050" r="27940" b="28575"/>
             <wp:docPr id="2110245416" name="Grafik 1" descr="Ein Bild, das Diagramm, Text, Plan, technische Zeichnung enthält.&#10;&#10;Automatisch generierte Beschreibung"/>
             <wp:cNvGraphicFramePr>
               <a:graphicFrameLocks xmlns:a="http://schemas.openxmlformats.org/drawingml/2006/main" noChangeAspect="1"/>
@@ -10122,7 +12057,7 @@
                     <pic:cNvPicPr/>
                   </pic:nvPicPr>
                   <pic:blipFill>
-                    <a:blip r:embed="rId18"/>
+                    <a:blip r:embed="rId23"/>
                     <a:stretch>
                       <a:fillRect/>
                     </a:stretch>
@@ -10130,7 +12065,7 @@
                   <pic:spPr>
                     <a:xfrm>
                       <a:off x="0" y="0"/>
-                      <a:ext cx="5073375" cy="4443421"/>
+                      <a:ext cx="4029459" cy="3529127"/>
                     </a:xfrm>
                     <a:prstGeom prst="rect">
                       <a:avLst/>
@@ -10217,15 +12152,15 @@
         <w:tblLook w:val="04A0" w:firstRow="1" w:lastRow="0" w:firstColumn="1" w:lastColumn="0" w:noHBand="0" w:noVBand="1"/>
       </w:tblPr>
       <w:tblGrid>
-        <w:gridCol w:w="2155"/>
-        <w:gridCol w:w="2165"/>
-        <w:gridCol w:w="2157"/>
-        <w:gridCol w:w="2533"/>
+        <w:gridCol w:w="2010"/>
+        <w:gridCol w:w="2035"/>
+        <w:gridCol w:w="2012"/>
+        <w:gridCol w:w="2953"/>
       </w:tblGrid>
       <w:tr>
         <w:tc>
           <w:tcPr>
-            <w:tcW w:w="2252" w:type="dxa"/>
+            <w:tcW w:w="2155" w:type="dxa"/>
           </w:tcPr>
           <w:p>
             <w:pPr>
@@ -10246,7 +12181,7 @@
         </w:tc>
         <w:tc>
           <w:tcPr>
-            <w:tcW w:w="2252" w:type="dxa"/>
+            <w:tcW w:w="2165" w:type="dxa"/>
           </w:tcPr>
           <w:p>
             <w:pPr>
@@ -10267,7 +12202,7 @@
         </w:tc>
         <w:tc>
           <w:tcPr>
-            <w:tcW w:w="2253" w:type="dxa"/>
+            <w:tcW w:w="2157" w:type="dxa"/>
           </w:tcPr>
           <w:p>
             <w:pPr>
@@ -10288,7 +12223,7 @@
         </w:tc>
         <w:tc>
           <w:tcPr>
-            <w:tcW w:w="2253" w:type="dxa"/>
+            <w:tcW w:w="2533" w:type="dxa"/>
           </w:tcPr>
           <w:p>
             <w:pPr>
@@ -10311,7 +12246,7 @@
       <w:tr>
         <w:tc>
           <w:tcPr>
-            <w:tcW w:w="2252" w:type="dxa"/>
+            <w:tcW w:w="2155" w:type="dxa"/>
           </w:tcPr>
           <w:p>
             <w:r>
@@ -10321,7 +12256,7 @@
         </w:tc>
         <w:tc>
           <w:tcPr>
-            <w:tcW w:w="2252" w:type="dxa"/>
+            <w:tcW w:w="2165" w:type="dxa"/>
           </w:tcPr>
           <w:p>
             <w:r>
@@ -10331,7 +12266,7 @@
         </w:tc>
         <w:tc>
           <w:tcPr>
-            <w:tcW w:w="2253" w:type="dxa"/>
+            <w:tcW w:w="2157" w:type="dxa"/>
           </w:tcPr>
           <w:p>
             <w:r>
@@ -10341,7 +12276,7 @@
         </w:tc>
         <w:tc>
           <w:tcPr>
-            <w:tcW w:w="2253" w:type="dxa"/>
+            <w:tcW w:w="2533" w:type="dxa"/>
           </w:tcPr>
           <w:p>
             <w:r>
@@ -10353,7 +12288,7 @@
       <w:tr>
         <w:tc>
           <w:tcPr>
-            <w:tcW w:w="2252" w:type="dxa"/>
+            <w:tcW w:w="2155" w:type="dxa"/>
           </w:tcPr>
           <w:p>
             <w:r>
@@ -10363,7 +12298,7 @@
         </w:tc>
         <w:tc>
           <w:tcPr>
-            <w:tcW w:w="2252" w:type="dxa"/>
+            <w:tcW w:w="2165" w:type="dxa"/>
           </w:tcPr>
           <w:p>
             <w:r>
@@ -10373,7 +12308,7 @@
         </w:tc>
         <w:tc>
           <w:tcPr>
-            <w:tcW w:w="2253" w:type="dxa"/>
+            <w:tcW w:w="2157" w:type="dxa"/>
           </w:tcPr>
           <w:p>
             <w:r>
@@ -10383,7 +12318,7 @@
         </w:tc>
         <w:tc>
           <w:tcPr>
-            <w:tcW w:w="2253" w:type="dxa"/>
+            <w:tcW w:w="2533" w:type="dxa"/>
           </w:tcPr>
           <w:p>
             <w:r>
@@ -10395,7 +12330,7 @@
       <w:tr>
         <w:tc>
           <w:tcPr>
-            <w:tcW w:w="2252" w:type="dxa"/>
+            <w:tcW w:w="2155" w:type="dxa"/>
           </w:tcPr>
           <w:p>
             <w:r>
@@ -10405,7 +12340,7 @@
         </w:tc>
         <w:tc>
           <w:tcPr>
-            <w:tcW w:w="2252" w:type="dxa"/>
+            <w:tcW w:w="2165" w:type="dxa"/>
           </w:tcPr>
           <w:p>
             <w:r>
@@ -10415,7 +12350,7 @@
         </w:tc>
         <w:tc>
           <w:tcPr>
-            <w:tcW w:w="2253" w:type="dxa"/>
+            <w:tcW w:w="2157" w:type="dxa"/>
           </w:tcPr>
           <w:p>
             <w:r>
@@ -10425,7 +12360,7 @@
         </w:tc>
         <w:tc>
           <w:tcPr>
-            <w:tcW w:w="2253" w:type="dxa"/>
+            <w:tcW w:w="2533" w:type="dxa"/>
           </w:tcPr>
           <w:p>
             <w:r>
@@ -10437,17 +12372,20 @@
       <w:tr>
         <w:tc>
           <w:tcPr>
-            <w:tcW w:w="2252" w:type="dxa"/>
+            <w:tcW w:w="2155" w:type="dxa"/>
           </w:tcPr>
           <w:p>
             <w:r>
               <w:t xml:space="preserve">Github Desktop </w:t>
             </w:r>
-          </w:p>
-        </w:tc>
-        <w:tc>
-          <w:tcPr>
-            <w:tcW w:w="2252" w:type="dxa"/>
+            <w:r>
+              <w:t>+ git</w:t>
+            </w:r>
+          </w:p>
+        </w:tc>
+        <w:tc>
+          <w:tcPr>
+            <w:tcW w:w="2165" w:type="dxa"/>
           </w:tcPr>
           <w:p>
             <w:r>
@@ -10457,7 +12395,7 @@
         </w:tc>
         <w:tc>
           <w:tcPr>
-            <w:tcW w:w="2253" w:type="dxa"/>
+            <w:tcW w:w="2157" w:type="dxa"/>
           </w:tcPr>
           <w:p>
             <w:r>
@@ -10467,16 +12405,59 @@
         </w:tc>
         <w:tc>
           <w:tcPr>
-            <w:tcW w:w="2253" w:type="dxa"/>
+            <w:tcW w:w="2533" w:type="dxa"/>
           </w:tcPr>
           <w:p>
             <w:r>
               <w:t>Versionskontroll-Software zur Code-Sicherung</w:t>
+            </w:r>
+          </w:p>
+        </w:tc>
+      </w:tr>
+      <w:tr>
+        <w:tc>
+          <w:tcPr>
+            <w:tcW w:w="2155" w:type="dxa"/>
+          </w:tcPr>
+          <w:p>
+            <w:r>
+              <w:t>Microsoft Word</w:t>
+            </w:r>
+          </w:p>
+        </w:tc>
+        <w:tc>
+          <w:tcPr>
+            <w:tcW w:w="2165" w:type="dxa"/>
+          </w:tcPr>
+          <w:p>
+            <w:r>
+              <w:t>/</w:t>
+            </w:r>
+          </w:p>
+        </w:tc>
+        <w:tc>
+          <w:tcPr>
+            <w:tcW w:w="2157" w:type="dxa"/>
+          </w:tcPr>
+          <w:p>
+            <w:r>
+              <w:t>Microsoft</w:t>
+            </w:r>
+          </w:p>
+        </w:tc>
+        <w:tc>
+          <w:tcPr>
+            <w:tcW w:w="2533" w:type="dxa"/>
+          </w:tcPr>
+          <w:p>
+            <w:r>
+              <w:t>Textbearbeitungsprogramm</w:t>
             </w:r>
           </w:p>
         </w:tc>
       </w:tr>
     </w:tbl>
+    <w:p/>
     <w:p/>
     <w:p>
       <w:pPr>
@@ -10495,7 +12476,6 @@
         <w:rPr>
           <w:lang w:val="en-US"/>
         </w:rPr>
-        <w:lastRenderedPageBreak/>
         <w:t>SW Komponenten</w:t>
       </w:r>
       <w:bookmarkEnd w:id="22"/>
@@ -10650,6 +12630,7 @@
           </w:tcPr>
           <w:p>
             <w:r>
+              <w:lastRenderedPageBreak/>
               <w:t>Avalonia</w:t>
             </w:r>
           </w:p>
@@ -10679,7 +12660,7 @@
             <w:tcW w:w="1701" w:type="dxa"/>
           </w:tcPr>
           <w:p>
-            <w:hyperlink r:id="rId19" w:tgtFrame="_blank" w:tooltip="https://www.nuget.org/packages/avalonia" w:history="1">
+            <w:hyperlink r:id="rId24" w:tgtFrame="_blank" w:tooltip="https://www.nuget.org/packages/avalonia" w:history="1">
               <w:r>
                 <w:rPr>
                   <w:rStyle w:val="Hyperlink"/>
@@ -10694,7 +12675,7 @@
             <w:tcW w:w="1843" w:type="dxa"/>
           </w:tcPr>
           <w:p>
-            <w:hyperlink r:id="rId20" w:tgtFrame="_blank" w:tooltip="https://licenses.nuget.org/mit" w:history="1">
+            <w:hyperlink r:id="rId25" w:tgtFrame="_blank" w:tooltip="https://licenses.nuget.org/mit" w:history="1">
               <w:r>
                 <w:rPr>
                   <w:rStyle w:val="Hyperlink"/>
@@ -12351,7 +14332,7 @@
             <wp:cNvGraphicFramePr/>
             <a:graphic xmlns:a="http://schemas.openxmlformats.org/drawingml/2006/main">
               <a:graphicData uri="http://schemas.openxmlformats.org/drawingml/2006/chart">
-                <c:chart xmlns:c="http://schemas.openxmlformats.org/drawingml/2006/chart" xmlns:r="http://schemas.openxmlformats.org/officeDocument/2006/relationships" r:id="rId21"/>
+                <c:chart xmlns:c="http://schemas.openxmlformats.org/drawingml/2006/chart" xmlns:r="http://schemas.openxmlformats.org/officeDocument/2006/relationships" r:id="rId26"/>
               </a:graphicData>
             </a:graphic>
           </wp:inline>
@@ -12408,7 +14389,7 @@
             <wp:cNvGraphicFramePr/>
             <a:graphic xmlns:a="http://schemas.openxmlformats.org/drawingml/2006/main">
               <a:graphicData uri="http://schemas.openxmlformats.org/drawingml/2006/chart">
-                <c:chart xmlns:c="http://schemas.openxmlformats.org/drawingml/2006/chart" xmlns:r="http://schemas.openxmlformats.org/officeDocument/2006/relationships" r:id="rId22"/>
+                <c:chart xmlns:c="http://schemas.openxmlformats.org/drawingml/2006/chart" xmlns:r="http://schemas.openxmlformats.org/officeDocument/2006/relationships" r:id="rId27"/>
               </a:graphicData>
             </a:graphic>
           </wp:inline>
@@ -14042,7 +16023,7 @@
             <wp:cNvGraphicFramePr/>
             <a:graphic xmlns:a="http://schemas.openxmlformats.org/drawingml/2006/main">
               <a:graphicData uri="http://schemas.openxmlformats.org/drawingml/2006/chart">
-                <c:chart xmlns:c="http://schemas.openxmlformats.org/drawingml/2006/chart" xmlns:r="http://schemas.openxmlformats.org/officeDocument/2006/relationships" r:id="rId23"/>
+                <c:chart xmlns:c="http://schemas.openxmlformats.org/drawingml/2006/chart" xmlns:r="http://schemas.openxmlformats.org/officeDocument/2006/relationships" r:id="rId28"/>
               </a:graphicData>
             </a:graphic>
           </wp:inline>
@@ -14106,7 +16087,7 @@
             <wp:cNvGraphicFramePr/>
             <a:graphic xmlns:a="http://schemas.openxmlformats.org/drawingml/2006/main">
               <a:graphicData uri="http://schemas.openxmlformats.org/drawingml/2006/chart">
-                <c:chart xmlns:c="http://schemas.openxmlformats.org/drawingml/2006/chart" xmlns:r="http://schemas.openxmlformats.org/officeDocument/2006/relationships" r:id="rId24"/>
+                <c:chart xmlns:c="http://schemas.openxmlformats.org/drawingml/2006/chart" xmlns:r="http://schemas.openxmlformats.org/officeDocument/2006/relationships" r:id="rId29"/>
               </a:graphicData>
             </a:graphic>
           </wp:inline>
@@ -15872,7 +17853,7 @@
             <wp:cNvGraphicFramePr/>
             <a:graphic xmlns:a="http://schemas.openxmlformats.org/drawingml/2006/main">
               <a:graphicData uri="http://schemas.openxmlformats.org/drawingml/2006/chart">
-                <c:chart xmlns:c="http://schemas.openxmlformats.org/drawingml/2006/chart" xmlns:r="http://schemas.openxmlformats.org/officeDocument/2006/relationships" r:id="rId25"/>
+                <c:chart xmlns:c="http://schemas.openxmlformats.org/drawingml/2006/chart" xmlns:r="http://schemas.openxmlformats.org/officeDocument/2006/relationships" r:id="rId30"/>
               </a:graphicData>
             </a:graphic>
           </wp:inline>
@@ -15936,7 +17917,7 @@
             <wp:cNvGraphicFramePr/>
             <a:graphic xmlns:a="http://schemas.openxmlformats.org/drawingml/2006/main">
               <a:graphicData uri="http://schemas.openxmlformats.org/drawingml/2006/chart">
-                <c:chart xmlns:c="http://schemas.openxmlformats.org/drawingml/2006/chart" xmlns:r="http://schemas.openxmlformats.org/officeDocument/2006/relationships" r:id="rId26"/>
+                <c:chart xmlns:c="http://schemas.openxmlformats.org/drawingml/2006/chart" xmlns:r="http://schemas.openxmlformats.org/officeDocument/2006/relationships" r:id="rId31"/>
               </a:graphicData>
             </a:graphic>
           </wp:inline>
@@ -16114,9 +18095,9 @@
       </w:pPr>
     </w:p>
     <w:sectPr>
-      <w:headerReference w:type="default" r:id="rId27"/>
-      <w:footerReference w:type="even" r:id="rId28"/>
-      <w:footerReference w:type="default" r:id="rId29"/>
+      <w:headerReference w:type="default" r:id="rId32"/>
+      <w:footerReference w:type="even" r:id="rId33"/>
+      <w:footerReference w:type="default" r:id="rId34"/>
       <w:pgSz w:w="11900" w:h="16840"/>
       <w:pgMar w:top="1440" w:right="1440" w:bottom="1440" w:left="1440" w:header="708" w:footer="708" w:gutter="0"/>
       <w:cols w:space="708"/>
@@ -16229,7 +18210,7 @@
     </w:r>
     <w:fldSimple w:instr=" SECTIONPAGES  \* MERGEFORMAT ">
       <w:r>
-        <w:t>36</w:t>
+        <w:t>44</w:t>
       </w:r>
     </w:fldSimple>
   </w:p>
@@ -16575,6 +18556,123 @@
     </w:lvl>
   </w:abstractNum>
   <w:abstractNum w:abstractNumId="2" w15:restartNumberingAfterBreak="0">
+    <w:nsid w:val="074802A4"/>
+    <w:multiLevelType w:val="multilevel"/>
+    <w:tmpl w:val="631CBF34"/>
+    <w:lvl w:ilvl="0">
+      <w:start w:val="1"/>
+      <w:numFmt w:val="decimal"/>
+      <w:lvlText w:val="%1."/>
+      <w:lvlJc w:val="left"/>
+      <w:pPr>
+        <w:tabs>
+          <w:tab w:val="num" w:pos="720"/>
+        </w:tabs>
+        <w:ind w:left="720" w:hanging="360"/>
+      </w:pPr>
+    </w:lvl>
+    <w:lvl w:ilvl="1">
+      <w:start w:val="1"/>
+      <w:numFmt w:val="bullet"/>
+      <w:lvlText w:val=""/>
+      <w:lvlJc w:val="left"/>
+      <w:pPr>
+        <w:tabs>
+          <w:tab w:val="num" w:pos="1440"/>
+        </w:tabs>
+        <w:ind w:left="1440" w:hanging="360"/>
+      </w:pPr>
+      <w:rPr>
+        <w:rFonts w:ascii="Symbol" w:hAnsi="Symbol" w:hint="default"/>
+        <w:sz w:val="20"/>
+      </w:rPr>
+    </w:lvl>
+    <w:lvl w:ilvl="2" w:tentative="1">
+      <w:start w:val="1"/>
+      <w:numFmt w:val="decimal"/>
+      <w:lvlText w:val="%3."/>
+      <w:lvlJc w:val="left"/>
+      <w:pPr>
+        <w:tabs>
+          <w:tab w:val="num" w:pos="2160"/>
+        </w:tabs>
+        <w:ind w:left="2160" w:hanging="360"/>
+      </w:pPr>
+    </w:lvl>
+    <w:lvl w:ilvl="3" w:tentative="1">
+      <w:start w:val="1"/>
+      <w:numFmt w:val="decimal"/>
+      <w:lvlText w:val="%4."/>
+      <w:lvlJc w:val="left"/>
+      <w:pPr>
+        <w:tabs>
+          <w:tab w:val="num" w:pos="2880"/>
+        </w:tabs>
+        <w:ind w:left="2880" w:hanging="360"/>
+      </w:pPr>
+    </w:lvl>
+    <w:lvl w:ilvl="4" w:tentative="1">
+      <w:start w:val="1"/>
+      <w:numFmt w:val="decimal"/>
+      <w:lvlText w:val="%5."/>
+      <w:lvlJc w:val="left"/>
+      <w:pPr>
+        <w:tabs>
+          <w:tab w:val="num" w:pos="3600"/>
+        </w:tabs>
+        <w:ind w:left="3600" w:hanging="360"/>
+      </w:pPr>
+    </w:lvl>
+    <w:lvl w:ilvl="5" w:tentative="1">
+      <w:start w:val="1"/>
+      <w:numFmt w:val="decimal"/>
+      <w:lvlText w:val="%6."/>
+      <w:lvlJc w:val="left"/>
+      <w:pPr>
+        <w:tabs>
+          <w:tab w:val="num" w:pos="4320"/>
+        </w:tabs>
+        <w:ind w:left="4320" w:hanging="360"/>
+      </w:pPr>
+    </w:lvl>
+    <w:lvl w:ilvl="6" w:tentative="1">
+      <w:start w:val="1"/>
+      <w:numFmt w:val="decimal"/>
+      <w:lvlText w:val="%7."/>
+      <w:lvlJc w:val="left"/>
+      <w:pPr>
+        <w:tabs>
+          <w:tab w:val="num" w:pos="5040"/>
+        </w:tabs>
+        <w:ind w:left="5040" w:hanging="360"/>
+      </w:pPr>
+    </w:lvl>
+    <w:lvl w:ilvl="7" w:tentative="1">
+      <w:start w:val="1"/>
+      <w:numFmt w:val="decimal"/>
+      <w:lvlText w:val="%8."/>
+      <w:lvlJc w:val="left"/>
+      <w:pPr>
+        <w:tabs>
+          <w:tab w:val="num" w:pos="5760"/>
+        </w:tabs>
+        <w:ind w:left="5760" w:hanging="360"/>
+      </w:pPr>
+    </w:lvl>
+    <w:lvl w:ilvl="8" w:tentative="1">
+      <w:start w:val="1"/>
+      <w:numFmt w:val="decimal"/>
+      <w:lvlText w:val="%9."/>
+      <w:lvlJc w:val="left"/>
+      <w:pPr>
+        <w:tabs>
+          <w:tab w:val="num" w:pos="6480"/>
+        </w:tabs>
+        <w:ind w:left="6480" w:hanging="360"/>
+      </w:pPr>
+    </w:lvl>
+  </w:abstractNum>
+  <w:abstractNum w:abstractNumId="3" w15:restartNumberingAfterBreak="0">
     <w:nsid w:val="08986838"/>
     <w:multiLevelType w:val="multilevel"/>
     <w:tmpl w:val="0DEED6AC"/>
@@ -16723,7 +18821,7 @@
       </w:rPr>
     </w:lvl>
   </w:abstractNum>
-  <w:abstractNum w:abstractNumId="3" w15:restartNumberingAfterBreak="0">
+  <w:abstractNum w:abstractNumId="4" w15:restartNumberingAfterBreak="0">
     <w:nsid w:val="0C566476"/>
     <w:multiLevelType w:val="multilevel"/>
     <w:tmpl w:val="798A22CE"/>
@@ -16836,7 +18934,7 @@
       </w:pPr>
     </w:lvl>
   </w:abstractNum>
-  <w:abstractNum w:abstractNumId="4" w15:restartNumberingAfterBreak="0">
+  <w:abstractNum w:abstractNumId="5" w15:restartNumberingAfterBreak="0">
     <w:nsid w:val="0D290CC4"/>
     <w:multiLevelType w:val="multilevel"/>
     <w:tmpl w:val="EFFE7AC2"/>
@@ -16985,7 +19083,7 @@
       </w:rPr>
     </w:lvl>
   </w:abstractNum>
-  <w:abstractNum w:abstractNumId="5" w15:restartNumberingAfterBreak="0">
+  <w:abstractNum w:abstractNumId="6" w15:restartNumberingAfterBreak="0">
     <w:nsid w:val="0EC54550"/>
     <w:multiLevelType w:val="multilevel"/>
     <w:tmpl w:val="96DAA264"/>
@@ -17134,7 +19232,124 @@
       </w:rPr>
     </w:lvl>
   </w:abstractNum>
-  <w:abstractNum w:abstractNumId="6" w15:restartNumberingAfterBreak="0">
+  <w:abstractNum w:abstractNumId="7" w15:restartNumberingAfterBreak="0">
+    <w:nsid w:val="0FE61F3E"/>
+    <w:multiLevelType w:val="multilevel"/>
+    <w:tmpl w:val="631CBF34"/>
+    <w:lvl w:ilvl="0">
+      <w:start w:val="1"/>
+      <w:numFmt w:val="decimal"/>
+      <w:lvlText w:val="%1."/>
+      <w:lvlJc w:val="left"/>
+      <w:pPr>
+        <w:tabs>
+          <w:tab w:val="num" w:pos="720"/>
+        </w:tabs>
+        <w:ind w:left="720" w:hanging="360"/>
+      </w:pPr>
+    </w:lvl>
+    <w:lvl w:ilvl="1">
+      <w:start w:val="1"/>
+      <w:numFmt w:val="bullet"/>
+      <w:lvlText w:val=""/>
+      <w:lvlJc w:val="left"/>
+      <w:pPr>
+        <w:tabs>
+          <w:tab w:val="num" w:pos="1440"/>
+        </w:tabs>
+        <w:ind w:left="1440" w:hanging="360"/>
+      </w:pPr>
+      <w:rPr>
+        <w:rFonts w:ascii="Symbol" w:hAnsi="Symbol" w:hint="default"/>
+        <w:sz w:val="20"/>
+      </w:rPr>
+    </w:lvl>
+    <w:lvl w:ilvl="2" w:tentative="1">
+      <w:start w:val="1"/>
+      <w:numFmt w:val="decimal"/>
+      <w:lvlText w:val="%3."/>
+      <w:lvlJc w:val="left"/>
+      <w:pPr>
+        <w:tabs>
+          <w:tab w:val="num" w:pos="2160"/>
+        </w:tabs>
+        <w:ind w:left="2160" w:hanging="360"/>
+      </w:pPr>
+    </w:lvl>
+    <w:lvl w:ilvl="3" w:tentative="1">
+      <w:start w:val="1"/>
+      <w:numFmt w:val="decimal"/>
+      <w:lvlText w:val="%4."/>
+      <w:lvlJc w:val="left"/>
+      <w:pPr>
+        <w:tabs>
+          <w:tab w:val="num" w:pos="2880"/>
+        </w:tabs>
+        <w:ind w:left="2880" w:hanging="360"/>
+      </w:pPr>
+    </w:lvl>
+    <w:lvl w:ilvl="4" w:tentative="1">
+      <w:start w:val="1"/>
+      <w:numFmt w:val="decimal"/>
+      <w:lvlText w:val="%5."/>
+      <w:lvlJc w:val="left"/>
+      <w:pPr>
+        <w:tabs>
+          <w:tab w:val="num" w:pos="3600"/>
+        </w:tabs>
+        <w:ind w:left="3600" w:hanging="360"/>
+      </w:pPr>
+    </w:lvl>
+    <w:lvl w:ilvl="5" w:tentative="1">
+      <w:start w:val="1"/>
+      <w:numFmt w:val="decimal"/>
+      <w:lvlText w:val="%6."/>
+      <w:lvlJc w:val="left"/>
+      <w:pPr>
+        <w:tabs>
+          <w:tab w:val="num" w:pos="4320"/>
+        </w:tabs>
+        <w:ind w:left="4320" w:hanging="360"/>
+      </w:pPr>
+    </w:lvl>
+    <w:lvl w:ilvl="6" w:tentative="1">
+      <w:start w:val="1"/>
+      <w:numFmt w:val="decimal"/>
+      <w:lvlText w:val="%7."/>
+      <w:lvlJc w:val="left"/>
+      <w:pPr>
+        <w:tabs>
+          <w:tab w:val="num" w:pos="5040"/>
+        </w:tabs>
+        <w:ind w:left="5040" w:hanging="360"/>
+      </w:pPr>
+    </w:lvl>
+    <w:lvl w:ilvl="7" w:tentative="1">
+      <w:start w:val="1"/>
+      <w:numFmt w:val="decimal"/>
+      <w:lvlText w:val="%8."/>
+      <w:lvlJc w:val="left"/>
+      <w:pPr>
+        <w:tabs>
+          <w:tab w:val="num" w:pos="5760"/>
+        </w:tabs>
+        <w:ind w:left="5760" w:hanging="360"/>
+      </w:pPr>
+    </w:lvl>
+    <w:lvl w:ilvl="8" w:tentative="1">
+      <w:start w:val="1"/>
+      <w:numFmt w:val="decimal"/>
+      <w:lvlText w:val="%9."/>
+      <w:lvlJc w:val="left"/>
+      <w:pPr>
+        <w:tabs>
+          <w:tab w:val="num" w:pos="6480"/>
+        </w:tabs>
+        <w:ind w:left="6480" w:hanging="360"/>
+      </w:pPr>
+    </w:lvl>
+  </w:abstractNum>
+  <w:abstractNum w:abstractNumId="8" w15:restartNumberingAfterBreak="0">
     <w:nsid w:val="103D3247"/>
     <w:multiLevelType w:val="multilevel"/>
     <w:tmpl w:val="0142832E"/>
@@ -17283,7 +19498,7 @@
       </w:rPr>
     </w:lvl>
   </w:abstractNum>
-  <w:abstractNum w:abstractNumId="7" w15:restartNumberingAfterBreak="0">
+  <w:abstractNum w:abstractNumId="9" w15:restartNumberingAfterBreak="0">
     <w:nsid w:val="110347CF"/>
     <w:multiLevelType w:val="multilevel"/>
     <w:tmpl w:val="13144A30"/>
@@ -17400,7 +19615,7 @@
       </w:pPr>
     </w:lvl>
   </w:abstractNum>
-  <w:abstractNum w:abstractNumId="8" w15:restartNumberingAfterBreak="0">
+  <w:abstractNum w:abstractNumId="10" w15:restartNumberingAfterBreak="0">
     <w:nsid w:val="13E56A6F"/>
     <w:multiLevelType w:val="multilevel"/>
     <w:tmpl w:val="D540AF70"/>
@@ -17513,7 +19728,7 @@
       </w:pPr>
     </w:lvl>
   </w:abstractNum>
-  <w:abstractNum w:abstractNumId="9" w15:restartNumberingAfterBreak="0">
+  <w:abstractNum w:abstractNumId="11" w15:restartNumberingAfterBreak="0">
     <w:nsid w:val="1A0903DE"/>
     <w:multiLevelType w:val="multilevel"/>
     <w:tmpl w:val="197E4ECE"/>
@@ -17662,7 +19877,7 @@
       </w:rPr>
     </w:lvl>
   </w:abstractNum>
-  <w:abstractNum w:abstractNumId="10" w15:restartNumberingAfterBreak="0">
+  <w:abstractNum w:abstractNumId="12" w15:restartNumberingAfterBreak="0">
     <w:nsid w:val="1A740604"/>
     <w:multiLevelType w:val="multilevel"/>
     <w:tmpl w:val="FF9A8108"/>
@@ -17779,7 +19994,124 @@
       </w:pPr>
     </w:lvl>
   </w:abstractNum>
-  <w:abstractNum w:abstractNumId="11" w15:restartNumberingAfterBreak="0">
+  <w:abstractNum w:abstractNumId="13" w15:restartNumberingAfterBreak="0">
+    <w:nsid w:val="1D311823"/>
+    <w:multiLevelType w:val="multilevel"/>
+    <w:tmpl w:val="631CBF34"/>
+    <w:lvl w:ilvl="0">
+      <w:start w:val="1"/>
+      <w:numFmt w:val="decimal"/>
+      <w:lvlText w:val="%1."/>
+      <w:lvlJc w:val="left"/>
+      <w:pPr>
+        <w:tabs>
+          <w:tab w:val="num" w:pos="720"/>
+        </w:tabs>
+        <w:ind w:left="720" w:hanging="360"/>
+      </w:pPr>
+    </w:lvl>
+    <w:lvl w:ilvl="1">
+      <w:start w:val="1"/>
+      <w:numFmt w:val="bullet"/>
+      <w:lvlText w:val=""/>
+      <w:lvlJc w:val="left"/>
+      <w:pPr>
+        <w:tabs>
+          <w:tab w:val="num" w:pos="1440"/>
+        </w:tabs>
+        <w:ind w:left="1440" w:hanging="360"/>
+      </w:pPr>
+      <w:rPr>
+        <w:rFonts w:ascii="Symbol" w:hAnsi="Symbol" w:hint="default"/>
+        <w:sz w:val="20"/>
+      </w:rPr>
+    </w:lvl>
+    <w:lvl w:ilvl="2" w:tentative="1">
+      <w:start w:val="1"/>
+      <w:numFmt w:val="decimal"/>
+      <w:lvlText w:val="%3."/>
+      <w:lvlJc w:val="left"/>
+      <w:pPr>
+        <w:tabs>
+          <w:tab w:val="num" w:pos="2160"/>
+        </w:tabs>
+        <w:ind w:left="2160" w:hanging="360"/>
+      </w:pPr>
+    </w:lvl>
+    <w:lvl w:ilvl="3" w:tentative="1">
+      <w:start w:val="1"/>
+      <w:numFmt w:val="decimal"/>
+      <w:lvlText w:val="%4."/>
+      <w:lvlJc w:val="left"/>
+      <w:pPr>
+        <w:tabs>
+          <w:tab w:val="num" w:pos="2880"/>
+        </w:tabs>
+        <w:ind w:left="2880" w:hanging="360"/>
+      </w:pPr>
+    </w:lvl>
+    <w:lvl w:ilvl="4" w:tentative="1">
+      <w:start w:val="1"/>
+      <w:numFmt w:val="decimal"/>
+      <w:lvlText w:val="%5."/>
+      <w:lvlJc w:val="left"/>
+      <w:pPr>
+        <w:tabs>
+          <w:tab w:val="num" w:pos="3600"/>
+        </w:tabs>
+        <w:ind w:left="3600" w:hanging="360"/>
+      </w:pPr>
+    </w:lvl>
+    <w:lvl w:ilvl="5" w:tentative="1">
+      <w:start w:val="1"/>
+      <w:numFmt w:val="decimal"/>
+      <w:lvlText w:val="%6."/>
+      <w:lvlJc w:val="left"/>
+      <w:pPr>
+        <w:tabs>
+          <w:tab w:val="num" w:pos="4320"/>
+        </w:tabs>
+        <w:ind w:left="4320" w:hanging="360"/>
+      </w:pPr>
+    </w:lvl>
+    <w:lvl w:ilvl="6" w:tentative="1">
+      <w:start w:val="1"/>
+      <w:numFmt w:val="decimal"/>
+      <w:lvlText w:val="%7."/>
+      <w:lvlJc w:val="left"/>
+      <w:pPr>
+        <w:tabs>
+          <w:tab w:val="num" w:pos="5040"/>
+        </w:tabs>
+        <w:ind w:left="5040" w:hanging="360"/>
+      </w:pPr>
+    </w:lvl>
+    <w:lvl w:ilvl="7" w:tentative="1">
+      <w:start w:val="1"/>
+      <w:numFmt w:val="decimal"/>
+      <w:lvlText w:val="%8."/>
+      <w:lvlJc w:val="left"/>
+      <w:pPr>
+        <w:tabs>
+          <w:tab w:val="num" w:pos="5760"/>
+        </w:tabs>
+        <w:ind w:left="5760" w:hanging="360"/>
+      </w:pPr>
+    </w:lvl>
+    <w:lvl w:ilvl="8" w:tentative="1">
+      <w:start w:val="1"/>
+      <w:numFmt w:val="decimal"/>
+      <w:lvlText w:val="%9."/>
+      <w:lvlJc w:val="left"/>
+      <w:pPr>
+        <w:tabs>
+          <w:tab w:val="num" w:pos="6480"/>
+        </w:tabs>
+        <w:ind w:left="6480" w:hanging="360"/>
+      </w:pPr>
+    </w:lvl>
+  </w:abstractNum>
+  <w:abstractNum w:abstractNumId="14" w15:restartNumberingAfterBreak="0">
     <w:nsid w:val="1FBC235F"/>
     <w:multiLevelType w:val="multilevel"/>
     <w:tmpl w:val="3EAA8A08"/>
@@ -17928,7 +20260,7 @@
       </w:rPr>
     </w:lvl>
   </w:abstractNum>
-  <w:abstractNum w:abstractNumId="12" w15:restartNumberingAfterBreak="0">
+  <w:abstractNum w:abstractNumId="15" w15:restartNumberingAfterBreak="0">
     <w:nsid w:val="1FEF437A"/>
     <w:multiLevelType w:val="multilevel"/>
     <w:tmpl w:val="D8224AFE"/>
@@ -18077,7 +20409,7 @@
       </w:rPr>
     </w:lvl>
   </w:abstractNum>
-  <w:abstractNum w:abstractNumId="13" w15:restartNumberingAfterBreak="0">
+  <w:abstractNum w:abstractNumId="16" w15:restartNumberingAfterBreak="0">
     <w:nsid w:val="23C90815"/>
     <w:multiLevelType w:val="multilevel"/>
     <w:tmpl w:val="79AADDD6"/>
@@ -18226,7 +20558,7 @@
       </w:rPr>
     </w:lvl>
   </w:abstractNum>
-  <w:abstractNum w:abstractNumId="14" w15:restartNumberingAfterBreak="0">
+  <w:abstractNum w:abstractNumId="17" w15:restartNumberingAfterBreak="0">
     <w:nsid w:val="26EC68B2"/>
     <w:multiLevelType w:val="hybridMultilevel"/>
     <w:tmpl w:val="AE1E4A48"/>
@@ -18339,7 +20671,7 @@
       </w:rPr>
     </w:lvl>
   </w:abstractNum>
-  <w:abstractNum w:abstractNumId="15" w15:restartNumberingAfterBreak="0">
+  <w:abstractNum w:abstractNumId="18" w15:restartNumberingAfterBreak="0">
     <w:nsid w:val="2BBC0889"/>
     <w:multiLevelType w:val="multilevel"/>
     <w:tmpl w:val="34E804A0"/>
@@ -18452,7 +20784,7 @@
       </w:pPr>
     </w:lvl>
   </w:abstractNum>
-  <w:abstractNum w:abstractNumId="16" w15:restartNumberingAfterBreak="0">
+  <w:abstractNum w:abstractNumId="19" w15:restartNumberingAfterBreak="0">
     <w:nsid w:val="2CA03470"/>
     <w:multiLevelType w:val="multilevel"/>
     <w:tmpl w:val="CB52B58C"/>
@@ -18601,7 +20933,7 @@
       </w:rPr>
     </w:lvl>
   </w:abstractNum>
-  <w:abstractNum w:abstractNumId="17" w15:restartNumberingAfterBreak="0">
+  <w:abstractNum w:abstractNumId="20" w15:restartNumberingAfterBreak="0">
     <w:nsid w:val="2DC520FA"/>
     <w:multiLevelType w:val="multilevel"/>
     <w:tmpl w:val="9ECEF056"/>
@@ -18750,7 +21082,7 @@
       </w:rPr>
     </w:lvl>
   </w:abstractNum>
-  <w:abstractNum w:abstractNumId="18" w15:restartNumberingAfterBreak="0">
+  <w:abstractNum w:abstractNumId="21" w15:restartNumberingAfterBreak="0">
     <w:nsid w:val="36C90B53"/>
     <w:multiLevelType w:val="multilevel"/>
     <w:tmpl w:val="2F4004C0"/>
@@ -18899,7 +21231,7 @@
       </w:rPr>
     </w:lvl>
   </w:abstractNum>
-  <w:abstractNum w:abstractNumId="19" w15:restartNumberingAfterBreak="0">
+  <w:abstractNum w:abstractNumId="22" w15:restartNumberingAfterBreak="0">
     <w:nsid w:val="4A543859"/>
     <w:multiLevelType w:val="multilevel"/>
     <w:tmpl w:val="CF628DDE"/>
@@ -19012,7 +21344,124 @@
       </w:pPr>
     </w:lvl>
   </w:abstractNum>
-  <w:abstractNum w:abstractNumId="20" w15:restartNumberingAfterBreak="0">
+  <w:abstractNum w:abstractNumId="23" w15:restartNumberingAfterBreak="0">
+    <w:nsid w:val="50E65A94"/>
+    <w:multiLevelType w:val="multilevel"/>
+    <w:tmpl w:val="631CBF34"/>
+    <w:lvl w:ilvl="0">
+      <w:start w:val="1"/>
+      <w:numFmt w:val="decimal"/>
+      <w:lvlText w:val="%1."/>
+      <w:lvlJc w:val="left"/>
+      <w:pPr>
+        <w:tabs>
+          <w:tab w:val="num" w:pos="720"/>
+        </w:tabs>
+        <w:ind w:left="720" w:hanging="360"/>
+      </w:pPr>
+    </w:lvl>
+    <w:lvl w:ilvl="1">
+      <w:start w:val="1"/>
+      <w:numFmt w:val="bullet"/>
+      <w:lvlText w:val=""/>
+      <w:lvlJc w:val="left"/>
+      <w:pPr>
+        <w:tabs>
+          <w:tab w:val="num" w:pos="1440"/>
+        </w:tabs>
+        <w:ind w:left="1440" w:hanging="360"/>
+      </w:pPr>
+      <w:rPr>
+        <w:rFonts w:ascii="Symbol" w:hAnsi="Symbol" w:hint="default"/>
+        <w:sz w:val="20"/>
+      </w:rPr>
+    </w:lvl>
+    <w:lvl w:ilvl="2" w:tentative="1">
+      <w:start w:val="1"/>
+      <w:numFmt w:val="decimal"/>
+      <w:lvlText w:val="%3."/>
+      <w:lvlJc w:val="left"/>
+      <w:pPr>
+        <w:tabs>
+          <w:tab w:val="num" w:pos="2160"/>
+        </w:tabs>
+        <w:ind w:left="2160" w:hanging="360"/>
+      </w:pPr>
+    </w:lvl>
+    <w:lvl w:ilvl="3" w:tentative="1">
+      <w:start w:val="1"/>
+      <w:numFmt w:val="decimal"/>
+      <w:lvlText w:val="%4."/>
+      <w:lvlJc w:val="left"/>
+      <w:pPr>
+        <w:tabs>
+          <w:tab w:val="num" w:pos="2880"/>
+        </w:tabs>
+        <w:ind w:left="2880" w:hanging="360"/>
+      </w:pPr>
+    </w:lvl>
+    <w:lvl w:ilvl="4" w:tentative="1">
+      <w:start w:val="1"/>
+      <w:numFmt w:val="decimal"/>
+      <w:lvlText w:val="%5."/>
+      <w:lvlJc w:val="left"/>
+      <w:pPr>
+        <w:tabs>
+          <w:tab w:val="num" w:pos="3600"/>
+        </w:tabs>
+        <w:ind w:left="3600" w:hanging="360"/>
+      </w:pPr>
+    </w:lvl>
+    <w:lvl w:ilvl="5" w:tentative="1">
+      <w:start w:val="1"/>
+      <w:numFmt w:val="decimal"/>
+      <w:lvlText w:val="%6."/>
+      <w:lvlJc w:val="left"/>
+      <w:pPr>
+        <w:tabs>
+          <w:tab w:val="num" w:pos="4320"/>
+        </w:tabs>
+        <w:ind w:left="4320" w:hanging="360"/>
+      </w:pPr>
+    </w:lvl>
+    <w:lvl w:ilvl="6" w:tentative="1">
+      <w:start w:val="1"/>
+      <w:numFmt w:val="decimal"/>
+      <w:lvlText w:val="%7."/>
+      <w:lvlJc w:val="left"/>
+      <w:pPr>
+        <w:tabs>
+          <w:tab w:val="num" w:pos="5040"/>
+        </w:tabs>
+        <w:ind w:left="5040" w:hanging="360"/>
+      </w:pPr>
+    </w:lvl>
+    <w:lvl w:ilvl="7" w:tentative="1">
+      <w:start w:val="1"/>
+      <w:numFmt w:val="decimal"/>
+      <w:lvlText w:val="%8."/>
+      <w:lvlJc w:val="left"/>
+      <w:pPr>
+        <w:tabs>
+          <w:tab w:val="num" w:pos="5760"/>
+        </w:tabs>
+        <w:ind w:left="5760" w:hanging="360"/>
+      </w:pPr>
+    </w:lvl>
+    <w:lvl w:ilvl="8" w:tentative="1">
+      <w:start w:val="1"/>
+      <w:numFmt w:val="decimal"/>
+      <w:lvlText w:val="%9."/>
+      <w:lvlJc w:val="left"/>
+      <w:pPr>
+        <w:tabs>
+          <w:tab w:val="num" w:pos="6480"/>
+        </w:tabs>
+        <w:ind w:left="6480" w:hanging="360"/>
+      </w:pPr>
+    </w:lvl>
+  </w:abstractNum>
+  <w:abstractNum w:abstractNumId="24" w15:restartNumberingAfterBreak="0">
     <w:nsid w:val="512009E3"/>
     <w:multiLevelType w:val="multilevel"/>
     <w:tmpl w:val="F828CE40"/>
@@ -19161,7 +21610,7 @@
       </w:rPr>
     </w:lvl>
   </w:abstractNum>
-  <w:abstractNum w:abstractNumId="21" w15:restartNumberingAfterBreak="0">
+  <w:abstractNum w:abstractNumId="25" w15:restartNumberingAfterBreak="0">
     <w:nsid w:val="53CE4ADC"/>
     <w:multiLevelType w:val="multilevel"/>
     <w:tmpl w:val="34D63DC0"/>
@@ -19274,7 +21723,7 @@
       </w:pPr>
     </w:lvl>
   </w:abstractNum>
-  <w:abstractNum w:abstractNumId="22" w15:restartNumberingAfterBreak="0">
+  <w:abstractNum w:abstractNumId="26" w15:restartNumberingAfterBreak="0">
     <w:nsid w:val="5C421485"/>
     <w:multiLevelType w:val="multilevel"/>
     <w:tmpl w:val="E586DE36"/>
@@ -19423,7 +21872,7 @@
       </w:rPr>
     </w:lvl>
   </w:abstractNum>
-  <w:abstractNum w:abstractNumId="23" w15:restartNumberingAfterBreak="0">
+  <w:abstractNum w:abstractNumId="27" w15:restartNumberingAfterBreak="0">
     <w:nsid w:val="5E512063"/>
     <w:multiLevelType w:val="multilevel"/>
     <w:tmpl w:val="79CAB754"/>
@@ -19536,7 +21985,124 @@
       </w:pPr>
     </w:lvl>
   </w:abstractNum>
-  <w:abstractNum w:abstractNumId="24" w15:restartNumberingAfterBreak="0">
+  <w:abstractNum w:abstractNumId="28" w15:restartNumberingAfterBreak="0">
+    <w:nsid w:val="685420EB"/>
+    <w:multiLevelType w:val="multilevel"/>
+    <w:tmpl w:val="631CBF34"/>
+    <w:lvl w:ilvl="0">
+      <w:start w:val="1"/>
+      <w:numFmt w:val="decimal"/>
+      <w:lvlText w:val="%1."/>
+      <w:lvlJc w:val="left"/>
+      <w:pPr>
+        <w:tabs>
+          <w:tab w:val="num" w:pos="720"/>
+        </w:tabs>
+        <w:ind w:left="720" w:hanging="360"/>
+      </w:pPr>
+    </w:lvl>
+    <w:lvl w:ilvl="1">
+      <w:start w:val="1"/>
+      <w:numFmt w:val="bullet"/>
+      <w:lvlText w:val=""/>
+      <w:lvlJc w:val="left"/>
+      <w:pPr>
+        <w:tabs>
+          <w:tab w:val="num" w:pos="1440"/>
+        </w:tabs>
+        <w:ind w:left="1440" w:hanging="360"/>
+      </w:pPr>
+      <w:rPr>
+        <w:rFonts w:ascii="Symbol" w:hAnsi="Symbol" w:hint="default"/>
+        <w:sz w:val="20"/>
+      </w:rPr>
+    </w:lvl>
+    <w:lvl w:ilvl="2" w:tentative="1">
+      <w:start w:val="1"/>
+      <w:numFmt w:val="decimal"/>
+      <w:lvlText w:val="%3."/>
+      <w:lvlJc w:val="left"/>
+      <w:pPr>
+        <w:tabs>
+          <w:tab w:val="num" w:pos="2160"/>
+        </w:tabs>
+        <w:ind w:left="2160" w:hanging="360"/>
+      </w:pPr>
+    </w:lvl>
+    <w:lvl w:ilvl="3" w:tentative="1">
+      <w:start w:val="1"/>
+      <w:numFmt w:val="decimal"/>
+      <w:lvlText w:val="%4."/>
+      <w:lvlJc w:val="left"/>
+      <w:pPr>
+        <w:tabs>
+          <w:tab w:val="num" w:pos="2880"/>
+        </w:tabs>
+        <w:ind w:left="2880" w:hanging="360"/>
+      </w:pPr>
+    </w:lvl>
+    <w:lvl w:ilvl="4" w:tentative="1">
+      <w:start w:val="1"/>
+      <w:numFmt w:val="decimal"/>
+      <w:lvlText w:val="%5."/>
+      <w:lvlJc w:val="left"/>
+      <w:pPr>
+        <w:tabs>
+          <w:tab w:val="num" w:pos="3600"/>
+        </w:tabs>
+        <w:ind w:left="3600" w:hanging="360"/>
+      </w:pPr>
+    </w:lvl>
+    <w:lvl w:ilvl="5" w:tentative="1">
+      <w:start w:val="1"/>
+      <w:numFmt w:val="decimal"/>
+      <w:lvlText w:val="%6."/>
+      <w:lvlJc w:val="left"/>
+      <w:pPr>
+        <w:tabs>
+          <w:tab w:val="num" w:pos="4320"/>
+        </w:tabs>
+        <w:ind w:left="4320" w:hanging="360"/>
+      </w:pPr>
+    </w:lvl>
+    <w:lvl w:ilvl="6" w:tentative="1">
+      <w:start w:val="1"/>
+      <w:numFmt w:val="decimal"/>
+      <w:lvlText w:val="%7."/>
+      <w:lvlJc w:val="left"/>
+      <w:pPr>
+        <w:tabs>
+          <w:tab w:val="num" w:pos="5040"/>
+        </w:tabs>
+        <w:ind w:left="5040" w:hanging="360"/>
+      </w:pPr>
+    </w:lvl>
+    <w:lvl w:ilvl="7" w:tentative="1">
+      <w:start w:val="1"/>
+      <w:numFmt w:val="decimal"/>
+      <w:lvlText w:val="%8."/>
+      <w:lvlJc w:val="left"/>
+      <w:pPr>
+        <w:tabs>
+          <w:tab w:val="num" w:pos="5760"/>
+        </w:tabs>
+        <w:ind w:left="5760" w:hanging="360"/>
+      </w:pPr>
+    </w:lvl>
+    <w:lvl w:ilvl="8" w:tentative="1">
+      <w:start w:val="1"/>
+      <w:numFmt w:val="decimal"/>
+      <w:lvlText w:val="%9."/>
+      <w:lvlJc w:val="left"/>
+      <w:pPr>
+        <w:tabs>
+          <w:tab w:val="num" w:pos="6480"/>
+        </w:tabs>
+        <w:ind w:left="6480" w:hanging="360"/>
+      </w:pPr>
+    </w:lvl>
+  </w:abstractNum>
+  <w:abstractNum w:abstractNumId="29" w15:restartNumberingAfterBreak="0">
     <w:nsid w:val="6AA801C5"/>
     <w:multiLevelType w:val="multilevel"/>
     <w:tmpl w:val="2E7A7B10"/>
@@ -19653,7 +22219,7 @@
       </w:pPr>
     </w:lvl>
   </w:abstractNum>
-  <w:abstractNum w:abstractNumId="25" w15:restartNumberingAfterBreak="0">
+  <w:abstractNum w:abstractNumId="30" w15:restartNumberingAfterBreak="0">
     <w:nsid w:val="6E3C5522"/>
     <w:multiLevelType w:val="multilevel"/>
     <w:tmpl w:val="85B268AE"/>
@@ -19802,7 +22368,7 @@
       </w:rPr>
     </w:lvl>
   </w:abstractNum>
-  <w:abstractNum w:abstractNumId="26" w15:restartNumberingAfterBreak="0">
+  <w:abstractNum w:abstractNumId="31" w15:restartNumberingAfterBreak="0">
     <w:nsid w:val="6EBE33A5"/>
     <w:multiLevelType w:val="hybridMultilevel"/>
     <w:tmpl w:val="8A9863FA"/>
@@ -19915,7 +22481,7 @@
       </w:rPr>
     </w:lvl>
   </w:abstractNum>
-  <w:abstractNum w:abstractNumId="27" w15:restartNumberingAfterBreak="0">
+  <w:abstractNum w:abstractNumId="32" w15:restartNumberingAfterBreak="0">
     <w:nsid w:val="6F81703F"/>
     <w:multiLevelType w:val="multilevel"/>
     <w:tmpl w:val="BD4C85E4"/>
@@ -20064,7 +22630,124 @@
       </w:rPr>
     </w:lvl>
   </w:abstractNum>
-  <w:abstractNum w:abstractNumId="28" w15:restartNumberingAfterBreak="0">
+  <w:abstractNum w:abstractNumId="33" w15:restartNumberingAfterBreak="0">
+    <w:nsid w:val="73E56447"/>
+    <w:multiLevelType w:val="multilevel"/>
+    <w:tmpl w:val="631CBF34"/>
+    <w:lvl w:ilvl="0">
+      <w:start w:val="1"/>
+      <w:numFmt w:val="decimal"/>
+      <w:lvlText w:val="%1."/>
+      <w:lvlJc w:val="left"/>
+      <w:pPr>
+        <w:tabs>
+          <w:tab w:val="num" w:pos="720"/>
+        </w:tabs>
+        <w:ind w:left="720" w:hanging="360"/>
+      </w:pPr>
+    </w:lvl>
+    <w:lvl w:ilvl="1">
+      <w:start w:val="1"/>
+      <w:numFmt w:val="bullet"/>
+      <w:lvlText w:val=""/>
+      <w:lvlJc w:val="left"/>
+      <w:pPr>
+        <w:tabs>
+          <w:tab w:val="num" w:pos="1440"/>
+        </w:tabs>
+        <w:ind w:left="1440" w:hanging="360"/>
+      </w:pPr>
+      <w:rPr>
+        <w:rFonts w:ascii="Symbol" w:hAnsi="Symbol" w:hint="default"/>
+        <w:sz w:val="20"/>
+      </w:rPr>
+    </w:lvl>
+    <w:lvl w:ilvl="2" w:tentative="1">
+      <w:start w:val="1"/>
+      <w:numFmt w:val="decimal"/>
+      <w:lvlText w:val="%3."/>
+      <w:lvlJc w:val="left"/>
+      <w:pPr>
+        <w:tabs>
+          <w:tab w:val="num" w:pos="2160"/>
+        </w:tabs>
+        <w:ind w:left="2160" w:hanging="360"/>
+      </w:pPr>
+    </w:lvl>
+    <w:lvl w:ilvl="3" w:tentative="1">
+      <w:start w:val="1"/>
+      <w:numFmt w:val="decimal"/>
+      <w:lvlText w:val="%4."/>
+      <w:lvlJc w:val="left"/>
+      <w:pPr>
+        <w:tabs>
+          <w:tab w:val="num" w:pos="2880"/>
+        </w:tabs>
+        <w:ind w:left="2880" w:hanging="360"/>
+      </w:pPr>
+    </w:lvl>
+    <w:lvl w:ilvl="4" w:tentative="1">
+      <w:start w:val="1"/>
+      <w:numFmt w:val="decimal"/>
+      <w:lvlText w:val="%5."/>
+      <w:lvlJc w:val="left"/>
+      <w:pPr>
+        <w:tabs>
+          <w:tab w:val="num" w:pos="3600"/>
+        </w:tabs>
+        <w:ind w:left="3600" w:hanging="360"/>
+      </w:pPr>
+    </w:lvl>
+    <w:lvl w:ilvl="5" w:tentative="1">
+      <w:start w:val="1"/>
+      <w:numFmt w:val="decimal"/>
+      <w:lvlText w:val="%6."/>
+      <w:lvlJc w:val="left"/>
+      <w:pPr>
+        <w:tabs>
+          <w:tab w:val="num" w:pos="4320"/>
+        </w:tabs>
+        <w:ind w:left="4320" w:hanging="360"/>
+      </w:pPr>
+    </w:lvl>
+    <w:lvl w:ilvl="6" w:tentative="1">
+      <w:start w:val="1"/>
+      <w:numFmt w:val="decimal"/>
+      <w:lvlText w:val="%7."/>
+      <w:lvlJc w:val="left"/>
+      <w:pPr>
+        <w:tabs>
+          <w:tab w:val="num" w:pos="5040"/>
+        </w:tabs>
+        <w:ind w:left="5040" w:hanging="360"/>
+      </w:pPr>
+    </w:lvl>
+    <w:lvl w:ilvl="7" w:tentative="1">
+      <w:start w:val="1"/>
+      <w:numFmt w:val="decimal"/>
+      <w:lvlText w:val="%8."/>
+      <w:lvlJc w:val="left"/>
+      <w:pPr>
+        <w:tabs>
+          <w:tab w:val="num" w:pos="5760"/>
+        </w:tabs>
+        <w:ind w:left="5760" w:hanging="360"/>
+      </w:pPr>
+    </w:lvl>
+    <w:lvl w:ilvl="8" w:tentative="1">
+      <w:start w:val="1"/>
+      <w:numFmt w:val="decimal"/>
+      <w:lvlText w:val="%9."/>
+      <w:lvlJc w:val="left"/>
+      <w:pPr>
+        <w:tabs>
+          <w:tab w:val="num" w:pos="6480"/>
+        </w:tabs>
+        <w:ind w:left="6480" w:hanging="360"/>
+      </w:pPr>
+    </w:lvl>
+  </w:abstractNum>
+  <w:abstractNum w:abstractNumId="34" w15:restartNumberingAfterBreak="0">
     <w:nsid w:val="76364BFD"/>
     <w:multiLevelType w:val="multilevel"/>
     <w:tmpl w:val="DB34D50A"/>
@@ -20213,7 +22896,7 @@
       </w:rPr>
     </w:lvl>
   </w:abstractNum>
-  <w:abstractNum w:abstractNumId="29" w15:restartNumberingAfterBreak="0">
+  <w:abstractNum w:abstractNumId="35" w15:restartNumberingAfterBreak="0">
     <w:nsid w:val="7ABF44A3"/>
     <w:multiLevelType w:val="multilevel"/>
     <w:tmpl w:val="DE48271A"/>
@@ -20362,7 +23045,7 @@
       </w:rPr>
     </w:lvl>
   </w:abstractNum>
-  <w:abstractNum w:abstractNumId="30" w15:restartNumberingAfterBreak="0">
+  <w:abstractNum w:abstractNumId="36" w15:restartNumberingAfterBreak="0">
     <w:nsid w:val="7FBFA444"/>
     <w:multiLevelType w:val="singleLevel"/>
     <w:tmpl w:val="7FBFA444"/>
@@ -20384,97 +23067,115 @@
     </w:lvl>
   </w:abstractNum>
   <w:num w:numId="1" w16cid:durableId="1174342609">
-    <w:abstractNumId w:val="30"/>
+    <w:abstractNumId w:val="36"/>
   </w:num>
   <w:num w:numId="2" w16cid:durableId="515728219">
     <w:abstractNumId w:val="0"/>
   </w:num>
   <w:num w:numId="3" w16cid:durableId="804011991">
-    <w:abstractNumId w:val="26"/>
+    <w:abstractNumId w:val="31"/>
   </w:num>
   <w:num w:numId="4" w16cid:durableId="797141229">
-    <w:abstractNumId w:val="14"/>
+    <w:abstractNumId w:val="17"/>
   </w:num>
   <w:num w:numId="5" w16cid:durableId="684600587">
-    <w:abstractNumId w:val="25"/>
+    <w:abstractNumId w:val="30"/>
   </w:num>
   <w:num w:numId="6" w16cid:durableId="1034232365">
-    <w:abstractNumId w:val="18"/>
+    <w:abstractNumId w:val="21"/>
   </w:num>
   <w:num w:numId="7" w16cid:durableId="996153445">
-    <w:abstractNumId w:val="7"/>
+    <w:abstractNumId w:val="9"/>
   </w:num>
   <w:num w:numId="8" w16cid:durableId="586382610">
     <w:abstractNumId w:val="1"/>
   </w:num>
   <w:num w:numId="9" w16cid:durableId="1224868530">
-    <w:abstractNumId w:val="17"/>
+    <w:abstractNumId w:val="20"/>
   </w:num>
   <w:num w:numId="10" w16cid:durableId="1333339207">
+    <w:abstractNumId w:val="29"/>
+  </w:num>
+  <w:num w:numId="11" w16cid:durableId="1977488685">
+    <w:abstractNumId w:val="8"/>
+  </w:num>
+  <w:num w:numId="12" w16cid:durableId="250892063">
+    <w:abstractNumId w:val="32"/>
+  </w:num>
+  <w:num w:numId="13" w16cid:durableId="1041170896">
+    <w:abstractNumId w:val="4"/>
+  </w:num>
+  <w:num w:numId="14" w16cid:durableId="409617705">
+    <w:abstractNumId w:val="19"/>
+  </w:num>
+  <w:num w:numId="15" w16cid:durableId="232010670">
+    <w:abstractNumId w:val="3"/>
+  </w:num>
+  <w:num w:numId="16" w16cid:durableId="2057699978">
+    <w:abstractNumId w:val="22"/>
+  </w:num>
+  <w:num w:numId="17" w16cid:durableId="1582061915">
+    <w:abstractNumId w:val="14"/>
+  </w:num>
+  <w:num w:numId="18" w16cid:durableId="1673725355">
+    <w:abstractNumId w:val="11"/>
+  </w:num>
+  <w:num w:numId="19" w16cid:durableId="1663507960">
+    <w:abstractNumId w:val="18"/>
+  </w:num>
+  <w:num w:numId="20" w16cid:durableId="827135401">
+    <w:abstractNumId w:val="26"/>
+  </w:num>
+  <w:num w:numId="21" w16cid:durableId="1300572074">
+    <w:abstractNumId w:val="35"/>
+  </w:num>
+  <w:num w:numId="22" w16cid:durableId="1188761046">
+    <w:abstractNumId w:val="27"/>
+  </w:num>
+  <w:num w:numId="23" w16cid:durableId="801733924">
+    <w:abstractNumId w:val="34"/>
+  </w:num>
+  <w:num w:numId="24" w16cid:durableId="264197874">
     <w:abstractNumId w:val="24"/>
   </w:num>
-  <w:num w:numId="11" w16cid:durableId="1977488685">
+  <w:num w:numId="25" w16cid:durableId="997030153">
+    <w:abstractNumId w:val="25"/>
+  </w:num>
+  <w:num w:numId="26" w16cid:durableId="592201184">
+    <w:abstractNumId w:val="15"/>
+  </w:num>
+  <w:num w:numId="27" w16cid:durableId="1124690224">
     <w:abstractNumId w:val="6"/>
   </w:num>
-  <w:num w:numId="12" w16cid:durableId="250892063">
-    <w:abstractNumId w:val="27"/>
+  <w:num w:numId="28" w16cid:durableId="2100563405">
+    <w:abstractNumId w:val="10"/>
   </w:num>
-  <w:num w:numId="13" w16cid:durableId="1041170896">
-    <w:abstractNumId w:val="3"/>
-  </w:num>
-  <w:num w:numId="14" w16cid:durableId="409617705">
+  <w:num w:numId="29" w16cid:durableId="1807888770">
     <w:abstractNumId w:val="16"/>
   </w:num>
-  <w:num w:numId="15" w16cid:durableId="232010670">
+  <w:num w:numId="30" w16cid:durableId="1275138255">
+    <w:abstractNumId w:val="12"/>
+  </w:num>
+  <w:num w:numId="31" w16cid:durableId="2116901174">
+    <w:abstractNumId w:val="5"/>
+  </w:num>
+  <w:num w:numId="32" w16cid:durableId="1437214259">
+    <w:abstractNumId w:val="13"/>
+  </w:num>
+  <w:num w:numId="33" w16cid:durableId="1362247753">
+    <w:abstractNumId w:val="33"/>
+  </w:num>
+  <w:num w:numId="34" w16cid:durableId="847250597">
+    <w:abstractNumId w:val="23"/>
+  </w:num>
+  <w:num w:numId="35" w16cid:durableId="1192260139">
+    <w:abstractNumId w:val="7"/>
+  </w:num>
+  <w:num w:numId="36" w16cid:durableId="4524099">
     <w:abstractNumId w:val="2"/>
   </w:num>
-  <w:num w:numId="16" w16cid:durableId="2057699978">
-    <w:abstractNumId w:val="19"/>
-  </w:num>
-  <w:num w:numId="17" w16cid:durableId="1582061915">
-    <w:abstractNumId w:val="11"/>
-  </w:num>
-  <w:num w:numId="18" w16cid:durableId="1673725355">
-    <w:abstractNumId w:val="9"/>
-  </w:num>
-  <w:num w:numId="19" w16cid:durableId="1663507960">
-    <w:abstractNumId w:val="15"/>
-  </w:num>
-  <w:num w:numId="20" w16cid:durableId="827135401">
-    <w:abstractNumId w:val="22"/>
-  </w:num>
-  <w:num w:numId="21" w16cid:durableId="1300572074">
-    <w:abstractNumId w:val="29"/>
-  </w:num>
-  <w:num w:numId="22" w16cid:durableId="1188761046">
-    <w:abstractNumId w:val="23"/>
-  </w:num>
-  <w:num w:numId="23" w16cid:durableId="801733924">
+  <w:num w:numId="37" w16cid:durableId="144586659">
     <w:abstractNumId w:val="28"/>
-  </w:num>
-  <w:num w:numId="24" w16cid:durableId="264197874">
-    <w:abstractNumId w:val="20"/>
-  </w:num>
-  <w:num w:numId="25" w16cid:durableId="997030153">
-    <w:abstractNumId w:val="21"/>
-  </w:num>
-  <w:num w:numId="26" w16cid:durableId="592201184">
-    <w:abstractNumId w:val="12"/>
-  </w:num>
-  <w:num w:numId="27" w16cid:durableId="1124690224">
-    <w:abstractNumId w:val="5"/>
-  </w:num>
-  <w:num w:numId="28" w16cid:durableId="2100563405">
-    <w:abstractNumId w:val="8"/>
-  </w:num>
-  <w:num w:numId="29" w16cid:durableId="1807888770">
-    <w:abstractNumId w:val="13"/>
-  </w:num>
-  <w:num w:numId="30" w16cid:durableId="1275138255">
-    <w:abstractNumId w:val="10"/>
-  </w:num>
-  <w:num w:numId="31" w16cid:durableId="2116901174">
-    <w:abstractNumId w:val="4"/>
   </w:num>
 </w:numbering>
 </file>
@@ -20871,7 +23572,7 @@
   <w:style w:type="paragraph" w:default="1" w:styleId="Standard">
     <w:name w:val="Normal"/>
     <w:qFormat/>
-    <w:rsid w:val="00872687"/>
+    <w:rsid w:val="00B85D65"/>
     <w:rPr>
       <w:rFonts w:asciiTheme="minorHAnsi" w:eastAsiaTheme="minorHAnsi" w:hAnsiTheme="minorHAnsi" w:cstheme="minorBidi"/>
       <w:noProof/>

</xml_diff>